<commit_message>
Update LANDIS-II Net Ecosystem CN Succession v6.10 User Guide.docx
</commit_message>
<xml_diff>
--- a/docs/LANDIS-II Net Ecosystem CN Succession v6.10 User Guide.docx
+++ b/docs/LANDIS-II Net Ecosystem CN Succession v6.10 User Guide.docx
@@ -1,6 +1,6 @@
 
 <file path=word/document.xml><?xml version="1.0" encoding="utf-8"?>
-<w:document xmlns:wpc="http://schemas.microsoft.com/office/word/2010/wordprocessingCanvas" xmlns:cx="http://schemas.microsoft.com/office/drawing/2014/chartex" xmlns:cx1="http://schemas.microsoft.com/office/drawing/2015/9/8/chartex" xmlns:mc="http://schemas.openxmlformats.org/markup-compatibility/2006" xmlns:o="urn:schemas-microsoft-com:office:office" xmlns:r="http://schemas.openxmlformats.org/officeDocument/2006/relationships" xmlns:m="http://schemas.openxmlformats.org/officeDocument/2006/math" xmlns:v="urn:schemas-microsoft-com:vml" xmlns:wp14="http://schemas.microsoft.com/office/word/2010/wordprocessingDrawing" xmlns:wp="http://schemas.openxmlformats.org/drawingml/2006/wordprocessingDrawing" xmlns:w10="urn:schemas-microsoft-com:office:word" xmlns:w="http://schemas.openxmlformats.org/wordprocessingml/2006/main" xmlns:w14="http://schemas.microsoft.com/office/word/2010/wordml" xmlns:w15="http://schemas.microsoft.com/office/word/2012/wordml" xmlns:w16se="http://schemas.microsoft.com/office/word/2015/wordml/symex" xmlns:wpg="http://schemas.microsoft.com/office/word/2010/wordprocessingGroup" xmlns:wpi="http://schemas.microsoft.com/office/word/2010/wordprocessingInk" xmlns:wne="http://schemas.microsoft.com/office/word/2006/wordml" xmlns:wps="http://schemas.microsoft.com/office/word/2010/wordprocessingShape" mc:Ignorable="w14 w15 w16se wp14">
+<w:document xmlns:wpc="http://schemas.microsoft.com/office/word/2010/wordprocessingCanvas" xmlns:cx="http://schemas.microsoft.com/office/drawing/2014/chartex" xmlns:cx1="http://schemas.microsoft.com/office/drawing/2015/9/8/chartex" xmlns:cx2="http://schemas.microsoft.com/office/drawing/2015/10/21/chartex" xmlns:cx3="http://schemas.microsoft.com/office/drawing/2016/5/9/chartex" xmlns:cx4="http://schemas.microsoft.com/office/drawing/2016/5/10/chartex" xmlns:cx5="http://schemas.microsoft.com/office/drawing/2016/5/11/chartex" xmlns:cx6="http://schemas.microsoft.com/office/drawing/2016/5/12/chartex" xmlns:cx7="http://schemas.microsoft.com/office/drawing/2016/5/13/chartex" xmlns:cx8="http://schemas.microsoft.com/office/drawing/2016/5/14/chartex" xmlns:mc="http://schemas.openxmlformats.org/markup-compatibility/2006" xmlns:aink="http://schemas.microsoft.com/office/drawing/2016/ink" xmlns:am3d="http://schemas.microsoft.com/office/drawing/2017/model3d" xmlns:o="urn:schemas-microsoft-com:office:office" xmlns:oel="http://schemas.microsoft.com/office/2019/extlst" xmlns:r="http://schemas.openxmlformats.org/officeDocument/2006/relationships" xmlns:m="http://schemas.openxmlformats.org/officeDocument/2006/math" xmlns:v="urn:schemas-microsoft-com:vml" xmlns:wp14="http://schemas.microsoft.com/office/word/2010/wordprocessingDrawing" xmlns:wp="http://schemas.openxmlformats.org/drawingml/2006/wordprocessingDrawing" xmlns:w10="urn:schemas-microsoft-com:office:word" xmlns:w="http://schemas.openxmlformats.org/wordprocessingml/2006/main" xmlns:w14="http://schemas.microsoft.com/office/word/2010/wordml" xmlns:w15="http://schemas.microsoft.com/office/word/2012/wordml" xmlns:w16cex="http://schemas.microsoft.com/office/word/2018/wordml/cex" xmlns:w16cid="http://schemas.microsoft.com/office/word/2016/wordml/cid" xmlns:w16="http://schemas.microsoft.com/office/word/2018/wordml" xmlns:w16du="http://schemas.microsoft.com/office/word/2023/wordml/word16du" xmlns:w16sdtdh="http://schemas.microsoft.com/office/word/2020/wordml/sdtdatahash" xmlns:w16se="http://schemas.microsoft.com/office/word/2015/wordml/symex" xmlns:wpg="http://schemas.microsoft.com/office/word/2010/wordprocessingGroup" xmlns:wpi="http://schemas.microsoft.com/office/word/2010/wordprocessingInk" xmlns:wne="http://schemas.microsoft.com/office/word/2006/wordml" xmlns:wps="http://schemas.microsoft.com/office/word/2010/wordprocessingShape" mc:Ignorable="w14 w15 w16se w16cid w16 w16cex w16sdtdh wp14">
   <w:body>
     <w:p>
       <w:pPr>
@@ -330,7 +330,7 @@
         <w:rPr>
           <w:noProof/>
         </w:rPr>
-        <w:t>November 29, 2022</w:t>
+        <w:t>April 14, 2023</w:t>
       </w:r>
       <w:r>
         <w:rPr>
@@ -2256,17 +2256,7 @@
             <w:noProof/>
             <w:lang w:eastAsia="ja-JP"/>
           </w:rPr>
-          <w:t>Version 5</w:t>
-        </w:r>
-        <w:bookmarkStart w:id="3" w:name="_GoBack"/>
-        <w:bookmarkEnd w:id="3"/>
-        <w:r>
-          <w:rPr>
-            <w:rStyle w:val="Hyperlink"/>
-            <w:noProof/>
-            <w:lang w:eastAsia="ja-JP"/>
-          </w:rPr>
-          <w:t>.0 (April 2018)</w:t>
+          <w:t>Version 5.0 (April 2018)</w:t>
         </w:r>
         <w:r>
           <w:rPr>
@@ -12737,12 +12727,12 @@
         <w:lastRenderedPageBreak/>
         <w:fldChar w:fldCharType="end"/>
       </w:r>
-      <w:bookmarkStart w:id="4" w:name="_Toc107481467"/>
+      <w:bookmarkStart w:id="3" w:name="_Toc107481467"/>
       <w:r>
         <w:t>Introduction</w:t>
       </w:r>
       <w:bookmarkEnd w:id="2"/>
-      <w:bookmarkEnd w:id="4"/>
+      <w:bookmarkEnd w:id="3"/>
     </w:p>
     <w:p>
       <w:pPr>
@@ -12864,11 +12854,11 @@
         </w:tabs>
         <w:ind w:left="1170" w:hanging="1170"/>
       </w:pPr>
-      <w:bookmarkStart w:id="5" w:name="_Toc107481468"/>
+      <w:bookmarkStart w:id="4" w:name="_Toc107481468"/>
       <w:r>
         <w:t>Purpose</w:t>
       </w:r>
-      <w:bookmarkEnd w:id="5"/>
+      <w:bookmarkEnd w:id="4"/>
     </w:p>
     <w:p>
       <w:pPr>
@@ -13112,13 +13102,13 @@
         </w:tabs>
         <w:ind w:left="1170" w:hanging="1170"/>
       </w:pPr>
-      <w:bookmarkStart w:id="6" w:name="_Toc357416400"/>
-      <w:bookmarkStart w:id="7" w:name="_Toc107481469"/>
+      <w:bookmarkStart w:id="5" w:name="_Toc357416400"/>
+      <w:bookmarkStart w:id="6" w:name="_Toc107481469"/>
       <w:r>
         <w:t>Cohort Reproduction – Probability of Establishment</w:t>
       </w:r>
+      <w:bookmarkEnd w:id="5"/>
       <w:bookmarkEnd w:id="6"/>
-      <w:bookmarkEnd w:id="7"/>
     </w:p>
     <w:p>
       <w:pPr>
@@ -13173,11 +13163,11 @@
         </w:tabs>
         <w:ind w:left="1170" w:hanging="1170"/>
       </w:pPr>
-      <w:bookmarkStart w:id="8" w:name="_Toc107481470"/>
+      <w:bookmarkStart w:id="7" w:name="_Toc107481470"/>
       <w:r>
         <w:t>Cohort Growth</w:t>
       </w:r>
-      <w:bookmarkEnd w:id="8"/>
+      <w:bookmarkEnd w:id="7"/>
     </w:p>
     <w:p>
       <w:pPr>
@@ -13259,14 +13249,14 @@
         </w:tabs>
         <w:ind w:left="1170" w:hanging="1170"/>
       </w:pPr>
-      <w:bookmarkStart w:id="9" w:name="_Toc107481471"/>
+      <w:bookmarkStart w:id="8" w:name="_Toc107481471"/>
       <w:r>
         <w:t xml:space="preserve">Soil and </w:t>
       </w:r>
       <w:r>
         <w:t>Dead Biomass Decay</w:t>
       </w:r>
-      <w:bookmarkEnd w:id="9"/>
+      <w:bookmarkEnd w:id="8"/>
     </w:p>
     <w:p>
       <w:pPr>
@@ -13331,14 +13321,14 @@
         </w:tabs>
         <w:ind w:left="1170" w:hanging="1170"/>
       </w:pPr>
-      <w:bookmarkStart w:id="10" w:name="_Toc107481472"/>
+      <w:bookmarkStart w:id="9" w:name="_Toc107481472"/>
       <w:r>
         <w:t>Initializing Biomass</w:t>
       </w:r>
       <w:r>
         <w:t xml:space="preserve"> and Soil Properties</w:t>
       </w:r>
-      <w:bookmarkEnd w:id="10"/>
+      <w:bookmarkEnd w:id="9"/>
     </w:p>
     <w:p>
       <w:pPr>
@@ -13431,11 +13421,11 @@
         </w:tabs>
         <w:ind w:left="1170" w:hanging="1170"/>
       </w:pPr>
-      <w:bookmarkStart w:id="11" w:name="_Toc107481473"/>
+      <w:bookmarkStart w:id="10" w:name="_Toc107481473"/>
       <w:r>
         <w:t>Interactions with Disturbances</w:t>
       </w:r>
-      <w:bookmarkEnd w:id="11"/>
+      <w:bookmarkEnd w:id="10"/>
     </w:p>
     <w:p>
       <w:pPr>
@@ -13504,11 +13494,11 @@
         </w:tabs>
         <w:ind w:left="1170" w:hanging="1170"/>
       </w:pPr>
-      <w:bookmarkStart w:id="12" w:name="_Toc107481474"/>
+      <w:bookmarkStart w:id="11" w:name="_Toc107481474"/>
       <w:r>
         <w:t>Available Light</w:t>
       </w:r>
-      <w:bookmarkEnd w:id="12"/>
+      <w:bookmarkEnd w:id="11"/>
     </w:p>
     <w:p>
       <w:pPr>
@@ -13544,11 +13534,11 @@
         </w:tabs>
         <w:ind w:left="1170" w:hanging="1170"/>
       </w:pPr>
-      <w:bookmarkStart w:id="13" w:name="_Toc107481475"/>
+      <w:bookmarkStart w:id="12" w:name="_Toc107481475"/>
       <w:r>
         <w:t>Cohort Reproduction – Disturbance Interactions</w:t>
       </w:r>
-      <w:bookmarkEnd w:id="13"/>
+      <w:bookmarkEnd w:id="12"/>
     </w:p>
     <w:p>
       <w:pPr>
@@ -13566,11 +13556,11 @@
         </w:tabs>
         <w:ind w:left="1170" w:hanging="1170"/>
       </w:pPr>
-      <w:bookmarkStart w:id="14" w:name="_Toc107481476"/>
+      <w:bookmarkStart w:id="13" w:name="_Toc107481476"/>
       <w:r>
         <w:t>Cohort Reproduction – Initial Biomass</w:t>
       </w:r>
-      <w:bookmarkEnd w:id="14"/>
+      <w:bookmarkEnd w:id="13"/>
     </w:p>
     <w:p>
       <w:pPr>
@@ -13588,11 +13578,11 @@
         </w:tabs>
         <w:ind w:left="1166" w:hanging="1166"/>
       </w:pPr>
-      <w:bookmarkStart w:id="15" w:name="_Toc107481477"/>
+      <w:bookmarkStart w:id="14" w:name="_Toc107481477"/>
       <w:r>
         <w:t>Cohort Senescence</w:t>
       </w:r>
-      <w:bookmarkEnd w:id="15"/>
+      <w:bookmarkEnd w:id="14"/>
     </w:p>
     <w:p>
       <w:pPr>
@@ -13610,12 +13600,12 @@
         </w:tabs>
         <w:ind w:left="1170" w:hanging="1170"/>
       </w:pPr>
-      <w:bookmarkStart w:id="16" w:name="_Toc107481478"/>
+      <w:bookmarkStart w:id="15" w:name="_Toc107481478"/>
       <w:r>
         <w:lastRenderedPageBreak/>
         <w:t>Major Releases</w:t>
       </w:r>
-      <w:bookmarkEnd w:id="16"/>
+      <w:bookmarkEnd w:id="15"/>
     </w:p>
     <w:p>
       <w:pPr>
@@ -13625,8 +13615,8 @@
         </w:tabs>
         <w:ind w:left="1166" w:hanging="1166"/>
       </w:pPr>
-      <w:bookmarkStart w:id="17" w:name="_Toc107481479"/>
-      <w:bookmarkStart w:id="18" w:name="_Toc357416398"/>
+      <w:bookmarkStart w:id="16" w:name="_Toc107481479"/>
+      <w:bookmarkStart w:id="17" w:name="_Toc357416398"/>
       <w:r>
         <w:t>Version 6.10 (</w:t>
       </w:r>
@@ -13636,7 +13626,7 @@
       <w:r>
         <w:t xml:space="preserve"> 2022)</w:t>
       </w:r>
-      <w:bookmarkEnd w:id="17"/>
+      <w:bookmarkEnd w:id="16"/>
     </w:p>
     <w:p>
       <w:pPr>
@@ -14148,7 +14138,7 @@
           <w:lang w:eastAsia="ja-JP"/>
         </w:rPr>
       </w:pPr>
-      <w:bookmarkStart w:id="19" w:name="_Toc107481480"/>
+      <w:bookmarkStart w:id="18" w:name="_Toc107481480"/>
       <w:r>
         <w:rPr>
           <w:rFonts w:hint="eastAsia"/>
@@ -14197,7 +14187,7 @@
         </w:rPr>
         <w:t>)</w:t>
       </w:r>
-      <w:bookmarkEnd w:id="19"/>
+      <w:bookmarkEnd w:id="18"/>
     </w:p>
     <w:p>
       <w:pPr>
@@ -14288,7 +14278,7 @@
           <w:lang w:eastAsia="ja-JP"/>
         </w:rPr>
       </w:pPr>
-      <w:bookmarkStart w:id="20" w:name="_Toc107481481"/>
+      <w:bookmarkStart w:id="19" w:name="_Toc107481481"/>
       <w:r>
         <w:rPr>
           <w:rFonts w:hint="eastAsia"/>
@@ -14325,7 +14315,7 @@
         </w:rPr>
         <w:t xml:space="preserve"> 2021)</w:t>
       </w:r>
-      <w:bookmarkEnd w:id="20"/>
+      <w:bookmarkEnd w:id="19"/>
     </w:p>
     <w:p>
       <w:pPr>
@@ -14348,7 +14338,7 @@
         </w:rPr>
         <w:t xml:space="preserve">new types of species:  Grass.  </w:t>
       </w:r>
-      <w:bookmarkStart w:id="21" w:name="_Hlk96081557"/>
+      <w:bookmarkStart w:id="20" w:name="_Hlk96081557"/>
       <w:r>
         <w:rPr>
           <w:rFonts w:hint="eastAsia"/>
@@ -14384,7 +14374,7 @@
         </w:rPr>
         <w:t>) is present and one or more species are labeled as such.</w:t>
       </w:r>
-      <w:bookmarkEnd w:id="21"/>
+      <w:bookmarkEnd w:id="20"/>
       <w:r>
         <w:rPr>
           <w:rFonts w:hint="eastAsia"/>
@@ -14628,7 +14618,7 @@
           <w:lang w:eastAsia="ja-JP"/>
         </w:rPr>
       </w:pPr>
-      <w:bookmarkStart w:id="22" w:name="_Toc107481482"/>
+      <w:bookmarkStart w:id="21" w:name="_Toc107481482"/>
       <w:r>
         <w:rPr>
           <w:rFonts w:hint="eastAsia"/>
@@ -14664,7 +14654,7 @@
         </w:rPr>
         <w:t>)</w:t>
       </w:r>
-      <w:bookmarkEnd w:id="22"/>
+      <w:bookmarkEnd w:id="21"/>
     </w:p>
     <w:p>
       <w:pPr>
@@ -14940,7 +14930,7 @@
           <w:lang w:eastAsia="ja-JP"/>
         </w:rPr>
       </w:pPr>
-      <w:bookmarkStart w:id="23" w:name="_Toc107481483"/>
+      <w:bookmarkStart w:id="22" w:name="_Toc107481483"/>
       <w:r>
         <w:rPr>
           <w:rFonts w:hint="eastAsia"/>
@@ -14948,7 +14938,7 @@
         </w:rPr>
         <w:t>Version 6.5 (September 2020)</w:t>
       </w:r>
-      <w:bookmarkEnd w:id="23"/>
+      <w:bookmarkEnd w:id="22"/>
     </w:p>
     <w:p>
       <w:pPr>
@@ -14983,7 +14973,7 @@
           <w:lang w:eastAsia="ja-JP"/>
         </w:rPr>
       </w:pPr>
-      <w:bookmarkStart w:id="24" w:name="_Toc107481484"/>
+      <w:bookmarkStart w:id="23" w:name="_Toc107481484"/>
       <w:r>
         <w:rPr>
           <w:rFonts w:hint="eastAsia"/>
@@ -14991,7 +14981,7 @@
         </w:rPr>
         <w:t>Version 6.4 (May 2020)</w:t>
       </w:r>
-      <w:bookmarkEnd w:id="24"/>
+      <w:bookmarkEnd w:id="23"/>
     </w:p>
     <w:p>
       <w:pPr>
@@ -15019,7 +15009,7 @@
           <w:lang w:eastAsia="ja-JP"/>
         </w:rPr>
       </w:pPr>
-      <w:bookmarkStart w:id="25" w:name="_Toc107481485"/>
+      <w:bookmarkStart w:id="24" w:name="_Toc107481485"/>
       <w:r>
         <w:rPr>
           <w:rFonts w:hint="eastAsia"/>
@@ -15027,7 +15017,7 @@
         </w:rPr>
         <w:t>Version 6.2 and 6.3 (April 2019, October 2019)</w:t>
       </w:r>
-      <w:bookmarkEnd w:id="25"/>
+      <w:bookmarkEnd w:id="24"/>
     </w:p>
     <w:p>
       <w:pPr>
@@ -15055,7 +15045,7 @@
           <w:lang w:eastAsia="ja-JP"/>
         </w:rPr>
       </w:pPr>
-      <w:bookmarkStart w:id="26" w:name="_Toc107481486"/>
+      <w:bookmarkStart w:id="25" w:name="_Toc107481486"/>
       <w:r>
         <w:rPr>
           <w:rFonts w:hint="eastAsia"/>
@@ -15063,7 +15053,7 @@
         </w:rPr>
         <w:t>Version 6.1 (March 2019)</w:t>
       </w:r>
-      <w:bookmarkEnd w:id="26"/>
+      <w:bookmarkEnd w:id="25"/>
     </w:p>
     <w:p>
       <w:pPr>
@@ -15091,7 +15081,7 @@
           <w:lang w:eastAsia="ja-JP"/>
         </w:rPr>
       </w:pPr>
-      <w:bookmarkStart w:id="27" w:name="_Toc107481487"/>
+      <w:bookmarkStart w:id="26" w:name="_Toc107481487"/>
       <w:r>
         <w:rPr>
           <w:rFonts w:hint="eastAsia"/>
@@ -15099,7 +15089,7 @@
         </w:rPr>
         <w:t>Version 6.0 (September 2018)</w:t>
       </w:r>
-      <w:bookmarkEnd w:id="27"/>
+      <w:bookmarkEnd w:id="26"/>
     </w:p>
     <w:p>
       <w:pPr>
@@ -15127,7 +15117,7 @@
           <w:lang w:eastAsia="ja-JP"/>
         </w:rPr>
       </w:pPr>
-      <w:bookmarkStart w:id="28" w:name="_Toc107481488"/>
+      <w:bookmarkStart w:id="27" w:name="_Toc107481488"/>
       <w:r>
         <w:rPr>
           <w:rFonts w:hint="eastAsia"/>
@@ -15135,7 +15125,7 @@
         </w:rPr>
         <w:t>Version 5.0 (April 2018)</w:t>
       </w:r>
-      <w:bookmarkEnd w:id="28"/>
+      <w:bookmarkEnd w:id="27"/>
     </w:p>
     <w:p>
       <w:pPr>
@@ -15285,7 +15275,6 @@
           <w:rFonts w:hint="eastAsia"/>
           <w:lang w:eastAsia="ja-JP"/>
         </w:rPr>
-        <w:lastRenderedPageBreak/>
         <w:t xml:space="preserve">Establishment probabilities are calculated per site, per succession time step.  Available light is calculated as a function of LAI and is included as a part of the </w:t>
       </w:r>
       <w:r>
@@ -15320,6 +15309,7 @@
           <w:rFonts w:hint="eastAsia"/>
           <w:lang w:eastAsia="ja-JP"/>
         </w:rPr>
+        <w:lastRenderedPageBreak/>
         <w:t xml:space="preserve">Growth-related mortality is now a function of ANPP, similar to the algorithms in Biomass Succession.  </w:t>
       </w:r>
     </w:p>
@@ -15334,7 +15324,7 @@
           <w:lang w:eastAsia="ja-JP"/>
         </w:rPr>
       </w:pPr>
-      <w:bookmarkStart w:id="29" w:name="_Toc107481489"/>
+      <w:bookmarkStart w:id="28" w:name="_Toc107481489"/>
       <w:r>
         <w:rPr>
           <w:rFonts w:hint="eastAsia"/>
@@ -15342,7 +15332,7 @@
         </w:rPr>
         <w:t>Version 4.2 (June 2017)</w:t>
       </w:r>
-      <w:bookmarkEnd w:id="29"/>
+      <w:bookmarkEnd w:id="28"/>
     </w:p>
     <w:p>
       <w:pPr>
@@ -15385,7 +15375,7 @@
           <w:lang w:eastAsia="ja-JP"/>
         </w:rPr>
       </w:pPr>
-      <w:bookmarkStart w:id="30" w:name="_Toc107481490"/>
+      <w:bookmarkStart w:id="29" w:name="_Toc107481490"/>
       <w:r>
         <w:rPr>
           <w:rFonts w:hint="eastAsia"/>
@@ -15400,7 +15390,7 @@
         </w:rPr>
         <w:t xml:space="preserve"> (September 2016)</w:t>
       </w:r>
-      <w:bookmarkEnd w:id="30"/>
+      <w:bookmarkEnd w:id="29"/>
     </w:p>
     <w:p>
       <w:pPr>
@@ -15454,7 +15444,7 @@
         </w:tabs>
         <w:ind w:left="1166" w:hanging="1166"/>
       </w:pPr>
-      <w:bookmarkStart w:id="31" w:name="_Toc107481491"/>
+      <w:bookmarkStart w:id="30" w:name="_Toc107481491"/>
       <w:r>
         <w:rPr>
           <w:rFonts w:hint="eastAsia"/>
@@ -15476,7 +15466,7 @@
         </w:rPr>
         <w:t>.</w:t>
       </w:r>
-      <w:bookmarkEnd w:id="18"/>
+      <w:bookmarkEnd w:id="17"/>
       <w:r>
         <w:rPr>
           <w:rFonts w:hint="eastAsia"/>
@@ -15484,7 +15474,7 @@
         </w:rPr>
         <w:t>0</w:t>
       </w:r>
-      <w:bookmarkEnd w:id="31"/>
+      <w:bookmarkEnd w:id="30"/>
     </w:p>
     <w:p>
       <w:pPr>
@@ -15594,18 +15584,15 @@
         <w:pStyle w:val="textbody"/>
       </w:pPr>
       <w:r>
-        <w:t xml:space="preserve">We modified retranslocation for conifers so that they could utilized the resorbed N throughout the year.  In previous versions, conifers were </w:t>
-      </w:r>
+        <w:t xml:space="preserve">We modified retranslocation for conifers so that they could utilized the resorbed N throughout the year.  In previous versions, conifers were restricted to using resorbed N in the spring (like hardwoods), but in this version, conifers are able to use this N source whenever tree growth is occurring. </w:t>
+      </w:r>
+    </w:p>
+    <w:p>
+      <w:pPr>
+        <w:pStyle w:val="textbody"/>
+      </w:pPr>
       <w:r>
         <w:lastRenderedPageBreak/>
-        <w:t xml:space="preserve">restricted to using resorbed N in the spring (like hardwoods), but in this version, conifers are able to use this N source whenever tree growth is occurring. </w:t>
-      </w:r>
-    </w:p>
-    <w:p>
-      <w:pPr>
-        <w:pStyle w:val="textbody"/>
-      </w:pPr>
-      <w:r>
         <w:t xml:space="preserve">We modified the calibrate mode so that it runs from July to June, the same way the model normally runs (see Section 1.10.4).  In previous versions of </w:t>
       </w:r>
       <w:r>
@@ -15678,11 +15665,11 @@
         </w:tabs>
         <w:ind w:left="1170" w:hanging="1170"/>
       </w:pPr>
-      <w:bookmarkStart w:id="32" w:name="_Toc107481492"/>
+      <w:bookmarkStart w:id="31" w:name="_Toc107481492"/>
       <w:r>
         <w:t>Version 3.1</w:t>
       </w:r>
-      <w:bookmarkEnd w:id="32"/>
+      <w:bookmarkEnd w:id="31"/>
     </w:p>
     <w:p>
       <w:pPr>
@@ -15734,11 +15721,11 @@
         </w:tabs>
         <w:ind w:left="1170" w:hanging="1170"/>
       </w:pPr>
-      <w:bookmarkStart w:id="33" w:name="_Toc107481493"/>
+      <w:bookmarkStart w:id="32" w:name="_Toc107481493"/>
       <w:r>
         <w:t>Version 3.0</w:t>
       </w:r>
-      <w:bookmarkEnd w:id="33"/>
+      <w:bookmarkEnd w:id="32"/>
     </w:p>
     <w:p>
       <w:pPr>
@@ -15818,38 +15805,178 @@
         <w:pStyle w:val="textbody"/>
       </w:pPr>
       <w:r>
+        <w:t>In version 3.0, total nitrogen, (NH</w:t>
+      </w:r>
+      <w:r>
+        <w:rPr>
+          <w:vertAlign w:val="subscript"/>
+        </w:rPr>
+        <w:t>4</w:t>
+      </w:r>
+      <w:r>
+        <w:rPr>
+          <w:vertAlign w:val="superscript"/>
+        </w:rPr>
+        <w:t>+</w:t>
+      </w:r>
+      <w:r>
+        <w:t>, NO</w:t>
+      </w:r>
+      <w:r>
+        <w:rPr>
+          <w:vertAlign w:val="subscript"/>
+        </w:rPr>
+        <w:t>3</w:t>
+      </w:r>
+      <w:r>
+        <w:rPr>
+          <w:vertAlign w:val="superscript"/>
+        </w:rPr>
+        <w:t>-</w:t>
+      </w:r>
+      <w:r>
+        <w:t xml:space="preserve">, and organic N), is now fully integrated throughout the extension with all the major inputs (deposition, N-fixation, insect frass), outputs (leaching and volatilization) and fluxes (resorption, litterfall, uptake, decomposition) simulated within the </w:t>
+      </w:r>
+      <w:r>
         <w:lastRenderedPageBreak/>
-        <w:t>In version 3.0, total nitrogen, (NH</w:t>
+        <w:t>extension.  This allows users to track C and N cycling in their landscape and better understand the relative importance of N in regulating productivity.</w:t>
+      </w:r>
+    </w:p>
+    <w:p>
+      <w:pPr>
+        <w:pStyle w:val="textbody"/>
+      </w:pPr>
+      <w:r>
+        <w:t xml:space="preserve">Specifically, we added N resorption, the amount of N withdrawn from the leaves just prior to senescence.  Retranslocation is a significant source of N uptake in the spring and can be 10-80% of N </w:t>
+      </w:r>
+      <w:r>
+        <w:t xml:space="preserve">uptake depending on species, site and the time since disturbance (Killingbeck 1996, Covelo et al. 2008).  </w:t>
+      </w:r>
+      <w:r>
+        <w:t>Retranslocation</w:t>
+      </w:r>
+      <w:r>
+        <w:t xml:space="preserve"> for each cohort is calculated in August </w:t>
+      </w:r>
+      <w:r>
+        <w:t xml:space="preserve">of </w:t>
+      </w:r>
+      <w:r>
+        <w:t xml:space="preserve">each year as the difference </w:t>
+      </w:r>
+      <w:r>
+        <w:t xml:space="preserve">between leaf and litter N, and is used the following spring to satisfy the cohorts’ early demand for N.  After the resorptive pool is depleted, the cohort satisfies its need for N by withdrawing N from the soil (i.e. mineral N).  </w:t>
+      </w:r>
+    </w:p>
+    <w:p>
+      <w:pPr>
+        <w:pStyle w:val="textbody"/>
+      </w:pPr>
+      <w:r>
+        <w:t xml:space="preserve">We also added insect frass to the C and N budget.  Most large insect outbreaks occur in the summer before retranslocation occurs, causing a significant decline in the ability of trees to resorb N and potentially decreasing growth the following spring </w:t>
+      </w:r>
+      <w:r>
+        <w:fldChar w:fldCharType="begin"/>
+      </w:r>
+      <w:r>
+        <w:instrText xml:space="preserve"> ADDIN EN.CITE &lt;EndNote&gt;&lt;Cite&gt;&lt;Author&gt;Lovett&lt;/Author&gt;&lt;Year&gt;2002&lt;/Year&gt;&lt;RecNum&gt;10&lt;/RecNum&gt;&lt;DisplayText&gt;(Lovett et al. 2002)&lt;/DisplayText&gt;&lt;record&gt;&lt;rec-number&gt;10&lt;/rec-number&gt;&lt;foreign-keys&gt;&lt;key app="EN" db-id="s95fx92r2wf5ewep2weve9wpappd902zerdz"&gt;10&lt;/key&gt;&lt;/foreign-keys&gt;&lt;ref-type name="Journal Article"&gt;17&lt;/ref-type&gt;&lt;contributors&gt;&lt;authors&gt;&lt;author&gt;Lovett, Gary M.&lt;/author&gt;&lt;author&gt;Christenson, Lynn M.&lt;/author&gt;&lt;author&gt;Groffman, Peter M.&lt;/author&gt;&lt;author&gt;Jones, Clive G.&lt;/author&gt;&lt;author&gt;Hart, Julie E.&lt;/author&gt;&lt;author&gt;Mitchell, Myron J.&lt;/author&gt;&lt;/authors&gt;&lt;/contributors&gt;&lt;titles&gt;&lt;title&gt;Insect defoliation and nitrogen cycling in forests&lt;/title&gt;&lt;secondary-title&gt;BioScience&lt;/secondary-title&gt;&lt;/titles&gt;&lt;periodical&gt;&lt;full-title&gt;BioScience&lt;/full-title&gt;&lt;/periodical&gt;&lt;pages&gt;335-341&lt;/pages&gt;&lt;volume&gt;52&lt;/volume&gt;&lt;number&gt;4&lt;/number&gt;&lt;dates&gt;&lt;year&gt;2002&lt;/year&gt;&lt;pub-dates&gt;&lt;date&gt;2002/04/01&lt;/date&gt;&lt;/pub-dates&gt;&lt;/dates&gt;&lt;publisher&gt;American Institute of Biological Sciences&lt;/publisher&gt;&lt;isbn&gt;0006-3568&lt;/isbn&gt;&lt;urls&gt;&lt;related-urls&gt;&lt;url&gt;http://dx.doi.org/10.1641/0006-3568(2002)052[0335:IDANCI]2.0.CO;2&lt;/url&gt;&lt;/related-urls&gt;&lt;/urls&gt;&lt;electronic-resource-num&gt;10.1641/0006-3568(2002)052[0335:idanci]2.0.co;2&lt;/electronic-resource-num&gt;&lt;access-date&gt;2011/06/30&lt;/access-date&gt;&lt;/record&gt;&lt;/Cite&gt;&lt;/EndNote&gt;</w:instrText>
+      </w:r>
+      <w:r>
+        <w:fldChar w:fldCharType="separate"/>
+      </w:r>
+      <w:r>
+        <w:rPr>
+          <w:noProof/>
+        </w:rPr>
+        <w:t>(</w:t>
+      </w:r>
+      <w:hyperlink w:anchor="_ENREF_1" w:tooltip="Lovett, 2002 #10" w:history="1">
+        <w:r>
+          <w:rPr>
+            <w:noProof/>
+          </w:rPr>
+          <w:t>Lovett et al. 2002</w:t>
+        </w:r>
+      </w:hyperlink>
+      <w:r>
+        <w:rPr>
+          <w:noProof/>
+        </w:rPr>
+        <w:t>)</w:t>
+      </w:r>
+      <w:r>
+        <w:fldChar w:fldCharType="end"/>
+      </w:r>
+      <w:r>
+        <w:t xml:space="preserve">.  The addition of C and N in frass can cause changes in decomposition rates, which may affect long-term nutrient availability and productivity.  In the extension, defoliation events trigger deposition of frass C and N deposition, the relative amount of which is a function of the amount of leaf biomass removed during defoliation.  Since C/N ratio of frass (C/N =23 from </w:t>
+      </w:r>
+      <w:r>
+        <w:t>Lovett and Ruesink</w:t>
+      </w:r>
+      <w:r>
+        <w:t>,</w:t>
+      </w:r>
+      <w:r>
+        <w:t xml:space="preserve"> 1995)</w:t>
+      </w:r>
+      <w:r>
+        <w:t xml:space="preserve"> may differ from litterfall, frass can also cause changes in the decomposition rates of the soil pools that can affect long-term carbon cycling and productivity.</w:t>
+      </w:r>
+    </w:p>
+    <w:p>
+      <w:pPr>
+        <w:pStyle w:val="textbody"/>
+      </w:pPr>
+      <w:r>
+        <w:t>We added N leaching which is a function of soil texture, the amount of available mineral N and the relative rates of base and storm flow.  The calculations are based on the original CENTURY model by Parton et al. (1983), though modified so that only NO</w:t>
       </w:r>
       <w:r>
         <w:rPr>
           <w:vertAlign w:val="subscript"/>
         </w:rPr>
-        <w:t>4</w:t>
+        <w:t>3</w:t>
       </w:r>
       <w:r>
         <w:rPr>
           <w:vertAlign w:val="superscript"/>
         </w:rPr>
-        <w:t>+</w:t>
-      </w:r>
-      <w:r>
-        <w:t>, NO</w:t>
-      </w:r>
-      <w:r>
-        <w:rPr>
-          <w:vertAlign w:val="subscript"/>
-        </w:rPr>
-        <w:t>3</w:t>
+        <w:t>-</w:t>
+      </w:r>
+      <w:r>
+        <w:t xml:space="preserve"> </w:t>
+      </w:r>
+      <w:r>
+        <w:t xml:space="preserve">(and not total N) is leached from soils.  The direct loss of mineral N to the atmosphere – not dependent upon fire as an agent - was modified so that the relative amount can vary with different ecosystems within the landscape.  The relative amount of N loss through ammonia volatilization and denitrification is now an input parameter for each ecoregion.  This is particularly useful when the landscape includes both uplands and wetlands, since wetlands have a much higher denitrification rates than </w:t>
+      </w:r>
+      <w:r>
+        <w:t xml:space="preserve">uplands (Seitzinger et al. 2006).  </w:t>
+      </w:r>
+      <w:r>
+        <w:t>Overall, ammonia volatilization is relatively low (&lt;0.1 g m-2 y-1) from unfertilized forest ecosystems (Schlesinger and Hartley 1992), but denitrification rates can be significant, especially in forested wetlands (0.8 g m</w:t>
       </w:r>
       <w:r>
         <w:rPr>
           <w:vertAlign w:val="superscript"/>
         </w:rPr>
-        <w:t>-</w:t>
-      </w:r>
-      <w:r>
-        <w:t>, and organic N), is now fully integrated throughout the extension with all the major inputs (deposition, N-fixation, insect frass), outputs (leaching and volatilization) and fluxes (resorption, litterfall, uptake, decomposition) simulated within the extension.  This allows users to track C and N cycling in their landscape and better understand the relative importance of N in regulating productivity.</w:t>
+        <w:t>-2</w:t>
+      </w:r>
+      <w:r>
+        <w:t xml:space="preserve"> y</w:t>
+      </w:r>
+      <w:r>
+        <w:rPr>
+          <w:vertAlign w:val="superscript"/>
+        </w:rPr>
+        <w:t>-1</w:t>
+      </w:r>
+      <w:r>
+        <w:t xml:space="preserve">, </w:t>
+      </w:r>
+      <w:r>
+        <w:t>(Seitzinger et al. 2006)</w:t>
+      </w:r>
+      <w:r>
+        <w:t>.</w:t>
       </w:r>
     </w:p>
     <w:p>
@@ -15857,25 +15984,7 @@
         <w:pStyle w:val="textbody"/>
       </w:pPr>
       <w:r>
-        <w:t xml:space="preserve">Specifically, we added N resorption, the amount of N withdrawn from the leaves just prior to senescence.  Retranslocation is a significant source of N uptake in the spring and can be 10-80% of N </w:t>
-      </w:r>
-      <w:r>
-        <w:t xml:space="preserve">uptake depending on species, site and the time since disturbance (Killingbeck 1996, Covelo et al. 2008).  </w:t>
-      </w:r>
-      <w:r>
-        <w:t>Retranslocation</w:t>
-      </w:r>
-      <w:r>
-        <w:t xml:space="preserve"> for each cohort is calculated in August </w:t>
-      </w:r>
-      <w:r>
-        <w:t xml:space="preserve">of </w:t>
-      </w:r>
-      <w:r>
-        <w:t xml:space="preserve">each year as the difference </w:t>
-      </w:r>
-      <w:r>
-        <w:t xml:space="preserve">between leaf and litter N, and is used the following spring to satisfy the cohorts’ early demand for N.  After the resorptive pool is depleted, the cohort satisfies its need for N by withdrawing N from the soil (i.e. mineral N).  </w:t>
+        <w:t xml:space="preserve">We modified how N limits aboveground productivity, switching from a categorical (i.e. N tolerance) to a more process-based approach.  When N is limiting, mineral N is allocated between cohorts based on their biomass (i.e. coarse root biomass).  This value is divided by the N demand for each cohort (amount of N needed for growth) to get a relative index (0-1) of how much N is limiting growth for that cohort.  </w:t>
       </w:r>
     </w:p>
     <w:p>
@@ -15883,129 +15992,7 @@
         <w:pStyle w:val="textbody"/>
       </w:pPr>
       <w:r>
-        <w:t xml:space="preserve">We also added insect frass to the C and N budget.  Most large insect outbreaks occur in the summer before retranslocation occurs, causing a significant decline in the ability of trees to resorb N and potentially decreasing growth the following spring </w:t>
-      </w:r>
-      <w:r>
-        <w:fldChar w:fldCharType="begin"/>
-      </w:r>
-      <w:r>
-        <w:instrText xml:space="preserve"> ADDIN EN.CITE &lt;EndNote&gt;&lt;Cite&gt;&lt;Author&gt;Lovett&lt;/Author&gt;&lt;Year&gt;2002&lt;/Year&gt;&lt;RecNum&gt;10&lt;/RecNum&gt;&lt;DisplayText&gt;(Lovett et al. 2002)&lt;/DisplayText&gt;&lt;record&gt;&lt;rec-number&gt;10&lt;/rec-number&gt;&lt;foreign-keys&gt;&lt;key app="EN" db-id="s95fx92r2wf5ewep2weve9wpappd902zerdz"&gt;10&lt;/key&gt;&lt;/foreign-keys&gt;&lt;ref-type name="Journal Article"&gt;17&lt;/ref-type&gt;&lt;contributors&gt;&lt;authors&gt;&lt;author&gt;Lovett, Gary M.&lt;/author&gt;&lt;author&gt;Christenson, Lynn M.&lt;/author&gt;&lt;author&gt;Groffman, Peter M.&lt;/author&gt;&lt;author&gt;Jones, Clive G.&lt;/author&gt;&lt;author&gt;Hart, Julie E.&lt;/author&gt;&lt;author&gt;Mitchell, Myron J.&lt;/author&gt;&lt;/authors&gt;&lt;/contributors&gt;&lt;titles&gt;&lt;title&gt;Insect defoliation and nitrogen cycling in forests&lt;/title&gt;&lt;secondary-title&gt;BioScience&lt;/secondary-title&gt;&lt;/titles&gt;&lt;periodical&gt;&lt;full-title&gt;BioScience&lt;/full-title&gt;&lt;/periodical&gt;&lt;pages&gt;335-341&lt;/pages&gt;&lt;volume&gt;52&lt;/volume&gt;&lt;number&gt;4&lt;/number&gt;&lt;dates&gt;&lt;year&gt;2002&lt;/year&gt;&lt;pub-dates&gt;&lt;date&gt;2002/04/01&lt;/date&gt;&lt;/pub-dates&gt;&lt;/dates&gt;&lt;publisher&gt;American Institute of Biological Sciences&lt;/publisher&gt;&lt;isbn&gt;0006-3568&lt;/isbn&gt;&lt;urls&gt;&lt;related-urls&gt;&lt;url&gt;http://dx.doi.org/10.1641/0006-3568(2002)052[0335:IDANCI]2.0.CO;2&lt;/url&gt;&lt;/related-urls&gt;&lt;/urls&gt;&lt;electronic-resource-num&gt;10.1641/0006-3568(2002)052[0335:idanci]2.0.co;2&lt;/electronic-resource-num&gt;&lt;access-date&gt;2011/06/30&lt;/access-date&gt;&lt;/record&gt;&lt;/Cite&gt;&lt;/EndNote&gt;</w:instrText>
-      </w:r>
-      <w:r>
-        <w:fldChar w:fldCharType="separate"/>
-      </w:r>
-      <w:r>
-        <w:rPr>
-          <w:noProof/>
-        </w:rPr>
-        <w:t>(</w:t>
-      </w:r>
-      <w:hyperlink w:anchor="_ENREF_1" w:tooltip="Lovett, 2002 #10" w:history="1">
-        <w:r>
-          <w:rPr>
-            <w:noProof/>
-          </w:rPr>
-          <w:t>Lovett et al. 2002</w:t>
-        </w:r>
-      </w:hyperlink>
-      <w:r>
-        <w:rPr>
-          <w:noProof/>
-        </w:rPr>
-        <w:t>)</w:t>
-      </w:r>
-      <w:r>
-        <w:fldChar w:fldCharType="end"/>
-      </w:r>
-      <w:r>
-        <w:t xml:space="preserve">.  The addition of C and N in frass can cause changes in decomposition rates, which may affect long-term nutrient availability and productivity.  In the extension, defoliation events trigger deposition of frass C and N deposition, the relative amount of which is a function of the amount of leaf biomass removed during defoliation.  Since C/N ratio of frass (C/N =23 from </w:t>
-      </w:r>
-      <w:r>
-        <w:t>Lovett and Ruesink</w:t>
-      </w:r>
-      <w:r>
-        <w:t>,</w:t>
-      </w:r>
-      <w:r>
-        <w:t xml:space="preserve"> 1995)</w:t>
-      </w:r>
-      <w:r>
-        <w:t xml:space="preserve"> may differ from litterfall, frass can also cause changes in the decomposition rates of the soil pools that can affect long-term carbon cycling and productivity.</w:t>
-      </w:r>
-    </w:p>
-    <w:p>
-      <w:pPr>
-        <w:pStyle w:val="textbody"/>
-      </w:pPr>
-      <w:r>
-        <w:t>We added N leaching which is a function of soil texture, the amount of available mineral N and the relative rates of base and storm flow.  The calculations are based on the original CENTURY model by Parton et al. (1983), though modified so that only NO</w:t>
-      </w:r>
-      <w:r>
-        <w:rPr>
-          <w:vertAlign w:val="subscript"/>
-        </w:rPr>
-        <w:t>3</w:t>
-      </w:r>
-      <w:r>
-        <w:rPr>
-          <w:vertAlign w:val="superscript"/>
-        </w:rPr>
-        <w:t>-</w:t>
-      </w:r>
-      <w:r>
-        <w:t xml:space="preserve"> </w:t>
-      </w:r>
-      <w:r>
-        <w:t xml:space="preserve">(and not total N) is leached from soils.  The direct loss of mineral N to the atmosphere – not dependent upon fire as an agent - was modified so that the relative amount can vary with different ecosystems within the landscape.  The relative amount of N loss through ammonia volatilization and denitrification is now an input parameter for each ecoregion.  This is particularly useful when the landscape includes both uplands and wetlands, since wetlands have a much higher denitrification rates than </w:t>
-      </w:r>
-      <w:r>
-        <w:t xml:space="preserve">uplands (Seitzinger et al. 2006).  </w:t>
-      </w:r>
-      <w:r>
-        <w:t>Overall, ammonia volatilization is relatively low (&lt;0.1 g m-2 y-1) from unfertilized forest ecosystems (Schlesinger and Hartley 1992), but denitrification rates can be significant, especially in forested wetlands (0.8 g m</w:t>
-      </w:r>
-      <w:r>
-        <w:rPr>
-          <w:vertAlign w:val="superscript"/>
-        </w:rPr>
-        <w:t>-2</w:t>
-      </w:r>
-      <w:r>
-        <w:t xml:space="preserve"> y</w:t>
-      </w:r>
-      <w:r>
-        <w:rPr>
-          <w:vertAlign w:val="superscript"/>
-        </w:rPr>
-        <w:t>-1</w:t>
-      </w:r>
-      <w:r>
-        <w:t xml:space="preserve">, </w:t>
-      </w:r>
-      <w:r>
-        <w:t>(Seitzinger et al. 2006)</w:t>
-      </w:r>
-      <w:r>
-        <w:t>.</w:t>
-      </w:r>
-    </w:p>
-    <w:p>
-      <w:pPr>
-        <w:pStyle w:val="textbody"/>
-      </w:pPr>
-      <w:r>
-        <w:t xml:space="preserve">We modified how N limits aboveground productivity, switching from a categorical (i.e. N tolerance) to a more process-based approach.  When N </w:t>
-      </w:r>
-      <w:r>
         <w:lastRenderedPageBreak/>
-        <w:t xml:space="preserve">is limiting, mineral N is allocated between cohorts based on their biomass (i.e. coarse root biomass).  This value is divided by the N demand for each cohort (amount of N needed for growth) to get a relative index (0-1) of how much N is limiting growth for that cohort.  </w:t>
-      </w:r>
-    </w:p>
-    <w:p>
-      <w:pPr>
-        <w:pStyle w:val="textbody"/>
-      </w:pPr>
-      <w:r>
         <w:t xml:space="preserve">N limitation = N allocation / N demand </w:t>
       </w:r>
       <w:r>
@@ -16165,11 +16152,11 @@
         </w:tabs>
         <w:ind w:left="1170" w:hanging="1170"/>
       </w:pPr>
-      <w:bookmarkStart w:id="34" w:name="_Toc107481494"/>
+      <w:bookmarkStart w:id="33" w:name="_Toc107481494"/>
       <w:r>
         <w:t>Version 2.0</w:t>
       </w:r>
-      <w:bookmarkEnd w:id="34"/>
+      <w:bookmarkEnd w:id="33"/>
     </w:p>
     <w:p>
       <w:pPr>
@@ -16202,30 +16189,30 @@
         <w:pStyle w:val="textbody"/>
       </w:pPr>
       <w:r>
+        <w:t xml:space="preserve">Although </w:t>
+      </w:r>
+      <w:r>
+        <w:t>NECN</w:t>
+      </w:r>
+      <w:r>
+        <w:t xml:space="preserve"> Succession is limited to annual or multiple-year time steps, </w:t>
+      </w:r>
+      <w:r>
+        <w:rPr>
+          <w:b/>
+        </w:rPr>
+        <w:t>cohort growth and soil decomposition operate at a monthly time step</w:t>
+      </w:r>
+      <w:r>
+        <w:t xml:space="preserve">.  Both growth and decomposition reflect monthly climate and monthly climate is a required input.  </w:t>
+      </w:r>
+    </w:p>
+    <w:p>
+      <w:pPr>
+        <w:pStyle w:val="textbody"/>
+      </w:pPr>
+      <w:r>
         <w:lastRenderedPageBreak/>
-        <w:t xml:space="preserve">Although </w:t>
-      </w:r>
-      <w:r>
-        <w:t>NECN</w:t>
-      </w:r>
-      <w:r>
-        <w:t xml:space="preserve"> Succession is limited to annual or multiple-year time steps, </w:t>
-      </w:r>
-      <w:r>
-        <w:rPr>
-          <w:b/>
-        </w:rPr>
-        <w:t>cohort growth and soil decomposition operate at a monthly time step</w:t>
-      </w:r>
-      <w:r>
-        <w:t xml:space="preserve">.  Both growth and decomposition reflect monthly climate and monthly climate is a required input.  </w:t>
-      </w:r>
-    </w:p>
-    <w:p>
-      <w:pPr>
-        <w:pStyle w:val="textbody"/>
-      </w:pPr>
-      <w:r>
         <w:t xml:space="preserve">Because most disturbances occur in the summer months, the monthly cycle proceeds from July to June.  Therefore, </w:t>
       </w:r>
       <w:r>
@@ -16246,14 +16233,14 @@
         </w:tabs>
         <w:ind w:left="1170" w:hanging="1170"/>
       </w:pPr>
-      <w:bookmarkStart w:id="35" w:name="_Toc107481495"/>
+      <w:bookmarkStart w:id="34" w:name="_Toc107481495"/>
       <w:r>
         <w:t>Minor Releases</w:t>
       </w:r>
       <w:r>
         <w:t xml:space="preserve"> (this major release)</w:t>
       </w:r>
-      <w:bookmarkEnd w:id="35"/>
+      <w:bookmarkEnd w:id="34"/>
     </w:p>
     <w:p>
       <w:pPr>
@@ -16263,11 +16250,11 @@
         </w:tabs>
         <w:ind w:left="1170" w:hanging="1170"/>
       </w:pPr>
-      <w:bookmarkStart w:id="36" w:name="_Toc107481496"/>
+      <w:bookmarkStart w:id="35" w:name="_Toc107481496"/>
       <w:r>
         <w:t>Version 6.4.1 (February 2020)</w:t>
       </w:r>
-      <w:bookmarkEnd w:id="36"/>
+      <w:bookmarkEnd w:id="35"/>
     </w:p>
     <w:p>
       <w:pPr>
@@ -16285,11 +16272,11 @@
         </w:tabs>
         <w:ind w:left="1170" w:hanging="1170"/>
       </w:pPr>
-      <w:bookmarkStart w:id="37" w:name="_Toc107481497"/>
+      <w:bookmarkStart w:id="36" w:name="_Toc107481497"/>
       <w:r>
         <w:t>Version 6.0.2 (February 2019)</w:t>
       </w:r>
-      <w:bookmarkEnd w:id="37"/>
+      <w:bookmarkEnd w:id="36"/>
     </w:p>
     <w:p>
       <w:pPr>
@@ -16307,11 +16294,11 @@
         </w:tabs>
         <w:ind w:left="1170" w:hanging="1170"/>
       </w:pPr>
-      <w:bookmarkStart w:id="38" w:name="_Toc107481498"/>
+      <w:bookmarkStart w:id="37" w:name="_Toc107481498"/>
       <w:r>
         <w:t>Version 6.0.1 (December 2018)</w:t>
       </w:r>
-      <w:bookmarkEnd w:id="38"/>
+      <w:bookmarkEnd w:id="37"/>
     </w:p>
     <w:p>
       <w:pPr>
@@ -16329,11 +16316,11 @@
         </w:tabs>
         <w:ind w:left="1170" w:hanging="1170"/>
       </w:pPr>
-      <w:bookmarkStart w:id="39" w:name="_Toc107481499"/>
+      <w:bookmarkStart w:id="38" w:name="_Toc107481499"/>
       <w:r>
         <w:t>References</w:t>
       </w:r>
-      <w:bookmarkEnd w:id="39"/>
+      <w:bookmarkEnd w:id="38"/>
     </w:p>
     <w:p>
       <w:pPr>
@@ -16380,7 +16367,7 @@
           <w:szCs w:val="20"/>
         </w:rPr>
       </w:pPr>
-      <w:bookmarkStart w:id="40" w:name="PCRefList_LANDIS_II_Century_Succession_v"/>
+      <w:bookmarkStart w:id="39" w:name="PCRefList_LANDIS_II_Century_Succession_v"/>
       <w:r>
         <w:rPr>
           <w:rFonts w:cs="MS Sans Serif"/>
@@ -16529,7 +16516,6 @@
           <w:sz w:val="20"/>
           <w:szCs w:val="20"/>
         </w:rPr>
-        <w:lastRenderedPageBreak/>
         <w:t>Killingbeck, K. T. 1996. Nutrients in senesced leaves: Keys to the search for potential resorption and resorption proficiency. Ecology 77:1716-1727.</w:t>
       </w:r>
     </w:p>
@@ -16566,6 +16552,7 @@
           <w:sz w:val="20"/>
           <w:szCs w:val="20"/>
         </w:rPr>
+        <w:lastRenderedPageBreak/>
         <w:t>Lovett, G. M. and A. E. Ruesink. 1995. Carbon and nitrogen mineralization from decomposing gypsy moth frass. Oecologia 104:133-138.</w:t>
       </w:r>
     </w:p>
@@ -17111,40 +17098,43 @@
         </w:tabs>
         <w:ind w:left="1170" w:hanging="1170"/>
       </w:pPr>
-      <w:bookmarkStart w:id="41" w:name="_Toc127846704"/>
-      <w:bookmarkStart w:id="42" w:name="_Toc107481500"/>
+      <w:bookmarkStart w:id="40" w:name="_Toc127846704"/>
+      <w:bookmarkStart w:id="41" w:name="_Toc107481500"/>
+      <w:bookmarkEnd w:id="39"/>
+      <w:r>
+        <w:t>Acknowledgments</w:t>
+      </w:r>
       <w:bookmarkEnd w:id="40"/>
+      <w:bookmarkEnd w:id="41"/>
+    </w:p>
+    <w:p>
+      <w:pPr>
+        <w:pStyle w:val="textbody"/>
+      </w:pPr>
+      <w:r>
+        <w:t xml:space="preserve">Funding for the development of LANDIS-II has been provided by the </w:t>
+      </w:r>
+      <w:r>
+        <w:t xml:space="preserve">Climate Change Program </w:t>
+      </w:r>
+      <w:r>
+        <w:t>(</w:t>
+      </w:r>
+      <w:r>
+        <w:t>New Town Square</w:t>
+      </w:r>
+      <w:r>
+        <w:t xml:space="preserve">, </w:t>
+      </w:r>
+      <w:r>
+        <w:t>Pennsylvania</w:t>
+      </w:r>
+      <w:r>
+        <w:t xml:space="preserve">) of the U.S. </w:t>
+      </w:r>
       <w:r>
         <w:lastRenderedPageBreak/>
-        <w:t>Acknowledgments</w:t>
-      </w:r>
-      <w:bookmarkEnd w:id="41"/>
-      <w:bookmarkEnd w:id="42"/>
-    </w:p>
-    <w:p>
-      <w:pPr>
-        <w:pStyle w:val="textbody"/>
-      </w:pPr>
-      <w:r>
-        <w:t xml:space="preserve">Funding for the development of LANDIS-II has been provided by the </w:t>
-      </w:r>
-      <w:r>
-        <w:t xml:space="preserve">Climate Change Program </w:t>
-      </w:r>
-      <w:r>
-        <w:t>(</w:t>
-      </w:r>
-      <w:r>
-        <w:t>New Town Square</w:t>
-      </w:r>
-      <w:r>
-        <w:t xml:space="preserve">, </w:t>
-      </w:r>
-      <w:r>
-        <w:t>Pennsylvania</w:t>
-      </w:r>
-      <w:r>
-        <w:t xml:space="preserve">) of the U.S. Forest Service.  </w:t>
+        <w:t xml:space="preserve">Forest Service.  </w:t>
       </w:r>
       <w:r>
         <w:t xml:space="preserve">Funding for </w:t>
@@ -17166,7 +17156,7 @@
       <w:pPr>
         <w:pStyle w:val="Heading1"/>
       </w:pPr>
-      <w:bookmarkStart w:id="43" w:name="_Toc107481501"/>
+      <w:bookmarkStart w:id="42" w:name="_Toc107481501"/>
       <w:r>
         <w:lastRenderedPageBreak/>
         <w:t xml:space="preserve">Succession </w:t>
@@ -17174,7 +17164,7 @@
       <w:r>
         <w:t>Input File</w:t>
       </w:r>
-      <w:bookmarkEnd w:id="43"/>
+      <w:bookmarkEnd w:id="42"/>
     </w:p>
     <w:p>
       <w:pPr>
@@ -17241,13 +17231,13 @@
         </w:tabs>
         <w:ind w:left="1170" w:hanging="1170"/>
       </w:pPr>
-      <w:bookmarkStart w:id="44" w:name="_Toc112490865"/>
-      <w:bookmarkStart w:id="45" w:name="_Toc107481502"/>
+      <w:bookmarkStart w:id="43" w:name="_Toc112490865"/>
+      <w:bookmarkStart w:id="44" w:name="_Toc107481502"/>
       <w:r>
         <w:t>LandisData</w:t>
       </w:r>
+      <w:bookmarkEnd w:id="43"/>
       <w:bookmarkEnd w:id="44"/>
-      <w:bookmarkEnd w:id="45"/>
     </w:p>
     <w:p>
       <w:pPr>
@@ -17292,13 +17282,13 @@
         </w:tabs>
         <w:ind w:left="1170" w:hanging="1170"/>
       </w:pPr>
-      <w:bookmarkStart w:id="46" w:name="_Toc112490866"/>
-      <w:bookmarkStart w:id="47" w:name="_Toc107481503"/>
+      <w:bookmarkStart w:id="45" w:name="_Toc112490866"/>
+      <w:bookmarkStart w:id="46" w:name="_Toc107481503"/>
       <w:r>
         <w:t>Timestep</w:t>
       </w:r>
+      <w:bookmarkEnd w:id="45"/>
       <w:bookmarkEnd w:id="46"/>
-      <w:bookmarkEnd w:id="47"/>
     </w:p>
     <w:p>
       <w:pPr>
@@ -17390,15 +17380,15 @@
         </w:tabs>
         <w:ind w:left="1170" w:hanging="1170"/>
       </w:pPr>
-      <w:bookmarkStart w:id="48" w:name="_Toc107735767"/>
-      <w:bookmarkStart w:id="49" w:name="_Toc112490867"/>
-      <w:bookmarkStart w:id="50" w:name="_Toc107481504"/>
+      <w:bookmarkStart w:id="47" w:name="_Toc107735767"/>
+      <w:bookmarkStart w:id="48" w:name="_Toc112490867"/>
+      <w:bookmarkStart w:id="49" w:name="_Toc107481504"/>
       <w:r>
         <w:t>SeedingAlgorithm</w:t>
       </w:r>
+      <w:bookmarkEnd w:id="47"/>
       <w:bookmarkEnd w:id="48"/>
       <w:bookmarkEnd w:id="49"/>
-      <w:bookmarkEnd w:id="50"/>
     </w:p>
     <w:p>
       <w:pPr>
@@ -17483,17 +17473,17 @@
         </w:tabs>
         <w:ind w:left="1170" w:hanging="1170"/>
       </w:pPr>
-      <w:bookmarkStart w:id="51" w:name="_Toc107481505"/>
-      <w:bookmarkStart w:id="52" w:name="_Toc107735768"/>
-      <w:bookmarkStart w:id="53" w:name="_Toc112490868"/>
-      <w:bookmarkStart w:id="54" w:name="_Ref140207509"/>
+      <w:bookmarkStart w:id="50" w:name="_Toc107481505"/>
+      <w:bookmarkStart w:id="51" w:name="_Toc107735768"/>
+      <w:bookmarkStart w:id="52" w:name="_Toc112490868"/>
+      <w:bookmarkStart w:id="53" w:name="_Ref140207509"/>
       <w:r>
         <w:t>InitialCommunities</w:t>
       </w:r>
       <w:r>
         <w:t xml:space="preserve"> (file name)</w:t>
       </w:r>
-      <w:bookmarkEnd w:id="51"/>
+      <w:bookmarkEnd w:id="50"/>
     </w:p>
     <w:p>
       <w:pPr>
@@ -17506,7 +17496,13 @@
         <w:t>section</w:t>
       </w:r>
       <w:r>
-        <w:t xml:space="preserve"> 4).</w:t>
+        <w:t xml:space="preserve"> </w:t>
+      </w:r>
+      <w:r>
+        <w:t>5</w:t>
+      </w:r>
+      <w:r>
+        <w:t>).</w:t>
       </w:r>
     </w:p>
     <w:p>
@@ -17517,20 +17513,20 @@
         </w:tabs>
         <w:ind w:left="1170" w:hanging="1170"/>
       </w:pPr>
-      <w:bookmarkStart w:id="55" w:name="_Ref109371856"/>
-      <w:bookmarkStart w:id="56" w:name="_Toc133339090"/>
-      <w:bookmarkStart w:id="57" w:name="_Toc282434151"/>
-      <w:bookmarkStart w:id="58" w:name="_Toc107481506"/>
+      <w:bookmarkStart w:id="54" w:name="_Ref109371856"/>
+      <w:bookmarkStart w:id="55" w:name="_Toc133339090"/>
+      <w:bookmarkStart w:id="56" w:name="_Toc282434151"/>
+      <w:bookmarkStart w:id="57" w:name="_Toc107481506"/>
       <w:r>
         <w:t>InitialCommunitiesMap</w:t>
       </w:r>
+      <w:bookmarkEnd w:id="54"/>
       <w:bookmarkEnd w:id="55"/>
       <w:bookmarkEnd w:id="56"/>
+      <w:r>
+        <w:t xml:space="preserve"> (file name)</w:t>
+      </w:r>
       <w:bookmarkEnd w:id="57"/>
-      <w:r>
-        <w:t xml:space="preserve"> (file name)</w:t>
-      </w:r>
-      <w:bookmarkEnd w:id="58"/>
     </w:p>
     <w:p>
       <w:pPr>
@@ -17554,7 +17550,7 @@
         </w:tabs>
         <w:ind w:left="1170" w:hanging="1170"/>
       </w:pPr>
-      <w:bookmarkStart w:id="59" w:name="_Toc107481507"/>
+      <w:bookmarkStart w:id="58" w:name="_Toc107481507"/>
       <w:r>
         <w:t>Climate</w:t>
       </w:r>
@@ -17567,7 +17563,7 @@
       <w:r>
         <w:t xml:space="preserve"> (file name)</w:t>
       </w:r>
-      <w:bookmarkEnd w:id="59"/>
+      <w:bookmarkEnd w:id="58"/>
     </w:p>
     <w:p>
       <w:pPr>
@@ -17621,19 +17617,19 @@
         </w:tabs>
         <w:ind w:left="1170" w:hanging="1170"/>
       </w:pPr>
-      <w:bookmarkStart w:id="60" w:name="_Toc510167268"/>
-      <w:bookmarkStart w:id="61" w:name="_Toc107481508"/>
+      <w:bookmarkStart w:id="59" w:name="_Toc510167268"/>
+      <w:bookmarkStart w:id="60" w:name="_Toc107481508"/>
       <w:r>
         <w:t>SoilDepth</w:t>
       </w:r>
       <w:r>
         <w:t>MapName</w:t>
       </w:r>
+      <w:bookmarkEnd w:id="59"/>
+      <w:r>
+        <w:t xml:space="preserve"> (double)</w:t>
+      </w:r>
       <w:bookmarkEnd w:id="60"/>
-      <w:r>
-        <w:t xml:space="preserve"> (double)</w:t>
-      </w:r>
-      <w:bookmarkEnd w:id="61"/>
     </w:p>
     <w:p>
       <w:pPr>
@@ -17667,8 +17663,8 @@
         </w:tabs>
         <w:ind w:left="1170" w:hanging="1170"/>
       </w:pPr>
-      <w:bookmarkStart w:id="62" w:name="_Toc107481509"/>
-      <w:bookmarkStart w:id="63" w:name="_Toc510167269"/>
+      <w:bookmarkStart w:id="61" w:name="_Toc107481509"/>
+      <w:bookmarkStart w:id="62" w:name="_Toc510167269"/>
       <w:r>
         <w:lastRenderedPageBreak/>
         <w:t>SoilD</w:t>
@@ -17682,7 +17678,7 @@
       <w:r>
         <w:t xml:space="preserve"> (double)</w:t>
       </w:r>
-      <w:bookmarkEnd w:id="62"/>
+      <w:bookmarkEnd w:id="61"/>
     </w:p>
     <w:p>
       <w:pPr>
@@ -17729,7 +17725,7 @@
         </w:tabs>
         <w:ind w:left="1170" w:hanging="1170"/>
       </w:pPr>
-      <w:bookmarkStart w:id="64" w:name="_Toc107481510"/>
+      <w:bookmarkStart w:id="63" w:name="_Toc107481510"/>
       <w:r>
         <w:t>SoilBaseFlowMapName</w:t>
       </w:r>
@@ -17742,11 +17738,11 @@
       <w:r>
         <w:t xml:space="preserve"> SoilStormFlowMapName</w:t>
       </w:r>
+      <w:bookmarkEnd w:id="62"/>
+      <w:r>
+        <w:t xml:space="preserve"> (double)</w:t>
+      </w:r>
       <w:bookmarkEnd w:id="63"/>
-      <w:r>
-        <w:t xml:space="preserve"> (double)</w:t>
-      </w:r>
-      <w:bookmarkEnd w:id="64"/>
     </w:p>
     <w:p>
       <w:pPr>
@@ -17801,8 +17797,8 @@
         </w:tabs>
         <w:ind w:left="1170" w:hanging="1170"/>
       </w:pPr>
-      <w:bookmarkStart w:id="65" w:name="_Toc510167270"/>
-      <w:bookmarkStart w:id="66" w:name="_Toc107481511"/>
+      <w:bookmarkStart w:id="64" w:name="_Toc510167270"/>
+      <w:bookmarkStart w:id="65" w:name="_Toc107481511"/>
       <w:r>
         <w:t>Soil</w:t>
       </w:r>
@@ -17827,11 +17823,11 @@
       <w:r>
         <w:t>MapName</w:t>
       </w:r>
+      <w:bookmarkEnd w:id="64"/>
+      <w:r>
+        <w:t xml:space="preserve"> (double)</w:t>
+      </w:r>
       <w:bookmarkEnd w:id="65"/>
-      <w:r>
-        <w:t xml:space="preserve"> (double)</w:t>
-      </w:r>
-      <w:bookmarkEnd w:id="66"/>
     </w:p>
     <w:p>
       <w:pPr>
@@ -17862,8 +17858,8 @@
         </w:tabs>
         <w:ind w:left="1170" w:hanging="1170"/>
       </w:pPr>
-      <w:bookmarkStart w:id="67" w:name="_Toc510167271"/>
-      <w:bookmarkStart w:id="68" w:name="_Toc107481512"/>
+      <w:bookmarkStart w:id="66" w:name="_Toc510167271"/>
+      <w:bookmarkStart w:id="67" w:name="_Toc107481512"/>
       <w:r>
         <w:t>SoilPercentClay</w:t>
       </w:r>
@@ -17885,11 +17881,11 @@
       <w:r>
         <w:t>MapName</w:t>
       </w:r>
+      <w:bookmarkEnd w:id="66"/>
+      <w:r>
+        <w:t xml:space="preserve"> (double)</w:t>
+      </w:r>
       <w:bookmarkEnd w:id="67"/>
-      <w:r>
-        <w:t xml:space="preserve"> (double)</w:t>
-      </w:r>
-      <w:bookmarkEnd w:id="68"/>
     </w:p>
     <w:p>
       <w:pPr>
@@ -17911,16 +17907,16 @@
         </w:tabs>
         <w:ind w:left="1170" w:hanging="1170"/>
       </w:pPr>
-      <w:bookmarkStart w:id="69" w:name="_Toc510167272"/>
-      <w:bookmarkStart w:id="70" w:name="_Toc107481513"/>
+      <w:bookmarkStart w:id="68" w:name="_Toc510167272"/>
+      <w:bookmarkStart w:id="69" w:name="_Toc107481513"/>
       <w:r>
         <w:t>InitialSOM1CsurfMapName</w:t>
       </w:r>
+      <w:bookmarkEnd w:id="68"/>
+      <w:r>
+        <w:t xml:space="preserve"> (double)</w:t>
+      </w:r>
       <w:bookmarkEnd w:id="69"/>
-      <w:r>
-        <w:t xml:space="preserve"> (double)</w:t>
-      </w:r>
-      <w:bookmarkEnd w:id="70"/>
     </w:p>
     <w:p>
       <w:pPr>
@@ -17965,16 +17961,16 @@
         </w:tabs>
         <w:ind w:left="1170" w:hanging="1170"/>
       </w:pPr>
-      <w:bookmarkStart w:id="71" w:name="_Toc510167273"/>
-      <w:bookmarkStart w:id="72" w:name="_Toc107481514"/>
+      <w:bookmarkStart w:id="70" w:name="_Toc510167273"/>
+      <w:bookmarkStart w:id="71" w:name="_Toc107481514"/>
       <w:r>
         <w:t>InitialSOM1NsurfMapName</w:t>
       </w:r>
+      <w:bookmarkEnd w:id="70"/>
+      <w:r>
+        <w:t xml:space="preserve"> (double)</w:t>
+      </w:r>
       <w:bookmarkEnd w:id="71"/>
-      <w:r>
-        <w:t xml:space="preserve"> (double)</w:t>
-      </w:r>
-      <w:bookmarkEnd w:id="72"/>
     </w:p>
     <w:p>
       <w:pPr>
@@ -18013,16 +18009,16 @@
         </w:tabs>
         <w:ind w:left="1170" w:hanging="1170"/>
       </w:pPr>
-      <w:bookmarkStart w:id="73" w:name="_Toc510167274"/>
-      <w:bookmarkStart w:id="74" w:name="_Toc107481515"/>
+      <w:bookmarkStart w:id="72" w:name="_Toc510167274"/>
+      <w:bookmarkStart w:id="73" w:name="_Toc107481515"/>
       <w:r>
         <w:t>InitialSOM1CsoilMapName</w:t>
       </w:r>
+      <w:bookmarkEnd w:id="72"/>
+      <w:r>
+        <w:t xml:space="preserve"> (double)</w:t>
+      </w:r>
       <w:bookmarkEnd w:id="73"/>
-      <w:r>
-        <w:t xml:space="preserve"> (double)</w:t>
-      </w:r>
-      <w:bookmarkEnd w:id="74"/>
     </w:p>
     <w:p>
       <w:pPr>
@@ -18061,16 +18057,16 @@
         </w:tabs>
         <w:ind w:left="1170" w:hanging="1170"/>
       </w:pPr>
-      <w:bookmarkStart w:id="75" w:name="_Toc510167275"/>
-      <w:bookmarkStart w:id="76" w:name="_Toc107481516"/>
+      <w:bookmarkStart w:id="74" w:name="_Toc510167275"/>
+      <w:bookmarkStart w:id="75" w:name="_Toc107481516"/>
       <w:r>
         <w:t>InitialSOM1NsoilMapName</w:t>
       </w:r>
+      <w:bookmarkEnd w:id="74"/>
+      <w:r>
+        <w:t xml:space="preserve"> (double)</w:t>
+      </w:r>
       <w:bookmarkEnd w:id="75"/>
-      <w:r>
-        <w:t xml:space="preserve"> (double)</w:t>
-      </w:r>
-      <w:bookmarkEnd w:id="76"/>
     </w:p>
     <w:p>
       <w:pPr>
@@ -18109,16 +18105,16 @@
         </w:tabs>
         <w:ind w:left="1170" w:hanging="1170"/>
       </w:pPr>
-      <w:bookmarkStart w:id="77" w:name="_Toc510167276"/>
-      <w:bookmarkStart w:id="78" w:name="_Toc107481517"/>
+      <w:bookmarkStart w:id="76" w:name="_Toc510167276"/>
+      <w:bookmarkStart w:id="77" w:name="_Toc107481517"/>
       <w:r>
         <w:t>InitialSOM2CMapName</w:t>
       </w:r>
+      <w:bookmarkEnd w:id="76"/>
+      <w:r>
+        <w:t xml:space="preserve"> (double)</w:t>
+      </w:r>
       <w:bookmarkEnd w:id="77"/>
-      <w:r>
-        <w:t xml:space="preserve"> (double)</w:t>
-      </w:r>
-      <w:bookmarkEnd w:id="78"/>
     </w:p>
     <w:p>
       <w:pPr>
@@ -18157,17 +18153,17 @@
         </w:tabs>
         <w:ind w:left="1170" w:hanging="1170"/>
       </w:pPr>
-      <w:bookmarkStart w:id="79" w:name="_Toc510167277"/>
-      <w:bookmarkStart w:id="80" w:name="_Toc107481518"/>
+      <w:bookmarkStart w:id="78" w:name="_Toc510167277"/>
+      <w:bookmarkStart w:id="79" w:name="_Toc107481518"/>
       <w:r>
         <w:lastRenderedPageBreak/>
         <w:t>InitialSOM2NMapName</w:t>
       </w:r>
+      <w:bookmarkEnd w:id="78"/>
+      <w:r>
+        <w:t xml:space="preserve"> (double)</w:t>
+      </w:r>
       <w:bookmarkEnd w:id="79"/>
-      <w:r>
-        <w:t xml:space="preserve"> (double)</w:t>
-      </w:r>
-      <w:bookmarkEnd w:id="80"/>
     </w:p>
     <w:p>
       <w:pPr>
@@ -18207,16 +18203,16 @@
         </w:tabs>
         <w:ind w:left="1170" w:hanging="1170"/>
       </w:pPr>
-      <w:bookmarkStart w:id="81" w:name="_Toc510167278"/>
-      <w:bookmarkStart w:id="82" w:name="_Toc107481519"/>
+      <w:bookmarkStart w:id="80" w:name="_Toc510167278"/>
+      <w:bookmarkStart w:id="81" w:name="_Toc107481519"/>
       <w:r>
         <w:t>InitialSOM3CMapName</w:t>
       </w:r>
+      <w:bookmarkEnd w:id="80"/>
+      <w:r>
+        <w:t xml:space="preserve"> (double)</w:t>
+      </w:r>
       <w:bookmarkEnd w:id="81"/>
-      <w:r>
-        <w:t xml:space="preserve"> (double)</w:t>
-      </w:r>
-      <w:bookmarkEnd w:id="82"/>
     </w:p>
     <w:p>
       <w:pPr>
@@ -18274,16 +18270,16 @@
         </w:tabs>
         <w:ind w:left="1170" w:hanging="1170"/>
       </w:pPr>
-      <w:bookmarkStart w:id="83" w:name="_Toc510167279"/>
-      <w:bookmarkStart w:id="84" w:name="_Toc107481520"/>
+      <w:bookmarkStart w:id="82" w:name="_Toc510167279"/>
+      <w:bookmarkStart w:id="83" w:name="_Toc107481520"/>
       <w:r>
         <w:t>InitialSOM3NMapName</w:t>
       </w:r>
+      <w:bookmarkEnd w:id="82"/>
+      <w:r>
+        <w:t xml:space="preserve"> (double)</w:t>
+      </w:r>
       <w:bookmarkEnd w:id="83"/>
-      <w:r>
-        <w:t xml:space="preserve"> (double)</w:t>
-      </w:r>
-      <w:bookmarkEnd w:id="84"/>
     </w:p>
     <w:p>
       <w:pPr>
@@ -18316,16 +18312,16 @@
         </w:tabs>
         <w:ind w:left="1170" w:hanging="1170"/>
       </w:pPr>
-      <w:bookmarkStart w:id="85" w:name="_Toc510167280"/>
-      <w:bookmarkStart w:id="86" w:name="_Toc107481521"/>
+      <w:bookmarkStart w:id="84" w:name="_Toc510167280"/>
+      <w:bookmarkStart w:id="85" w:name="_Toc107481521"/>
       <w:r>
         <w:t>InitialDeadWoodSurfaceMapName</w:t>
       </w:r>
+      <w:bookmarkEnd w:id="84"/>
+      <w:r>
+        <w:t xml:space="preserve"> (double)</w:t>
+      </w:r>
       <w:bookmarkEnd w:id="85"/>
-      <w:r>
-        <w:t xml:space="preserve"> (double)</w:t>
-      </w:r>
-      <w:bookmarkEnd w:id="86"/>
     </w:p>
     <w:p>
       <w:pPr>
@@ -18358,16 +18354,16 @@
         </w:tabs>
         <w:ind w:left="1170" w:hanging="1170"/>
       </w:pPr>
-      <w:bookmarkStart w:id="87" w:name="_Toc510167281"/>
-      <w:bookmarkStart w:id="88" w:name="_Toc107481522"/>
+      <w:bookmarkStart w:id="86" w:name="_Toc510167281"/>
+      <w:bookmarkStart w:id="87" w:name="_Toc107481522"/>
       <w:r>
         <w:t>InitialDeadWoodSoilMapName</w:t>
       </w:r>
+      <w:bookmarkEnd w:id="86"/>
+      <w:r>
+        <w:t xml:space="preserve"> (double)</w:t>
+      </w:r>
       <w:bookmarkEnd w:id="87"/>
-      <w:r>
-        <w:t xml:space="preserve"> (double)</w:t>
-      </w:r>
-      <w:bookmarkEnd w:id="88"/>
     </w:p>
     <w:p>
       <w:pPr>
@@ -18400,7 +18396,7 @@
         </w:tabs>
         <w:ind w:left="1170" w:hanging="1170"/>
       </w:pPr>
-      <w:bookmarkStart w:id="89" w:name="_Toc107481523"/>
+      <w:bookmarkStart w:id="88" w:name="_Toc107481523"/>
       <w:r>
         <w:t>CalibrateMode</w:t>
       </w:r>
@@ -18413,7 +18409,7 @@
       <w:r>
         <w:t>ptional)</w:t>
       </w:r>
-      <w:bookmarkEnd w:id="89"/>
+      <w:bookmarkEnd w:id="88"/>
     </w:p>
     <w:p>
       <w:pPr>
@@ -18494,7 +18490,7 @@
         </w:tabs>
         <w:ind w:left="1170" w:hanging="1170"/>
       </w:pPr>
-      <w:bookmarkStart w:id="90" w:name="_Toc107481524"/>
+      <w:bookmarkStart w:id="89" w:name="_Toc107481524"/>
       <w:r>
         <w:t>SmokeModelOutputs</w:t>
       </w:r>
@@ -18507,7 +18503,7 @@
       <w:r>
         <w:t>ptional)</w:t>
       </w:r>
-      <w:bookmarkEnd w:id="90"/>
+      <w:bookmarkEnd w:id="89"/>
     </w:p>
     <w:p>
       <w:pPr>
@@ -18528,7 +18524,7 @@
         </w:tabs>
         <w:ind w:left="1170" w:hanging="1170"/>
       </w:pPr>
-      <w:bookmarkStart w:id="91" w:name="_Toc107481525"/>
+      <w:bookmarkStart w:id="90" w:name="_Toc107481525"/>
       <w:r>
         <w:t>Version</w:t>
       </w:r>
@@ -18544,7 +18540,7 @@
       <w:r>
         <w:t>ptional)</w:t>
       </w:r>
-      <w:bookmarkEnd w:id="91"/>
+      <w:bookmarkEnd w:id="90"/>
     </w:p>
     <w:p>
       <w:pPr>
@@ -18574,11 +18570,11 @@
         </w:tabs>
         <w:ind w:left="1170" w:hanging="1170"/>
       </w:pPr>
-      <w:bookmarkStart w:id="92" w:name="_Toc107481526"/>
+      <w:bookmarkStart w:id="91" w:name="_Toc107481526"/>
       <w:r>
         <w:t>WaterDecayFunction</w:t>
       </w:r>
-      <w:bookmarkEnd w:id="92"/>
+      <w:bookmarkEnd w:id="91"/>
     </w:p>
     <w:p>
       <w:pPr>
@@ -18650,14 +18646,14 @@
         </w:tabs>
         <w:ind w:left="1170" w:hanging="1170"/>
       </w:pPr>
-      <w:bookmarkStart w:id="93" w:name="_Toc107481527"/>
+      <w:bookmarkStart w:id="92" w:name="_Toc107481527"/>
       <w:r>
         <w:t>ProbabilityEstablishAdjust</w:t>
       </w:r>
       <w:r>
         <w:t xml:space="preserve"> (double)</w:t>
       </w:r>
-      <w:bookmarkEnd w:id="93"/>
+      <w:bookmarkEnd w:id="92"/>
       <w:r>
         <w:t xml:space="preserve"> </w:t>
       </w:r>
@@ -18732,20 +18728,20 @@
         </w:tabs>
         <w:ind w:left="1170" w:hanging="1170"/>
       </w:pPr>
-      <w:bookmarkStart w:id="94" w:name="_Toc387238314"/>
-      <w:bookmarkStart w:id="95" w:name="_Toc387238315"/>
-      <w:bookmarkStart w:id="96" w:name="_Toc387238316"/>
-      <w:bookmarkStart w:id="97" w:name="_Toc107481528"/>
+      <w:bookmarkStart w:id="93" w:name="_Toc387238314"/>
+      <w:bookmarkStart w:id="94" w:name="_Toc387238315"/>
+      <w:bookmarkStart w:id="95" w:name="_Toc387238316"/>
+      <w:bookmarkStart w:id="96" w:name="_Toc107481528"/>
+      <w:bookmarkEnd w:id="93"/>
       <w:bookmarkEnd w:id="94"/>
       <w:bookmarkEnd w:id="95"/>
+      <w:r>
+        <w:t>InitialMineralN</w:t>
+      </w:r>
+      <w:r>
+        <w:t xml:space="preserve"> (double)</w:t>
+      </w:r>
       <w:bookmarkEnd w:id="96"/>
-      <w:r>
-        <w:t>InitialMineralN</w:t>
-      </w:r>
-      <w:r>
-        <w:t xml:space="preserve"> (double)</w:t>
-      </w:r>
-      <w:bookmarkEnd w:id="97"/>
     </w:p>
     <w:p>
       <w:pPr>
@@ -18772,14 +18768,14 @@
         </w:tabs>
         <w:ind w:left="1170" w:hanging="1170"/>
       </w:pPr>
-      <w:bookmarkStart w:id="98" w:name="_Toc107481529"/>
+      <w:bookmarkStart w:id="97" w:name="_Toc107481529"/>
       <w:r>
         <w:t>InitialFineFuels</w:t>
       </w:r>
       <w:r>
         <w:t xml:space="preserve"> (double)</w:t>
       </w:r>
-      <w:bookmarkEnd w:id="98"/>
+      <w:bookmarkEnd w:id="97"/>
     </w:p>
     <w:p>
       <w:pPr>
@@ -18803,8 +18799,8 @@
         </w:tabs>
         <w:ind w:left="1170" w:hanging="1170"/>
       </w:pPr>
-      <w:bookmarkStart w:id="99" w:name="_Toc510167286"/>
-      <w:bookmarkStart w:id="100" w:name="_Toc107481530"/>
+      <w:bookmarkStart w:id="98" w:name="_Toc510167286"/>
+      <w:bookmarkStart w:id="99" w:name="_Toc107481530"/>
       <w:r>
         <w:t>Nitrogen Inputs:</w:t>
       </w:r>
@@ -18817,8 +18813,8 @@
       <w:r>
         <w:t xml:space="preserve"> Intercept</w:t>
       </w:r>
+      <w:bookmarkEnd w:id="98"/>
       <w:bookmarkEnd w:id="99"/>
-      <w:bookmarkEnd w:id="100"/>
     </w:p>
     <w:p>
       <w:pPr>
@@ -18876,14 +18872,14 @@
         </w:tabs>
         <w:ind w:left="1170" w:hanging="1170"/>
       </w:pPr>
-      <w:bookmarkStart w:id="101" w:name="_Toc107481531"/>
+      <w:bookmarkStart w:id="100" w:name="_Toc107481531"/>
       <w:r>
         <w:t>Latitude</w:t>
       </w:r>
       <w:r>
         <w:t xml:space="preserve"> (double)</w:t>
       </w:r>
-      <w:bookmarkEnd w:id="101"/>
+      <w:bookmarkEnd w:id="100"/>
     </w:p>
     <w:p>
       <w:pPr>
@@ -18901,7 +18897,7 @@
         </w:tabs>
         <w:ind w:left="1170" w:hanging="1170"/>
       </w:pPr>
-      <w:bookmarkStart w:id="102" w:name="_Toc107481532"/>
+      <w:bookmarkStart w:id="101" w:name="_Toc107481532"/>
       <w:r>
         <w:lastRenderedPageBreak/>
         <w:t>Denitrification</w:t>
@@ -18912,7 +18908,7 @@
       <w:r>
         <w:t xml:space="preserve"> (double)</w:t>
       </w:r>
-      <w:bookmarkEnd w:id="102"/>
+      <w:bookmarkEnd w:id="101"/>
     </w:p>
     <w:p>
       <w:pPr>
@@ -18988,14 +18984,14 @@
         </w:tabs>
         <w:ind w:left="1170" w:hanging="1170"/>
       </w:pPr>
-      <w:bookmarkStart w:id="103" w:name="_Toc107481533"/>
+      <w:bookmarkStart w:id="102" w:name="_Toc107481533"/>
       <w:r>
         <w:t>DecayRateSurf</w:t>
       </w:r>
       <w:r>
         <w:t xml:space="preserve"> (double)</w:t>
       </w:r>
-      <w:bookmarkEnd w:id="103"/>
+      <w:bookmarkEnd w:id="102"/>
     </w:p>
     <w:p>
       <w:pPr>
@@ -19013,7 +19009,7 @@
         </w:tabs>
         <w:ind w:left="1170" w:hanging="1170"/>
       </w:pPr>
-      <w:bookmarkStart w:id="104" w:name="_Toc107481534"/>
+      <w:bookmarkStart w:id="103" w:name="_Toc107481534"/>
       <w:r>
         <w:t>Decay Rate</w:t>
       </w:r>
@@ -19041,7 +19037,7 @@
       <w:r>
         <w:t xml:space="preserve"> (double)</w:t>
       </w:r>
-      <w:bookmarkEnd w:id="104"/>
+      <w:bookmarkEnd w:id="103"/>
     </w:p>
     <w:p>
       <w:pPr>
@@ -19146,8 +19142,8 @@
         </w:tabs>
         <w:ind w:left="1170" w:hanging="1170"/>
       </w:pPr>
-      <w:bookmarkStart w:id="105" w:name="_Ref69910657"/>
-      <w:bookmarkStart w:id="106" w:name="_Toc107481535"/>
+      <w:bookmarkStart w:id="104" w:name="_Ref69910657"/>
+      <w:bookmarkStart w:id="105" w:name="_Toc107481535"/>
       <w:r>
         <w:t>GrassThresholdMultiplier (</w:t>
       </w:r>
@@ -19157,8 +19153,8 @@
       <w:r>
         <w:t>ptional)</w:t>
       </w:r>
+      <w:bookmarkEnd w:id="104"/>
       <w:bookmarkEnd w:id="105"/>
-      <w:bookmarkEnd w:id="106"/>
     </w:p>
     <w:p>
       <w:pPr>
@@ -19480,7 +19476,7 @@
         </w:tabs>
         <w:ind w:left="1170" w:hanging="1170"/>
       </w:pPr>
-      <w:bookmarkStart w:id="107" w:name="_Toc107481536"/>
+      <w:bookmarkStart w:id="106" w:name="_Toc107481536"/>
       <w:r>
         <w:t>ANPPMapNames (</w:t>
       </w:r>
@@ -19490,7 +19486,7 @@
       <w:r>
         <w:t>, optional)</w:t>
       </w:r>
-      <w:bookmarkEnd w:id="107"/>
+      <w:bookmarkEnd w:id="106"/>
     </w:p>
     <w:p>
       <w:pPr>
@@ -19531,7 +19527,7 @@
         </w:tabs>
         <w:ind w:left="1170" w:hanging="1170"/>
       </w:pPr>
-      <w:bookmarkStart w:id="108" w:name="_Toc107481537"/>
+      <w:bookmarkStart w:id="107" w:name="_Toc107481537"/>
       <w:r>
         <w:lastRenderedPageBreak/>
         <w:t>ANEEMapNames (</w:t>
@@ -19542,7 +19538,7 @@
       <w:r>
         <w:t>, optional)</w:t>
       </w:r>
-      <w:bookmarkEnd w:id="108"/>
+      <w:bookmarkEnd w:id="107"/>
     </w:p>
     <w:p>
       <w:pPr>
@@ -19609,7 +19605,7 @@
         </w:tabs>
         <w:ind w:left="1170" w:hanging="1170"/>
       </w:pPr>
-      <w:bookmarkStart w:id="109" w:name="_Toc107481538"/>
+      <w:bookmarkStart w:id="108" w:name="_Toc107481538"/>
       <w:r>
         <w:t>SoilCarbonMapNames (</w:t>
       </w:r>
@@ -19619,7 +19615,7 @@
       <w:r>
         <w:t>, optional)</w:t>
       </w:r>
-      <w:bookmarkEnd w:id="109"/>
+      <w:bookmarkEnd w:id="108"/>
     </w:p>
     <w:p>
       <w:pPr>
@@ -19666,7 +19662,7 @@
         </w:tabs>
         <w:ind w:left="1170" w:hanging="1170"/>
       </w:pPr>
-      <w:bookmarkStart w:id="110" w:name="_Toc107481539"/>
+      <w:bookmarkStart w:id="109" w:name="_Toc107481539"/>
       <w:r>
         <w:t>SoilNitrogenMapNames (</w:t>
       </w:r>
@@ -19676,7 +19672,7 @@
       <w:r>
         <w:t>, optional)</w:t>
       </w:r>
-      <w:bookmarkEnd w:id="110"/>
+      <w:bookmarkEnd w:id="109"/>
     </w:p>
     <w:p>
       <w:pPr>
@@ -19723,7 +19719,7 @@
         </w:tabs>
         <w:ind w:left="1170" w:hanging="1170"/>
       </w:pPr>
-      <w:bookmarkStart w:id="111" w:name="_Toc107481540"/>
+      <w:bookmarkStart w:id="110" w:name="_Toc107481540"/>
       <w:r>
         <w:t>TotalCMapNames (</w:t>
       </w:r>
@@ -19733,7 +19729,7 @@
       <w:r>
         <w:t>, optional)</w:t>
       </w:r>
-      <w:bookmarkEnd w:id="111"/>
+      <w:bookmarkEnd w:id="110"/>
     </w:p>
     <w:p>
       <w:pPr>
@@ -19780,7 +19776,7 @@
         </w:tabs>
         <w:ind w:left="1170" w:hanging="1170"/>
       </w:pPr>
-      <w:bookmarkStart w:id="112" w:name="_Toc107481541"/>
+      <w:bookmarkStart w:id="111" w:name="_Toc107481541"/>
       <w:r>
         <w:t>CreateInputCommunityMaps (</w:t>
       </w:r>
@@ -19790,7 +19786,7 @@
       <w:r>
         <w:t>, optional)</w:t>
       </w:r>
-      <w:bookmarkEnd w:id="112"/>
+      <w:bookmarkEnd w:id="111"/>
     </w:p>
     <w:p>
       <w:pPr>
@@ -19843,17 +19839,17 @@
         </w:tabs>
         <w:ind w:left="1170" w:hanging="1170"/>
       </w:pPr>
-      <w:bookmarkStart w:id="113" w:name="_Toc107481542"/>
+      <w:bookmarkStart w:id="112" w:name="_Toc107481542"/>
       <w:r>
         <w:t>MaximumLAI</w:t>
       </w:r>
       <w:r>
         <w:t xml:space="preserve"> Table</w:t>
       </w:r>
+      <w:bookmarkEnd w:id="51"/>
       <w:bookmarkEnd w:id="52"/>
       <w:bookmarkEnd w:id="53"/>
-      <w:bookmarkEnd w:id="54"/>
-      <w:bookmarkEnd w:id="113"/>
+      <w:bookmarkEnd w:id="112"/>
     </w:p>
     <w:p>
       <w:pPr>
@@ -19941,16 +19937,16 @@
         </w:tabs>
         <w:ind w:left="1170" w:hanging="1170"/>
       </w:pPr>
-      <w:bookmarkStart w:id="114" w:name="_Toc112490871"/>
-      <w:bookmarkStart w:id="115" w:name="_Toc107481543"/>
+      <w:bookmarkStart w:id="113" w:name="_Toc112490871"/>
+      <w:bookmarkStart w:id="114" w:name="_Toc107481543"/>
       <w:r>
         <w:t>Available Light</w:t>
       </w:r>
       <w:r>
         <w:t xml:space="preserve"> Class</w:t>
       </w:r>
+      <w:bookmarkEnd w:id="113"/>
       <w:bookmarkEnd w:id="114"/>
-      <w:bookmarkEnd w:id="115"/>
     </w:p>
     <w:p>
       <w:pPr>
@@ -20058,11 +20054,11 @@
         </w:tabs>
         <w:ind w:left="1170" w:hanging="1170"/>
       </w:pPr>
-      <w:bookmarkStart w:id="116" w:name="_Toc107481544"/>
+      <w:bookmarkStart w:id="115" w:name="_Toc107481544"/>
       <w:r>
         <w:t>Maximum LAI</w:t>
       </w:r>
-      <w:bookmarkEnd w:id="116"/>
+      <w:bookmarkEnd w:id="115"/>
     </w:p>
     <w:p>
       <w:pPr>
@@ -20102,17 +20098,17 @@
         </w:tabs>
         <w:ind w:left="1170" w:hanging="1170"/>
       </w:pPr>
-      <w:bookmarkStart w:id="117" w:name="_Toc107481545"/>
-      <w:bookmarkStart w:id="118" w:name="_Toc107735769"/>
-      <w:bookmarkStart w:id="119" w:name="_Toc112490873"/>
-      <w:bookmarkStart w:id="120" w:name="_Ref140207562"/>
+      <w:bookmarkStart w:id="116" w:name="_Toc107481545"/>
+      <w:bookmarkStart w:id="117" w:name="_Toc107735769"/>
+      <w:bookmarkStart w:id="118" w:name="_Toc112490873"/>
+      <w:bookmarkStart w:id="119" w:name="_Ref140207562"/>
       <w:r>
         <w:t>Light</w:t>
       </w:r>
       <w:r>
         <w:t>EstablishmentTable</w:t>
       </w:r>
-      <w:bookmarkEnd w:id="117"/>
+      <w:bookmarkEnd w:id="116"/>
     </w:p>
     <w:p>
       <w:pPr>
@@ -20178,7 +20174,7 @@
         </w:tabs>
         <w:ind w:left="1170" w:hanging="1170"/>
       </w:pPr>
-      <w:bookmarkStart w:id="121" w:name="_Toc107481546"/>
+      <w:bookmarkStart w:id="120" w:name="_Toc107481546"/>
       <w:r>
         <w:t xml:space="preserve">Species </w:t>
       </w:r>
@@ -20191,7 +20187,7 @@
       <w:r>
         <w:t>Class</w:t>
       </w:r>
-      <w:bookmarkEnd w:id="121"/>
+      <w:bookmarkEnd w:id="120"/>
     </w:p>
     <w:p>
       <w:pPr>
@@ -20239,11 +20235,11 @@
         </w:tabs>
         <w:ind w:left="1170" w:hanging="1170"/>
       </w:pPr>
-      <w:bookmarkStart w:id="122" w:name="_Toc107481547"/>
+      <w:bookmarkStart w:id="121" w:name="_Toc107481547"/>
       <w:r>
         <w:t>Probability of Establishment, given light conditions</w:t>
       </w:r>
-      <w:bookmarkEnd w:id="122"/>
+      <w:bookmarkEnd w:id="121"/>
     </w:p>
     <w:p>
       <w:pPr>
@@ -20292,23 +20288,23 @@
         </w:tabs>
         <w:ind w:left="1170" w:hanging="1170"/>
       </w:pPr>
-      <w:bookmarkStart w:id="123" w:name="_Toc107481548"/>
+      <w:bookmarkStart w:id="122" w:name="_Toc107481548"/>
       <w:r>
         <w:t>Species</w:t>
       </w:r>
       <w:r>
         <w:t>Parameters</w:t>
       </w:r>
+      <w:bookmarkEnd w:id="117"/>
+      <w:r>
+        <w:t xml:space="preserve"> </w:t>
+      </w:r>
       <w:bookmarkEnd w:id="118"/>
-      <w:r>
-        <w:t xml:space="preserve"> </w:t>
-      </w:r>
       <w:bookmarkEnd w:id="119"/>
-      <w:bookmarkEnd w:id="120"/>
       <w:r>
         <w:t>(CSV file name)</w:t>
       </w:r>
-      <w:bookmarkEnd w:id="123"/>
+      <w:bookmarkEnd w:id="122"/>
     </w:p>
     <w:p>
       <w:pPr>
@@ -20331,7 +20327,7 @@
       <w:pPr>
         <w:pStyle w:val="textbody"/>
       </w:pPr>
-      <w:bookmarkStart w:id="124" w:name="_Toc112490874"/>
+      <w:bookmarkStart w:id="123" w:name="_Toc112490874"/>
       <w:r>
         <w:rPr>
           <w:b/>
@@ -20392,19 +20388,19 @@
         </w:tabs>
         <w:ind w:left="1170" w:hanging="1170"/>
       </w:pPr>
-      <w:bookmarkStart w:id="125" w:name="_Toc107481549"/>
+      <w:bookmarkStart w:id="124" w:name="_Toc107481549"/>
       <w:r>
         <w:lastRenderedPageBreak/>
         <w:t>Species</w:t>
       </w:r>
+      <w:bookmarkEnd w:id="123"/>
+      <w:r>
+        <w:t>Code (s</w:t>
+      </w:r>
+      <w:r>
+        <w:t>tring)</w:t>
+      </w:r>
       <w:bookmarkEnd w:id="124"/>
-      <w:r>
-        <w:t>Code (s</w:t>
-      </w:r>
-      <w:r>
-        <w:t>tring)</w:t>
-      </w:r>
-      <w:bookmarkEnd w:id="125"/>
     </w:p>
     <w:p>
       <w:pPr>
@@ -20452,8 +20448,8 @@
         </w:tabs>
         <w:ind w:left="1170" w:hanging="1170"/>
       </w:pPr>
-      <w:bookmarkStart w:id="126" w:name="_Toc107481550"/>
-      <w:bookmarkStart w:id="127" w:name="_Toc112490875"/>
+      <w:bookmarkStart w:id="125" w:name="_Toc107481550"/>
+      <w:bookmarkStart w:id="126" w:name="_Toc112490875"/>
       <w:r>
         <w:t>FunctionalType</w:t>
       </w:r>
@@ -20463,7 +20459,7 @@
       <w:r>
         <w:t>nteger)</w:t>
       </w:r>
-      <w:bookmarkEnd w:id="126"/>
+      <w:bookmarkEnd w:id="125"/>
     </w:p>
     <w:p>
       <w:pPr>
@@ -20490,7 +20486,7 @@
         </w:tabs>
         <w:ind w:left="1170" w:hanging="1170"/>
       </w:pPr>
-      <w:bookmarkStart w:id="128" w:name="_Toc107481551"/>
+      <w:bookmarkStart w:id="127" w:name="_Toc107481551"/>
       <w:r>
         <w:t>Nitrogen</w:t>
       </w:r>
@@ -20506,7 +20502,7 @@
       <w:r>
         <w:t>oolean)</w:t>
       </w:r>
-      <w:bookmarkEnd w:id="128"/>
+      <w:bookmarkEnd w:id="127"/>
     </w:p>
     <w:p>
       <w:pPr>
@@ -20539,7 +20535,7 @@
         </w:tabs>
         <w:ind w:left="1170" w:hanging="1170"/>
       </w:pPr>
-      <w:bookmarkStart w:id="129" w:name="_Toc107481552"/>
+      <w:bookmarkStart w:id="128" w:name="_Toc107481552"/>
       <w:r>
         <w:t>GDD</w:t>
       </w:r>
@@ -20561,7 +20557,7 @@
       <w:r>
         <w:t>nteger)</w:t>
       </w:r>
-      <w:bookmarkEnd w:id="129"/>
+      <w:bookmarkEnd w:id="128"/>
     </w:p>
     <w:p>
       <w:pPr>
@@ -20591,7 +20587,7 @@
         </w:tabs>
         <w:ind w:left="1170" w:hanging="1170"/>
       </w:pPr>
-      <w:bookmarkStart w:id="130" w:name="_Toc107481553"/>
+      <w:bookmarkStart w:id="129" w:name="_Toc107481553"/>
       <w:r>
         <w:t>MinJanuaryT</w:t>
       </w:r>
@@ -20604,7 +20600,7 @@
       <w:r>
         <w:t>nteger)</w:t>
       </w:r>
-      <w:bookmarkEnd w:id="130"/>
+      <w:bookmarkEnd w:id="129"/>
     </w:p>
     <w:p>
       <w:pPr>
@@ -20622,7 +20618,7 @@
         </w:tabs>
         <w:ind w:left="1170" w:hanging="1170"/>
       </w:pPr>
-      <w:bookmarkStart w:id="131" w:name="_Toc107481554"/>
+      <w:bookmarkStart w:id="130" w:name="_Toc107481554"/>
       <w:r>
         <w:t>MaxDrought</w:t>
       </w:r>
@@ -20635,7 +20631,7 @@
       <w:r>
         <w:t>ouble)</w:t>
       </w:r>
-      <w:bookmarkEnd w:id="131"/>
+      <w:bookmarkEnd w:id="130"/>
     </w:p>
     <w:p>
       <w:pPr>
@@ -20686,11 +20682,11 @@
         </w:tabs>
         <w:ind w:left="1170" w:hanging="1170"/>
       </w:pPr>
-      <w:bookmarkStart w:id="132" w:name="_Toc107481555"/>
+      <w:bookmarkStart w:id="131" w:name="_Toc107481555"/>
       <w:r>
         <w:t>LeafLongevity</w:t>
       </w:r>
-      <w:bookmarkEnd w:id="127"/>
+      <w:bookmarkEnd w:id="126"/>
       <w:r>
         <w:t xml:space="preserve"> (</w:t>
       </w:r>
@@ -20700,7 +20696,7 @@
       <w:r>
         <w:t>)</w:t>
       </w:r>
-      <w:bookmarkEnd w:id="132"/>
+      <w:bookmarkEnd w:id="131"/>
     </w:p>
     <w:p>
       <w:pPr>
@@ -20733,9 +20729,9 @@
         </w:tabs>
         <w:ind w:left="1170" w:hanging="1170"/>
       </w:pPr>
-      <w:bookmarkStart w:id="133" w:name="_Toc107481556"/>
-      <w:bookmarkStart w:id="134" w:name="_Toc112490878"/>
-      <w:bookmarkStart w:id="135" w:name="_Toc107735770"/>
+      <w:bookmarkStart w:id="132" w:name="_Toc107481556"/>
+      <w:bookmarkStart w:id="133" w:name="_Toc112490878"/>
+      <w:bookmarkStart w:id="134" w:name="_Toc107735770"/>
       <w:r>
         <w:t>Epicormic</w:t>
       </w:r>
@@ -20745,7 +20741,7 @@
       <w:r>
         <w:t>oolean)</w:t>
       </w:r>
-      <w:bookmarkEnd w:id="133"/>
+      <w:bookmarkEnd w:id="132"/>
     </w:p>
     <w:p>
       <w:pPr>
@@ -20769,7 +20765,7 @@
         </w:tabs>
         <w:ind w:left="1170" w:hanging="1170"/>
       </w:pPr>
-      <w:bookmarkStart w:id="136" w:name="_Toc107481557"/>
+      <w:bookmarkStart w:id="135" w:name="_Toc107481557"/>
       <w:r>
         <w:t>Leaf</w:t>
       </w:r>
@@ -20806,7 +20802,7 @@
       <w:r>
         <w:t>ouble)</w:t>
       </w:r>
-      <w:bookmarkEnd w:id="136"/>
+      <w:bookmarkEnd w:id="135"/>
     </w:p>
     <w:p>
       <w:pPr>
@@ -20848,8 +20844,8 @@
         </w:tabs>
         <w:ind w:left="1170" w:hanging="1170"/>
       </w:pPr>
-      <w:bookmarkStart w:id="137" w:name="_Toc107481558"/>
-      <w:bookmarkStart w:id="138" w:name="_Toc112490876"/>
+      <w:bookmarkStart w:id="136" w:name="_Toc107481558"/>
+      <w:bookmarkStart w:id="137" w:name="_Toc112490876"/>
       <w:r>
         <w:lastRenderedPageBreak/>
         <w:t>Leaf</w:t>
@@ -20881,7 +20877,7 @@
       <w:r>
         <w:t>ouble)</w:t>
       </w:r>
-      <w:bookmarkEnd w:id="137"/>
+      <w:bookmarkEnd w:id="136"/>
     </w:p>
     <w:p>
       <w:pPr>
@@ -20953,7 +20949,7 @@
         </w:tabs>
         <w:ind w:left="1170" w:hanging="1170"/>
       </w:pPr>
-      <w:bookmarkStart w:id="139" w:name="_Toc107481559"/>
+      <w:bookmarkStart w:id="138" w:name="_Toc107481559"/>
       <w:r>
         <w:t>MaximumANPP</w:t>
       </w:r>
@@ -20966,7 +20962,7 @@
       <w:r>
         <w:t>nteger)</w:t>
       </w:r>
-      <w:bookmarkEnd w:id="139"/>
+      <w:bookmarkEnd w:id="138"/>
     </w:p>
     <w:p>
       <w:pPr>
@@ -21036,7 +21032,7 @@
         </w:tabs>
         <w:ind w:left="1170" w:hanging="1170"/>
       </w:pPr>
-      <w:bookmarkStart w:id="140" w:name="_Toc107481560"/>
+      <w:bookmarkStart w:id="139" w:name="_Toc107481560"/>
       <w:r>
         <w:t>MaximumBiomass</w:t>
       </w:r>
@@ -21046,7 +21042,7 @@
       <w:r>
         <w:t>nteger)</w:t>
       </w:r>
-      <w:bookmarkEnd w:id="140"/>
+      <w:bookmarkEnd w:id="139"/>
     </w:p>
     <w:p>
       <w:pPr>
@@ -21073,11 +21069,11 @@
         </w:tabs>
         <w:ind w:left="1170" w:hanging="1170"/>
       </w:pPr>
-      <w:bookmarkStart w:id="141" w:name="_Toc107481561"/>
+      <w:bookmarkStart w:id="140" w:name="_Toc107481561"/>
       <w:r>
         <w:t>GrowthLAI (double)(optional)</w:t>
       </w:r>
-      <w:bookmarkEnd w:id="141"/>
+      <w:bookmarkEnd w:id="140"/>
     </w:p>
     <w:p>
       <w:pPr>
@@ -21129,7 +21125,7 @@
         </w:tabs>
         <w:ind w:left="1170" w:hanging="1170"/>
       </w:pPr>
-      <w:bookmarkStart w:id="142" w:name="_Toc107481562"/>
+      <w:bookmarkStart w:id="141" w:name="_Toc107481562"/>
       <w:r>
         <w:t>Grass</w:t>
       </w:r>
@@ -21142,7 +21138,7 @@
       <w:r>
         <w:t>)</w:t>
       </w:r>
-      <w:bookmarkEnd w:id="142"/>
+      <w:bookmarkEnd w:id="141"/>
     </w:p>
     <w:p>
       <w:pPr>
@@ -21252,12 +21248,12 @@
         </w:tabs>
         <w:ind w:left="1170" w:hanging="1170"/>
       </w:pPr>
-      <w:bookmarkStart w:id="143" w:name="_Toc107481563"/>
+      <w:bookmarkStart w:id="142" w:name="_Toc107481563"/>
       <w:r>
         <w:lastRenderedPageBreak/>
         <w:t>Nlog_depend (boolean)</w:t>
       </w:r>
-      <w:bookmarkEnd w:id="143"/>
+      <w:bookmarkEnd w:id="142"/>
     </w:p>
     <w:p>
       <w:pPr>
@@ -21294,14 +21290,14 @@
         </w:tabs>
         <w:ind w:left="1170" w:hanging="1170"/>
       </w:pPr>
-      <w:bookmarkStart w:id="144" w:name="_Toc107481564"/>
+      <w:bookmarkStart w:id="143" w:name="_Toc107481564"/>
       <w:r>
         <w:t>FunctionalGroupParameters</w:t>
       </w:r>
       <w:r>
         <w:t xml:space="preserve"> (CSV file name)</w:t>
       </w:r>
-      <w:bookmarkEnd w:id="144"/>
+      <w:bookmarkEnd w:id="143"/>
     </w:p>
     <w:p>
       <w:pPr>
@@ -21384,7 +21380,7 @@
         </w:tabs>
         <w:ind w:left="1170" w:hanging="1170"/>
       </w:pPr>
-      <w:bookmarkStart w:id="145" w:name="_Toc107481565"/>
+      <w:bookmarkStart w:id="144" w:name="_Toc107481565"/>
       <w:r>
         <w:t>FunctionalGroup</w:t>
       </w:r>
@@ -21397,7 +21393,7 @@
       <w:r>
         <w:t>tring)</w:t>
       </w:r>
-      <w:bookmarkEnd w:id="145"/>
+      <w:bookmarkEnd w:id="144"/>
     </w:p>
     <w:p>
       <w:pPr>
@@ -21421,7 +21417,7 @@
         </w:tabs>
         <w:ind w:left="1170" w:hanging="1170"/>
       </w:pPr>
-      <w:bookmarkStart w:id="146" w:name="_Toc107481566"/>
+      <w:bookmarkStart w:id="145" w:name="_Toc107481566"/>
       <w:r>
         <w:t>FunctionalType</w:t>
       </w:r>
@@ -21434,7 +21430,7 @@
       <w:r>
         <w:t>nteger)</w:t>
       </w:r>
-      <w:bookmarkEnd w:id="146"/>
+      <w:bookmarkEnd w:id="145"/>
     </w:p>
     <w:p>
       <w:pPr>
@@ -21452,7 +21448,7 @@
         </w:tabs>
         <w:ind w:left="1170" w:hanging="1170"/>
       </w:pPr>
-      <w:bookmarkStart w:id="147" w:name="_Toc107481567"/>
+      <w:bookmarkStart w:id="146" w:name="_Toc107481567"/>
       <w:r>
         <w:t>TemperatureCurve1 (double), TemperatureCurve2 (d</w:t>
       </w:r>
@@ -21480,7 +21476,7 @@
       <w:r>
         <w:t>ouble)</w:t>
       </w:r>
-      <w:bookmarkEnd w:id="147"/>
+      <w:bookmarkEnd w:id="146"/>
     </w:p>
     <w:p>
       <w:pPr>
@@ -21765,7 +21761,7 @@
         </w:tabs>
         <w:ind w:left="1170" w:hanging="1170"/>
       </w:pPr>
-      <w:bookmarkStart w:id="148" w:name="_Toc107481568"/>
+      <w:bookmarkStart w:id="147" w:name="_Toc107481568"/>
       <w:r>
         <w:t>Fraction</w:t>
       </w:r>
@@ -21784,7 +21780,7 @@
       <w:r>
         <w:t>ouble)</w:t>
       </w:r>
-      <w:bookmarkEnd w:id="148"/>
+      <w:bookmarkEnd w:id="147"/>
     </w:p>
     <w:p>
       <w:pPr>
@@ -21802,7 +21798,7 @@
         </w:tabs>
         <w:ind w:left="1170" w:hanging="1170"/>
       </w:pPr>
-      <w:bookmarkStart w:id="149" w:name="_Toc107481569"/>
+      <w:bookmarkStart w:id="148" w:name="_Toc107481569"/>
       <w:r>
         <w:t>Leaf</w:t>
       </w:r>
@@ -21857,7 +21853,7 @@
       <w:r>
         <w:t>ouble)</w:t>
       </w:r>
-      <w:bookmarkEnd w:id="149"/>
+      <w:bookmarkEnd w:id="148"/>
     </w:p>
     <w:p>
       <w:pPr>
@@ -22044,7 +22040,7 @@
         </w:rPr>
         <w:t xml:space="preserve"> is achieved</w:t>
       </w:r>
-      <w:bookmarkStart w:id="150" w:name="MAXLAI"/>
+      <w:bookmarkStart w:id="149" w:name="MAXLAI"/>
       <w:r>
         <w:rPr>
           <w:rFonts w:ascii="Times New Roman" w:hAnsi="Times New Roman" w:cs="Times New Roman"/>
@@ -22054,7 +22050,7 @@
         <w:t>.</w:t>
       </w:r>
     </w:p>
-    <w:bookmarkEnd w:id="150"/>
+    <w:bookmarkEnd w:id="149"/>
     <w:p>
       <w:pPr>
         <w:pStyle w:val="HTMLPreformatted"/>
@@ -22133,11 +22129,11 @@
         </w:tabs>
         <w:ind w:left="1170" w:hanging="1170"/>
       </w:pPr>
-      <w:bookmarkStart w:id="151" w:name="_Toc107481570"/>
+      <w:bookmarkStart w:id="150" w:name="_Toc107481570"/>
       <w:r>
         <w:t>MinimumLAI (double) (optional)</w:t>
       </w:r>
-      <w:bookmarkEnd w:id="151"/>
+      <w:bookmarkEnd w:id="150"/>
     </w:p>
     <w:p>
       <w:pPr>
@@ -22155,7 +22151,7 @@
         </w:tabs>
         <w:ind w:left="1170" w:hanging="1170"/>
       </w:pPr>
-      <w:bookmarkStart w:id="152" w:name="_Toc107481571"/>
+      <w:bookmarkStart w:id="151" w:name="_Toc107481571"/>
       <w:r>
         <w:t>Moisture</w:t>
       </w:r>
@@ -22189,7 +22185,7 @@
       <w:r>
         <w:t>ouble)</w:t>
       </w:r>
-      <w:bookmarkEnd w:id="152"/>
+      <w:bookmarkEnd w:id="151"/>
     </w:p>
     <w:p>
       <w:pPr>
@@ -22449,11 +22445,11 @@
         </w:tabs>
         <w:ind w:left="1170" w:hanging="1170"/>
       </w:pPr>
-      <w:bookmarkStart w:id="153" w:name="_Toc107481572"/>
+      <w:bookmarkStart w:id="152" w:name="_Toc107481572"/>
       <w:r>
         <w:t>WoodDecayRate</w:t>
       </w:r>
-      <w:bookmarkEnd w:id="138"/>
+      <w:bookmarkEnd w:id="137"/>
       <w:r>
         <w:t xml:space="preserve"> (</w:t>
       </w:r>
@@ -22463,7 +22459,7 @@
       <w:r>
         <w:t>ouble)</w:t>
       </w:r>
-      <w:bookmarkEnd w:id="153"/>
+      <w:bookmarkEnd w:id="152"/>
     </w:p>
     <w:p>
       <w:pPr>
@@ -22502,7 +22498,7 @@
         </w:tabs>
         <w:ind w:left="1170" w:hanging="1170"/>
       </w:pPr>
-      <w:bookmarkStart w:id="154" w:name="_Toc107481573"/>
+      <w:bookmarkStart w:id="153" w:name="_Toc107481573"/>
       <w:r>
         <w:t>MonthlyWoodMortality</w:t>
       </w:r>
@@ -22512,7 +22508,7 @@
       <w:r>
         <w:t>ouble)</w:t>
       </w:r>
-      <w:bookmarkEnd w:id="154"/>
+      <w:bookmarkEnd w:id="153"/>
     </w:p>
     <w:p>
       <w:pPr>
@@ -22539,8 +22535,8 @@
         </w:tabs>
         <w:ind w:left="1170" w:hanging="1170"/>
       </w:pPr>
-      <w:bookmarkStart w:id="155" w:name="_Toc112490877"/>
-      <w:bookmarkStart w:id="156" w:name="_Toc107481574"/>
+      <w:bookmarkStart w:id="154" w:name="_Toc112490877"/>
+      <w:bookmarkStart w:id="155" w:name="_Toc107481574"/>
       <w:r>
         <w:t>Longevity</w:t>
       </w:r>
@@ -22550,17 +22546,17 @@
       <w:r>
         <w:t>Shape</w:t>
       </w:r>
+      <w:bookmarkEnd w:id="154"/>
+      <w:r>
+        <w:t xml:space="preserve"> (</w:t>
+      </w:r>
+      <w:r>
+        <w:t>d</w:t>
+      </w:r>
+      <w:r>
+        <w:t>ouble)</w:t>
+      </w:r>
       <w:bookmarkEnd w:id="155"/>
-      <w:r>
-        <w:t xml:space="preserve"> (</w:t>
-      </w:r>
-      <w:r>
-        <w:t>d</w:t>
-      </w:r>
-      <w:r>
-        <w:t>ouble)</w:t>
-      </w:r>
-      <w:bookmarkEnd w:id="156"/>
     </w:p>
     <w:p>
       <w:pPr>
@@ -22596,7 +22592,7 @@
         </w:tabs>
         <w:ind w:left="1170" w:hanging="1170"/>
       </w:pPr>
-      <w:bookmarkStart w:id="157" w:name="_Toc107481575"/>
+      <w:bookmarkStart w:id="156" w:name="_Toc107481575"/>
       <w:r>
         <w:lastRenderedPageBreak/>
         <w:t>Foliage</w:t>
@@ -22610,7 +22606,7 @@
       <w:r>
         <w:t>nteger)</w:t>
       </w:r>
-      <w:bookmarkEnd w:id="157"/>
+      <w:bookmarkEnd w:id="156"/>
     </w:p>
     <w:p>
       <w:pPr>
@@ -22708,7 +22704,7 @@
         </w:tabs>
         <w:ind w:left="1170" w:hanging="1170"/>
       </w:pPr>
-      <w:bookmarkStart w:id="158" w:name="_Toc107481576"/>
+      <w:bookmarkStart w:id="157" w:name="_Toc107481576"/>
       <w:r>
         <w:t xml:space="preserve">CoarseRootFraction </w:t>
       </w:r>
@@ -22736,7 +22732,7 @@
       <w:r>
         <w:t>ouble)</w:t>
       </w:r>
-      <w:bookmarkEnd w:id="158"/>
+      <w:bookmarkEnd w:id="157"/>
     </w:p>
     <w:p>
       <w:pPr>
@@ -22760,11 +22756,11 @@
         </w:tabs>
         <w:ind w:left="1170" w:hanging="1170"/>
       </w:pPr>
-      <w:bookmarkStart w:id="159" w:name="_Toc107481577"/>
+      <w:bookmarkStart w:id="158" w:name="_Toc107481577"/>
       <w:r>
         <w:t>Fire Reduction Parameters</w:t>
       </w:r>
-      <w:bookmarkEnd w:id="159"/>
+      <w:bookmarkEnd w:id="158"/>
     </w:p>
     <w:p>
       <w:pPr>
@@ -22820,14 +22816,14 @@
         </w:tabs>
         <w:ind w:left="1170" w:hanging="1170"/>
       </w:pPr>
-      <w:bookmarkStart w:id="160" w:name="_Toc107481578"/>
+      <w:bookmarkStart w:id="159" w:name="_Toc107481578"/>
       <w:r>
         <w:t>Fire Severity</w:t>
       </w:r>
       <w:r>
         <w:t xml:space="preserve"> (integer)</w:t>
       </w:r>
-      <w:bookmarkEnd w:id="160"/>
+      <w:bookmarkEnd w:id="159"/>
     </w:p>
     <w:p>
       <w:pPr>
@@ -22868,7 +22864,7 @@
         </w:tabs>
         <w:ind w:left="1170" w:hanging="1170"/>
       </w:pPr>
-      <w:bookmarkStart w:id="161" w:name="_Toc107481579"/>
+      <w:bookmarkStart w:id="160" w:name="_Toc107481579"/>
       <w:r>
         <w:t xml:space="preserve">Coarse Debris </w:t>
       </w:r>
@@ -22878,7 +22874,7 @@
       <w:r>
         <w:t xml:space="preserve"> (double)</w:t>
       </w:r>
-      <w:bookmarkEnd w:id="161"/>
+      <w:bookmarkEnd w:id="160"/>
     </w:p>
     <w:p>
       <w:pPr>
@@ -22896,7 +22892,7 @@
         </w:tabs>
         <w:ind w:left="1170" w:hanging="1170"/>
       </w:pPr>
-      <w:bookmarkStart w:id="162" w:name="_Toc107481580"/>
+      <w:bookmarkStart w:id="161" w:name="_Toc107481580"/>
       <w:r>
         <w:t xml:space="preserve">Fine </w:t>
       </w:r>
@@ -22906,7 +22902,7 @@
       <w:r>
         <w:t xml:space="preserve"> (double)</w:t>
       </w:r>
-      <w:bookmarkEnd w:id="162"/>
+      <w:bookmarkEnd w:id="161"/>
     </w:p>
     <w:p>
       <w:pPr>
@@ -22924,14 +22920,14 @@
         </w:tabs>
         <w:ind w:left="1170" w:hanging="1170"/>
       </w:pPr>
-      <w:bookmarkStart w:id="163" w:name="_Toc107481581"/>
+      <w:bookmarkStart w:id="162" w:name="_Toc107481581"/>
       <w:r>
         <w:t>Cohort Wood Reduction</w:t>
       </w:r>
       <w:r>
         <w:t xml:space="preserve"> (double)</w:t>
       </w:r>
-      <w:bookmarkEnd w:id="163"/>
+      <w:bookmarkEnd w:id="162"/>
     </w:p>
     <w:p>
       <w:pPr>
@@ -22949,14 +22945,14 @@
         </w:tabs>
         <w:ind w:left="1170" w:hanging="1170"/>
       </w:pPr>
-      <w:bookmarkStart w:id="164" w:name="_Toc107481582"/>
+      <w:bookmarkStart w:id="163" w:name="_Toc107481582"/>
       <w:r>
         <w:t>Cohort Leaf Reduction</w:t>
       </w:r>
       <w:r>
         <w:t xml:space="preserve"> (double)</w:t>
       </w:r>
-      <w:bookmarkEnd w:id="164"/>
+      <w:bookmarkEnd w:id="163"/>
     </w:p>
     <w:p>
       <w:pPr>
@@ -22974,7 +22970,7 @@
         </w:tabs>
         <w:ind w:left="1170" w:hanging="1170"/>
       </w:pPr>
-      <w:bookmarkStart w:id="165" w:name="_Toc107481583"/>
+      <w:bookmarkStart w:id="164" w:name="_Toc107481583"/>
       <w:r>
         <w:lastRenderedPageBreak/>
         <w:t>Organic Horizon Reduction</w:t>
@@ -22982,7 +22978,7 @@
       <w:r>
         <w:t xml:space="preserve"> (double)</w:t>
       </w:r>
-      <w:bookmarkEnd w:id="165"/>
+      <w:bookmarkEnd w:id="164"/>
     </w:p>
     <w:p>
       <w:pPr>
@@ -23000,11 +22996,11 @@
         </w:tabs>
         <w:ind w:left="1170" w:hanging="1170"/>
       </w:pPr>
-      <w:bookmarkStart w:id="166" w:name="_Toc107481584"/>
+      <w:bookmarkStart w:id="165" w:name="_Toc107481584"/>
       <w:r>
         <w:t>Harvest Reduction Parameters</w:t>
       </w:r>
-      <w:bookmarkEnd w:id="166"/>
+      <w:bookmarkEnd w:id="165"/>
     </w:p>
     <w:p>
       <w:pPr>
@@ -23083,11 +23079,11 @@
         </w:tabs>
         <w:ind w:left="1170" w:hanging="1170"/>
       </w:pPr>
-      <w:bookmarkStart w:id="167" w:name="_Toc107481585"/>
+      <w:bookmarkStart w:id="166" w:name="_Toc107481585"/>
       <w:r>
         <w:t>Prescription Name</w:t>
       </w:r>
-      <w:bookmarkEnd w:id="167"/>
+      <w:bookmarkEnd w:id="166"/>
     </w:p>
     <w:p>
       <w:pPr>
@@ -23135,7 +23131,7 @@
         </w:tabs>
         <w:ind w:left="1170" w:hanging="1170"/>
       </w:pPr>
-      <w:bookmarkStart w:id="168" w:name="_Toc107481586"/>
+      <w:bookmarkStart w:id="167" w:name="_Toc107481586"/>
       <w:r>
         <w:t xml:space="preserve">Dead </w:t>
       </w:r>
@@ -23145,7 +23141,7 @@
       <w:r>
         <w:t xml:space="preserve"> (double)</w:t>
       </w:r>
-      <w:bookmarkEnd w:id="168"/>
+      <w:bookmarkEnd w:id="167"/>
     </w:p>
     <w:p>
       <w:pPr>
@@ -23169,7 +23165,7 @@
         </w:tabs>
         <w:ind w:left="1170" w:hanging="1170"/>
       </w:pPr>
-      <w:bookmarkStart w:id="169" w:name="_Toc107481587"/>
+      <w:bookmarkStart w:id="168" w:name="_Toc107481587"/>
       <w:r>
         <w:t xml:space="preserve">Dead </w:t>
       </w:r>
@@ -23179,7 +23175,7 @@
       <w:r>
         <w:t xml:space="preserve"> (double)</w:t>
       </w:r>
-      <w:bookmarkEnd w:id="169"/>
+      <w:bookmarkEnd w:id="168"/>
     </w:p>
     <w:p>
       <w:pPr>
@@ -23203,14 +23199,14 @@
         </w:tabs>
         <w:ind w:left="1170" w:hanging="1170"/>
       </w:pPr>
-      <w:bookmarkStart w:id="170" w:name="_Toc107481588"/>
+      <w:bookmarkStart w:id="169" w:name="_Toc107481588"/>
       <w:r>
         <w:t>Cohort Wood Removal</w:t>
       </w:r>
       <w:r>
         <w:t xml:space="preserve"> (double)</w:t>
       </w:r>
-      <w:bookmarkEnd w:id="170"/>
+      <w:bookmarkEnd w:id="169"/>
     </w:p>
     <w:p>
       <w:pPr>
@@ -23246,14 +23242,14 @@
         </w:tabs>
         <w:ind w:left="1170" w:hanging="1170"/>
       </w:pPr>
-      <w:bookmarkStart w:id="171" w:name="_Toc107481589"/>
+      <w:bookmarkStart w:id="170" w:name="_Toc107481589"/>
       <w:r>
         <w:t xml:space="preserve">Cohort Leaf Removal </w:t>
       </w:r>
       <w:r>
         <w:t>(double)</w:t>
       </w:r>
-      <w:bookmarkEnd w:id="171"/>
+      <w:bookmarkEnd w:id="170"/>
     </w:p>
     <w:p>
       <w:pPr>
@@ -23285,18 +23281,18 @@
       <w:pPr>
         <w:pStyle w:val="Heading1"/>
       </w:pPr>
-      <w:bookmarkStart w:id="172" w:name="_Toc107481590"/>
-      <w:bookmarkStart w:id="173" w:name="_Ref109371329"/>
-      <w:bookmarkStart w:id="174" w:name="_Toc133339122"/>
-      <w:bookmarkStart w:id="175" w:name="_Toc282434158"/>
-      <w:bookmarkStart w:id="176" w:name="_Ref140059391"/>
+      <w:bookmarkStart w:id="171" w:name="_Toc107481590"/>
+      <w:bookmarkStart w:id="172" w:name="_Ref109371329"/>
+      <w:bookmarkStart w:id="173" w:name="_Toc133339122"/>
+      <w:bookmarkStart w:id="174" w:name="_Toc282434158"/>
+      <w:bookmarkStart w:id="175" w:name="_Ref140059391"/>
+      <w:bookmarkEnd w:id="133"/>
       <w:bookmarkEnd w:id="134"/>
-      <w:bookmarkEnd w:id="135"/>
       <w:r>
         <w:lastRenderedPageBreak/>
         <w:t>Output Files</w:t>
       </w:r>
-      <w:bookmarkEnd w:id="172"/>
+      <w:bookmarkEnd w:id="171"/>
     </w:p>
     <w:p>
       <w:pPr>
@@ -23373,11 +23369,11 @@
         </w:tabs>
         <w:ind w:hanging="1836"/>
       </w:pPr>
-      <w:bookmarkStart w:id="177" w:name="_Toc107481591"/>
+      <w:bookmarkStart w:id="176" w:name="_Toc107481591"/>
       <w:r>
         <w:t>Output Metadata</w:t>
       </w:r>
-      <w:bookmarkEnd w:id="177"/>
+      <w:bookmarkEnd w:id="176"/>
       <w:r>
         <w:t xml:space="preserve">  </w:t>
       </w:r>
@@ -23456,14 +23452,14 @@
         </w:tabs>
         <w:ind w:hanging="1836"/>
       </w:pPr>
-      <w:bookmarkStart w:id="178" w:name="_Toc107481592"/>
+      <w:bookmarkStart w:id="177" w:name="_Toc107481592"/>
       <w:r>
         <w:t>NECN</w:t>
       </w:r>
       <w:r>
         <w:t>-succession-log</w:t>
       </w:r>
-      <w:bookmarkEnd w:id="178"/>
+      <w:bookmarkEnd w:id="177"/>
       <w:r>
         <w:t xml:space="preserve">  </w:t>
       </w:r>
@@ -23494,11 +23490,11 @@
         </w:tabs>
         <w:ind w:hanging="1836"/>
       </w:pPr>
-      <w:bookmarkStart w:id="179" w:name="_Toc107481593"/>
+      <w:bookmarkStart w:id="178" w:name="_Toc107481593"/>
       <w:r>
         <w:t>NECN-succession-log-short</w:t>
       </w:r>
-      <w:bookmarkEnd w:id="179"/>
+      <w:bookmarkEnd w:id="178"/>
       <w:r>
         <w:t xml:space="preserve">  </w:t>
       </w:r>
@@ -23520,11 +23516,11 @@
         </w:tabs>
         <w:ind w:hanging="1836"/>
       </w:pPr>
-      <w:bookmarkStart w:id="180" w:name="_Toc107481594"/>
+      <w:bookmarkStart w:id="179" w:name="_Toc107481594"/>
       <w:r>
         <w:t>NECN-succession-monthly-log</w:t>
       </w:r>
-      <w:bookmarkEnd w:id="180"/>
+      <w:bookmarkEnd w:id="179"/>
       <w:r>
         <w:t xml:space="preserve">  </w:t>
       </w:r>
@@ -23561,11 +23557,11 @@
         </w:tabs>
         <w:ind w:hanging="1836"/>
       </w:pPr>
-      <w:bookmarkStart w:id="181" w:name="_Toc107481595"/>
+      <w:bookmarkStart w:id="180" w:name="_Toc107481595"/>
       <w:r>
         <w:t>NECN-prob-establish-log</w:t>
       </w:r>
-      <w:bookmarkEnd w:id="181"/>
+      <w:bookmarkEnd w:id="180"/>
       <w:r>
         <w:t xml:space="preserve">  </w:t>
       </w:r>
@@ -23694,11 +23690,11 @@
         </w:tabs>
         <w:ind w:hanging="1836"/>
       </w:pPr>
-      <w:bookmarkStart w:id="182" w:name="_Toc107481596"/>
+      <w:bookmarkStart w:id="181" w:name="_Toc107481596"/>
       <w:r>
         <w:t>NECN-reproduction-log</w:t>
       </w:r>
-      <w:bookmarkEnd w:id="182"/>
+      <w:bookmarkEnd w:id="181"/>
       <w:r>
         <w:t xml:space="preserve">  </w:t>
       </w:r>
@@ -23720,11 +23716,11 @@
         </w:tabs>
         <w:ind w:hanging="1836"/>
       </w:pPr>
-      <w:bookmarkStart w:id="183" w:name="_Toc107481597"/>
+      <w:bookmarkStart w:id="182" w:name="_Toc107481597"/>
       <w:r>
         <w:t>NECN-calibrate-log (Optional)</w:t>
       </w:r>
-      <w:bookmarkEnd w:id="183"/>
+      <w:bookmarkEnd w:id="182"/>
     </w:p>
     <w:p>
       <w:pPr>
@@ -23775,17 +23771,166 @@
     </w:p>
     <w:p>
       <w:pPr>
+        <w:pStyle w:val="Heading2"/>
+        <w:numPr>
+          <w:ilvl w:val="1"/>
+          <w:numId w:val="46"/>
+        </w:numPr>
+      </w:pPr>
+      <w:bookmarkStart w:id="183" w:name="_Toc107481598"/>
+      <w:r>
+        <w:t>InitialCommunitiesMap</w:t>
+      </w:r>
+    </w:p>
+    <w:p>
+      <w:pPr>
+        <w:pStyle w:val="textbody"/>
+      </w:pPr>
+      <w:r>
+        <w:t xml:space="preserve">This parameter is the input map indicating the initial communities at the active sites on the landscape.  Each cell value for an active site on the landscape must be one of the map codes listed in the initial communities input file (see chapter </w:t>
+      </w:r>
+      <w:r>
+        <w:fldChar w:fldCharType="begin"/>
+      </w:r>
+      <w:r>
+        <w:instrText xml:space="preserve"> REF _Ref109371329 \r </w:instrText>
+      </w:r>
+      <w:r>
+        <w:fldChar w:fldCharType="separate"/>
+      </w:r>
+      <w:r>
+        <w:t>7</w:t>
+      </w:r>
+      <w:r>
+        <w:fldChar w:fldCharType="end"/>
+      </w:r>
+      <w:r>
+        <w:t>).</w:t>
+      </w:r>
+    </w:p>
+    <w:p>
+      <w:pPr>
+        <w:pStyle w:val="Heading2"/>
+        <w:numPr>
+          <w:ilvl w:val="1"/>
+          <w:numId w:val="47"/>
+        </w:numPr>
+      </w:pPr>
+      <w:r>
+        <w:t>InitialCommunitiesMap</w:t>
+      </w:r>
+    </w:p>
+    <w:p>
+      <w:pPr>
+        <w:pStyle w:val="textbody"/>
+      </w:pPr>
+      <w:r>
+        <w:t xml:space="preserve">This parameter is the input map indicating the initial communities at the active sites on the landscape.  Each cell value for an active site on the landscape must be one of the map codes listed in the initial communities input file (see chapter </w:t>
+      </w:r>
+      <w:r>
+        <w:fldChar w:fldCharType="begin"/>
+      </w:r>
+      <w:r>
+        <w:instrText xml:space="preserve"> REF _Ref109371329 \r </w:instrText>
+      </w:r>
+      <w:r>
+        <w:fldChar w:fldCharType="separate"/>
+      </w:r>
+      <w:r>
+        <w:t>7</w:t>
+      </w:r>
+      <w:r>
+        <w:fldChar w:fldCharType="end"/>
+      </w:r>
+      <w:r>
+        <w:t>).</w:t>
+      </w:r>
+    </w:p>
+    <w:p>
+      <w:pPr>
+        <w:pStyle w:val="Heading2"/>
+        <w:numPr>
+          <w:ilvl w:val="1"/>
+          <w:numId w:val="48"/>
+        </w:numPr>
+      </w:pPr>
+      <w:r>
+        <w:t>InitialCommunitiesMap</w:t>
+      </w:r>
+    </w:p>
+    <w:p>
+      <w:pPr>
+        <w:pStyle w:val="textbody"/>
+      </w:pPr>
+      <w:r>
+        <w:t xml:space="preserve">This parameter is the input map indicating the initial communities at the active sites on the landscape.  Each cell value for an active site on the landscape must be one of the map codes listed in the initial communities input file (see chapter </w:t>
+      </w:r>
+      <w:r>
+        <w:fldChar w:fldCharType="begin"/>
+      </w:r>
+      <w:r>
+        <w:instrText xml:space="preserve"> REF _Ref109371329 \r </w:instrText>
+      </w:r>
+      <w:r>
+        <w:fldChar w:fldCharType="separate"/>
+      </w:r>
+      <w:r>
+        <w:t>7</w:t>
+      </w:r>
+      <w:r>
+        <w:fldChar w:fldCharType="end"/>
+      </w:r>
+      <w:r>
+        <w:t>).</w:t>
+      </w:r>
+    </w:p>
+    <w:p>
+      <w:pPr>
         <w:pStyle w:val="Heading1"/>
       </w:pPr>
-      <w:bookmarkStart w:id="184" w:name="_Toc107481598"/>
+      <w:r>
+        <w:lastRenderedPageBreak/>
+        <w:t>Initial</w:t>
+      </w:r>
+      <w:r>
+        <w:t xml:space="preserve"> </w:t>
+      </w:r>
+      <w:r>
+        <w:t>Communities</w:t>
+      </w:r>
+      <w:r>
+        <w:t xml:space="preserve"> </w:t>
+      </w:r>
+      <w:r>
+        <w:t>Map</w:t>
+      </w:r>
+    </w:p>
+    <w:p>
+      <w:pPr>
+        <w:pStyle w:val="textbody"/>
+      </w:pPr>
+      <w:r>
+        <w:t xml:space="preserve">This is the input map indicating the initial communities at the active sites on the landscape.  Each cell value for an active site on the landscape must be one of the map codes listed in the initial communities input file (see </w:t>
+      </w:r>
+      <w:r>
+        <w:t>section 5, below</w:t>
+      </w:r>
+      <w:r>
+        <w:t>).</w:t>
+      </w:r>
+    </w:p>
+    <w:p>
+      <w:pPr>
+        <w:pStyle w:val="Heading1"/>
+      </w:pPr>
       <w:r>
         <w:lastRenderedPageBreak/>
         <w:t>Initial Communities Input File</w:t>
       </w:r>
+      <w:bookmarkEnd w:id="172"/>
       <w:bookmarkEnd w:id="173"/>
       <w:bookmarkEnd w:id="174"/>
-      <w:bookmarkEnd w:id="175"/>
-      <w:bookmarkEnd w:id="184"/>
+      <w:bookmarkEnd w:id="183"/>
     </w:p>
     <w:p>
       <w:pPr>
@@ -23818,15 +23963,15 @@
         </w:tabs>
         <w:ind w:left="1170" w:hanging="1170"/>
       </w:pPr>
-      <w:bookmarkStart w:id="185" w:name="_Toc133339124"/>
-      <w:bookmarkStart w:id="186" w:name="_Toc282434160"/>
-      <w:bookmarkStart w:id="187" w:name="_Toc107481599"/>
+      <w:bookmarkStart w:id="184" w:name="_Toc133339124"/>
+      <w:bookmarkStart w:id="185" w:name="_Toc282434160"/>
+      <w:bookmarkStart w:id="186" w:name="_Toc107481599"/>
       <w:r>
         <w:t>LandisData</w:t>
       </w:r>
+      <w:bookmarkEnd w:id="184"/>
       <w:bookmarkEnd w:id="185"/>
       <w:bookmarkEnd w:id="186"/>
-      <w:bookmarkEnd w:id="187"/>
     </w:p>
     <w:p>
       <w:pPr>
@@ -23855,15 +24000,15 @@
         </w:tabs>
         <w:ind w:left="1170" w:hanging="1170"/>
       </w:pPr>
-      <w:bookmarkStart w:id="188" w:name="_Toc133339125"/>
-      <w:bookmarkStart w:id="189" w:name="_Toc282434161"/>
-      <w:bookmarkStart w:id="190" w:name="_Toc107481600"/>
+      <w:bookmarkStart w:id="187" w:name="_Toc133339125"/>
+      <w:bookmarkStart w:id="188" w:name="_Toc282434161"/>
+      <w:bookmarkStart w:id="189" w:name="_Toc107481600"/>
       <w:r>
         <w:t>Initial Community Class Definitions</w:t>
       </w:r>
+      <w:bookmarkEnd w:id="187"/>
       <w:bookmarkEnd w:id="188"/>
       <w:bookmarkEnd w:id="189"/>
-      <w:bookmarkEnd w:id="190"/>
     </w:p>
     <w:p>
       <w:pPr>
@@ -23902,13 +24047,13 @@
         </w:tabs>
         <w:ind w:hanging="1926"/>
       </w:pPr>
-      <w:bookmarkStart w:id="191" w:name="_Toc107481601"/>
-      <w:bookmarkStart w:id="192" w:name="_Toc133339126"/>
-      <w:bookmarkStart w:id="193" w:name="_Toc282434162"/>
+      <w:bookmarkStart w:id="190" w:name="_Toc107481601"/>
+      <w:bookmarkStart w:id="191" w:name="_Toc133339126"/>
+      <w:bookmarkStart w:id="192" w:name="_Toc282434162"/>
       <w:r>
         <w:t>CSV Community File Input</w:t>
       </w:r>
-      <w:bookmarkEnd w:id="191"/>
+      <w:bookmarkEnd w:id="190"/>
     </w:p>
     <w:p>
       <w:pPr>
@@ -23934,14 +24079,14 @@
         </w:tabs>
         <w:ind w:left="1170" w:hanging="1170"/>
       </w:pPr>
-      <w:bookmarkStart w:id="194" w:name="_Toc107481602"/>
+      <w:bookmarkStart w:id="193" w:name="_Toc107481602"/>
       <w:r>
         <w:t>FileName (Optional</w:t>
       </w:r>
       <w:r>
         <w:t>)</w:t>
       </w:r>
-      <w:bookmarkEnd w:id="194"/>
+      <w:bookmarkEnd w:id="193"/>
     </w:p>
     <w:p>
       <w:pPr>
@@ -23967,11 +24112,11 @@
         </w:tabs>
         <w:ind w:left="1170" w:hanging="1170"/>
       </w:pPr>
-      <w:bookmarkStart w:id="195" w:name="_Toc107481603"/>
+      <w:bookmarkStart w:id="194" w:name="_Toc107481603"/>
       <w:r>
         <w:t>CSV format</w:t>
       </w:r>
-      <w:bookmarkEnd w:id="195"/>
+      <w:bookmarkEnd w:id="194"/>
     </w:p>
     <w:p>
       <w:pPr>
@@ -24108,11 +24253,11 @@
         </w:tabs>
         <w:ind w:hanging="1926"/>
       </w:pPr>
-      <w:bookmarkStart w:id="196" w:name="_Toc107481604"/>
+      <w:bookmarkStart w:id="195" w:name="_Toc107481604"/>
       <w:r>
         <w:t>Human-Readable Input File</w:t>
       </w:r>
-      <w:bookmarkEnd w:id="196"/>
+      <w:bookmarkEnd w:id="195"/>
     </w:p>
     <w:p>
       <w:pPr>
@@ -24130,13 +24275,13 @@
         </w:tabs>
         <w:ind w:left="1170" w:hanging="1170"/>
       </w:pPr>
-      <w:bookmarkStart w:id="197" w:name="_Toc107481605"/>
+      <w:bookmarkStart w:id="196" w:name="_Toc107481605"/>
       <w:r>
         <w:t>MapCode</w:t>
       </w:r>
+      <w:bookmarkEnd w:id="191"/>
       <w:bookmarkEnd w:id="192"/>
-      <w:bookmarkEnd w:id="193"/>
-      <w:bookmarkEnd w:id="197"/>
+      <w:bookmarkEnd w:id="196"/>
     </w:p>
     <w:p>
       <w:pPr>
@@ -24184,18 +24329,18 @@
         </w:tabs>
         <w:ind w:left="1170" w:hanging="1170"/>
       </w:pPr>
-      <w:bookmarkStart w:id="198" w:name="_Toc133339127"/>
-      <w:bookmarkStart w:id="199" w:name="_Toc282434163"/>
-      <w:bookmarkStart w:id="200" w:name="_Toc107481606"/>
+      <w:bookmarkStart w:id="197" w:name="_Toc133339127"/>
+      <w:bookmarkStart w:id="198" w:name="_Toc282434163"/>
+      <w:bookmarkStart w:id="199" w:name="_Toc107481606"/>
       <w:r>
         <w:t>Species Present</w:t>
       </w:r>
+      <w:bookmarkEnd w:id="197"/>
       <w:bookmarkEnd w:id="198"/>
+      <w:r>
+        <w:t xml:space="preserve"> and Biomass</w:t>
+      </w:r>
       <w:bookmarkEnd w:id="199"/>
-      <w:r>
-        <w:t xml:space="preserve"> and Biomass</w:t>
-      </w:r>
-      <w:bookmarkEnd w:id="200"/>
     </w:p>
     <w:p>
       <w:pPr>
@@ -24365,6 +24510,12 @@
       <w:r>
         <w:t>The list may be empty, which will result in the sites in the class being initialized with no species cohorts.</w:t>
       </w:r>
+    </w:p>
+    <w:p>
+      <w:pPr>
+        <w:pStyle w:val="textbody"/>
+        <w:ind w:left="0"/>
+      </w:pPr>
     </w:p>
     <w:p>
       <w:pPr>
@@ -24374,10 +24525,10 @@
           <w:szCs w:val="28"/>
         </w:rPr>
       </w:pPr>
-      <w:bookmarkStart w:id="201" w:name="_Toc133339123"/>
-      <w:bookmarkStart w:id="202" w:name="_Toc282434159"/>
-      <w:bookmarkStart w:id="203" w:name="_Toc133339128"/>
-      <w:bookmarkStart w:id="204" w:name="_Toc282434164"/>
+      <w:bookmarkStart w:id="200" w:name="_Toc133339123"/>
+      <w:bookmarkStart w:id="201" w:name="_Toc282434159"/>
+      <w:bookmarkStart w:id="202" w:name="_Toc133339128"/>
+      <w:bookmarkStart w:id="203" w:name="_Toc282434164"/>
       <w:r>
         <w:br w:type="page"/>
       </w:r>
@@ -24390,12 +24541,12 @@
         </w:tabs>
         <w:ind w:left="1170" w:hanging="1170"/>
       </w:pPr>
-      <w:bookmarkStart w:id="205" w:name="_Toc107481607"/>
+      <w:bookmarkStart w:id="204" w:name="_Toc107481607"/>
       <w:r>
         <w:lastRenderedPageBreak/>
         <w:t>Example Files (CSV Format)</w:t>
       </w:r>
-      <w:bookmarkEnd w:id="205"/>
+      <w:bookmarkEnd w:id="204"/>
     </w:p>
     <w:p>
       <w:pPr>
@@ -25060,12 +25211,12 @@
         </w:tabs>
         <w:ind w:left="1170" w:hanging="1170"/>
       </w:pPr>
-      <w:bookmarkStart w:id="206" w:name="_Toc107481608"/>
+      <w:bookmarkStart w:id="205" w:name="_Toc107481608"/>
       <w:r>
         <w:t>Example File</w:t>
       </w:r>
+      <w:bookmarkEnd w:id="200"/>
       <w:bookmarkEnd w:id="201"/>
-      <w:bookmarkEnd w:id="202"/>
       <w:r>
         <w:t xml:space="preserve"> (</w:t>
       </w:r>
@@ -25075,7 +25226,7 @@
       <w:r>
         <w:t>)</w:t>
       </w:r>
-      <w:bookmarkEnd w:id="206"/>
+      <w:bookmarkEnd w:id="205"/>
     </w:p>
     <w:p>
       <w:pPr>
@@ -25220,13 +25371,13 @@
         </w:tabs>
         <w:ind w:left="1170" w:hanging="1170"/>
       </w:pPr>
-      <w:bookmarkStart w:id="207" w:name="_Toc107481609"/>
+      <w:bookmarkStart w:id="206" w:name="_Toc107481609"/>
       <w:r>
         <w:t>Grouping Species Ages into Cohorts</w:t>
       </w:r>
+      <w:bookmarkEnd w:id="202"/>
       <w:bookmarkEnd w:id="203"/>
-      <w:bookmarkEnd w:id="204"/>
-      <w:bookmarkEnd w:id="207"/>
+      <w:bookmarkEnd w:id="206"/>
     </w:p>
     <w:p>
       <w:pPr>
@@ -25318,7 +25469,7 @@
         <w:t>acersacc  20  40  200</w:t>
       </w:r>
     </w:p>
-    <w:bookmarkEnd w:id="176"/>
+    <w:bookmarkEnd w:id="175"/>
     <w:p>
       <w:pPr>
         <w:pStyle w:val="textbody"/>
@@ -25337,20 +25488,8 @@
 </w:document>
 </file>
 
-<file path=word/commentsExtensible.xml><?xml version="1.0" encoding="utf-8"?>
-<w16cex:commentsExtensible xmlns:wpc="http://schemas.microsoft.com/office/word/2010/wordprocessingCanvas" xmlns:cx="http://schemas.microsoft.com/office/drawing/2014/chartex" xmlns:cx1="http://schemas.microsoft.com/office/drawing/2015/9/8/chartex" xmlns:cx2="http://schemas.microsoft.com/office/drawing/2015/10/21/chartex" xmlns:cx3="http://schemas.microsoft.com/office/drawing/2016/5/9/chartex" xmlns:cx4="http://schemas.microsoft.com/office/drawing/2016/5/10/chartex" xmlns:cx5="http://schemas.microsoft.com/office/drawing/2016/5/11/chartex" xmlns:cx6="http://schemas.microsoft.com/office/drawing/2016/5/12/chartex" xmlns:cx7="http://schemas.microsoft.com/office/drawing/2016/5/13/chartex" xmlns:cx8="http://schemas.microsoft.com/office/drawing/2016/5/14/chartex" xmlns:mc="http://schemas.openxmlformats.org/markup-compatibility/2006" xmlns:aink="http://schemas.microsoft.com/office/drawing/2016/ink" xmlns:am3d="http://schemas.microsoft.com/office/drawing/2017/model3d" xmlns:o="urn:schemas-microsoft-com:office:office" xmlns:r="http://schemas.openxmlformats.org/officeDocument/2006/relationships" xmlns:m="http://schemas.openxmlformats.org/officeDocument/2006/math" xmlns:v="urn:schemas-microsoft-com:vml" xmlns:wp14="http://schemas.microsoft.com/office/word/2010/wordprocessingDrawing" xmlns:wp="http://schemas.openxmlformats.org/drawingml/2006/wordprocessingDrawing" xmlns:w10="urn:schemas-microsoft-com:office:word" xmlns:w="http://schemas.openxmlformats.org/wordprocessingml/2006/main" xmlns:w14="http://schemas.microsoft.com/office/word/2010/wordml" xmlns:w15="http://schemas.microsoft.com/office/word/2012/wordml" xmlns:w16cex="http://schemas.microsoft.com/office/word/2018/wordml/cex" xmlns:w16cid="http://schemas.microsoft.com/office/word/2016/wordml/cid" xmlns:w16="http://schemas.microsoft.com/office/word/2018/wordml" xmlns:w16sdtdh="http://schemas.microsoft.com/office/word/2020/wordml/sdtdatahash" xmlns:w16se="http://schemas.microsoft.com/office/word/2015/wordml/symex" xmlns:wpg="http://schemas.microsoft.com/office/word/2010/wordprocessingGroup" xmlns:wpi="http://schemas.microsoft.com/office/word/2010/wordprocessingInk" xmlns:wne="http://schemas.microsoft.com/office/word/2006/wordml" xmlns:wps="http://schemas.microsoft.com/office/word/2010/wordprocessingShape" mc:Ignorable="w14 w15 w16se w16cid w16 w16cex w16sdtdh wp14">
-  <w16cex:commentExtensible w16cex:durableId="25CA2CFD" w16cex:dateUtc="2022-03-02T08:50:00Z"/>
-</w16cex:commentsExtensible>
-</file>
-
-<file path=word/commentsIds.xml><?xml version="1.0" encoding="utf-8"?>
-<w16cid:commentsIds xmlns:wpc="http://schemas.microsoft.com/office/word/2010/wordprocessingCanvas" xmlns:cx="http://schemas.microsoft.com/office/drawing/2014/chartex" xmlns:cx1="http://schemas.microsoft.com/office/drawing/2015/9/8/chartex" xmlns:cx2="http://schemas.microsoft.com/office/drawing/2015/10/21/chartex" xmlns:cx3="http://schemas.microsoft.com/office/drawing/2016/5/9/chartex" xmlns:cx4="http://schemas.microsoft.com/office/drawing/2016/5/10/chartex" xmlns:cx5="http://schemas.microsoft.com/office/drawing/2016/5/11/chartex" xmlns:cx6="http://schemas.microsoft.com/office/drawing/2016/5/12/chartex" xmlns:cx7="http://schemas.microsoft.com/office/drawing/2016/5/13/chartex" xmlns:cx8="http://schemas.microsoft.com/office/drawing/2016/5/14/chartex" xmlns:mc="http://schemas.openxmlformats.org/markup-compatibility/2006" xmlns:aink="http://schemas.microsoft.com/office/drawing/2016/ink" xmlns:am3d="http://schemas.microsoft.com/office/drawing/2017/model3d" xmlns:o="urn:schemas-microsoft-com:office:office" xmlns:r="http://schemas.openxmlformats.org/officeDocument/2006/relationships" xmlns:m="http://schemas.openxmlformats.org/officeDocument/2006/math" xmlns:v="urn:schemas-microsoft-com:vml" xmlns:wp14="http://schemas.microsoft.com/office/word/2010/wordprocessingDrawing" xmlns:wp="http://schemas.openxmlformats.org/drawingml/2006/wordprocessingDrawing" xmlns:w10="urn:schemas-microsoft-com:office:word" xmlns:w="http://schemas.openxmlformats.org/wordprocessingml/2006/main" xmlns:w14="http://schemas.microsoft.com/office/word/2010/wordml" xmlns:w15="http://schemas.microsoft.com/office/word/2012/wordml" xmlns:w16cex="http://schemas.microsoft.com/office/word/2018/wordml/cex" xmlns:w16cid="http://schemas.microsoft.com/office/word/2016/wordml/cid" xmlns:w16="http://schemas.microsoft.com/office/word/2018/wordml" xmlns:w16sdtdh="http://schemas.microsoft.com/office/word/2020/wordml/sdtdatahash" xmlns:w16se="http://schemas.microsoft.com/office/word/2015/wordml/symex" xmlns:wpg="http://schemas.microsoft.com/office/word/2010/wordprocessingGroup" xmlns:wpi="http://schemas.microsoft.com/office/word/2010/wordprocessingInk" xmlns:wne="http://schemas.microsoft.com/office/word/2006/wordml" xmlns:wps="http://schemas.microsoft.com/office/word/2010/wordprocessingShape" mc:Ignorable="w14 w15 w16se w16cid w16 w16cex w16sdtdh wp14">
-  <w16cid:commentId w16cid:paraId="6195BD08" w16cid:durableId="25CA2CFD"/>
-</w16cid:commentsIds>
-</file>
-
 <file path=word/endnotes.xml><?xml version="1.0" encoding="utf-8"?>
-<w:endnotes xmlns:wpc="http://schemas.microsoft.com/office/word/2010/wordprocessingCanvas" xmlns:cx="http://schemas.microsoft.com/office/drawing/2014/chartex" xmlns:cx1="http://schemas.microsoft.com/office/drawing/2015/9/8/chartex" xmlns:mc="http://schemas.openxmlformats.org/markup-compatibility/2006" xmlns:o="urn:schemas-microsoft-com:office:office" xmlns:r="http://schemas.openxmlformats.org/officeDocument/2006/relationships" xmlns:m="http://schemas.openxmlformats.org/officeDocument/2006/math" xmlns:v="urn:schemas-microsoft-com:vml" xmlns:wp14="http://schemas.microsoft.com/office/word/2010/wordprocessingDrawing" xmlns:wp="http://schemas.openxmlformats.org/drawingml/2006/wordprocessingDrawing" xmlns:w10="urn:schemas-microsoft-com:office:word" xmlns:w="http://schemas.openxmlformats.org/wordprocessingml/2006/main" xmlns:w14="http://schemas.microsoft.com/office/word/2010/wordml" xmlns:w15="http://schemas.microsoft.com/office/word/2012/wordml" xmlns:w16se="http://schemas.microsoft.com/office/word/2015/wordml/symex" xmlns:wpg="http://schemas.microsoft.com/office/word/2010/wordprocessingGroup" xmlns:wpi="http://schemas.microsoft.com/office/word/2010/wordprocessingInk" xmlns:wne="http://schemas.microsoft.com/office/word/2006/wordml" xmlns:wps="http://schemas.microsoft.com/office/word/2010/wordprocessingShape" mc:Ignorable="w14 w15 w16se wp14">
+<w:endnotes xmlns:wpc="http://schemas.microsoft.com/office/word/2010/wordprocessingCanvas" xmlns:cx="http://schemas.microsoft.com/office/drawing/2014/chartex" xmlns:cx1="http://schemas.microsoft.com/office/drawing/2015/9/8/chartex" xmlns:cx2="http://schemas.microsoft.com/office/drawing/2015/10/21/chartex" xmlns:cx3="http://schemas.microsoft.com/office/drawing/2016/5/9/chartex" xmlns:cx4="http://schemas.microsoft.com/office/drawing/2016/5/10/chartex" xmlns:cx5="http://schemas.microsoft.com/office/drawing/2016/5/11/chartex" xmlns:cx6="http://schemas.microsoft.com/office/drawing/2016/5/12/chartex" xmlns:cx7="http://schemas.microsoft.com/office/drawing/2016/5/13/chartex" xmlns:cx8="http://schemas.microsoft.com/office/drawing/2016/5/14/chartex" xmlns:mc="http://schemas.openxmlformats.org/markup-compatibility/2006" xmlns:aink="http://schemas.microsoft.com/office/drawing/2016/ink" xmlns:am3d="http://schemas.microsoft.com/office/drawing/2017/model3d" xmlns:o="urn:schemas-microsoft-com:office:office" xmlns:oel="http://schemas.microsoft.com/office/2019/extlst" xmlns:r="http://schemas.openxmlformats.org/officeDocument/2006/relationships" xmlns:m="http://schemas.openxmlformats.org/officeDocument/2006/math" xmlns:v="urn:schemas-microsoft-com:vml" xmlns:wp14="http://schemas.microsoft.com/office/word/2010/wordprocessingDrawing" xmlns:wp="http://schemas.openxmlformats.org/drawingml/2006/wordprocessingDrawing" xmlns:w10="urn:schemas-microsoft-com:office:word" xmlns:w="http://schemas.openxmlformats.org/wordprocessingml/2006/main" xmlns:w14="http://schemas.microsoft.com/office/word/2010/wordml" xmlns:w15="http://schemas.microsoft.com/office/word/2012/wordml" xmlns:w16cex="http://schemas.microsoft.com/office/word/2018/wordml/cex" xmlns:w16cid="http://schemas.microsoft.com/office/word/2016/wordml/cid" xmlns:w16="http://schemas.microsoft.com/office/word/2018/wordml" xmlns:w16du="http://schemas.microsoft.com/office/word/2023/wordml/word16du" xmlns:w16sdtdh="http://schemas.microsoft.com/office/word/2020/wordml/sdtdatahash" xmlns:w16se="http://schemas.microsoft.com/office/word/2015/wordml/symex" xmlns:wpg="http://schemas.microsoft.com/office/word/2010/wordprocessingGroup" xmlns:wpi="http://schemas.microsoft.com/office/word/2010/wordprocessingInk" xmlns:wne="http://schemas.microsoft.com/office/word/2006/wordml" xmlns:wps="http://schemas.microsoft.com/office/word/2010/wordprocessingShape" mc:Ignorable="w14 w15 w16se w16cid w16 w16cex w16sdtdh wp14">
   <w:endnote w:type="separator" w:id="-1">
     <w:p>
       <w:r>
@@ -25369,7 +25508,7 @@
 </file>
 
 <file path=word/footer1.xml><?xml version="1.0" encoding="utf-8"?>
-<w:ftr xmlns:wpc="http://schemas.microsoft.com/office/word/2010/wordprocessingCanvas" xmlns:cx="http://schemas.microsoft.com/office/drawing/2014/chartex" xmlns:cx1="http://schemas.microsoft.com/office/drawing/2015/9/8/chartex" xmlns:mc="http://schemas.openxmlformats.org/markup-compatibility/2006" xmlns:o="urn:schemas-microsoft-com:office:office" xmlns:r="http://schemas.openxmlformats.org/officeDocument/2006/relationships" xmlns:m="http://schemas.openxmlformats.org/officeDocument/2006/math" xmlns:v="urn:schemas-microsoft-com:vml" xmlns:wp14="http://schemas.microsoft.com/office/word/2010/wordprocessingDrawing" xmlns:wp="http://schemas.openxmlformats.org/drawingml/2006/wordprocessingDrawing" xmlns:w10="urn:schemas-microsoft-com:office:word" xmlns:w="http://schemas.openxmlformats.org/wordprocessingml/2006/main" xmlns:w14="http://schemas.microsoft.com/office/word/2010/wordml" xmlns:w15="http://schemas.microsoft.com/office/word/2012/wordml" xmlns:w16se="http://schemas.microsoft.com/office/word/2015/wordml/symex" xmlns:wpg="http://schemas.microsoft.com/office/word/2010/wordprocessingGroup" xmlns:wpi="http://schemas.microsoft.com/office/word/2010/wordprocessingInk" xmlns:wne="http://schemas.microsoft.com/office/word/2006/wordml" xmlns:wps="http://schemas.microsoft.com/office/word/2010/wordprocessingShape" mc:Ignorable="w14 w15 w16se wp14">
+<w:ftr xmlns:wpc="http://schemas.microsoft.com/office/word/2010/wordprocessingCanvas" xmlns:cx="http://schemas.microsoft.com/office/drawing/2014/chartex" xmlns:cx1="http://schemas.microsoft.com/office/drawing/2015/9/8/chartex" xmlns:cx2="http://schemas.microsoft.com/office/drawing/2015/10/21/chartex" xmlns:cx3="http://schemas.microsoft.com/office/drawing/2016/5/9/chartex" xmlns:cx4="http://schemas.microsoft.com/office/drawing/2016/5/10/chartex" xmlns:cx5="http://schemas.microsoft.com/office/drawing/2016/5/11/chartex" xmlns:cx6="http://schemas.microsoft.com/office/drawing/2016/5/12/chartex" xmlns:cx7="http://schemas.microsoft.com/office/drawing/2016/5/13/chartex" xmlns:cx8="http://schemas.microsoft.com/office/drawing/2016/5/14/chartex" xmlns:mc="http://schemas.openxmlformats.org/markup-compatibility/2006" xmlns:aink="http://schemas.microsoft.com/office/drawing/2016/ink" xmlns:am3d="http://schemas.microsoft.com/office/drawing/2017/model3d" xmlns:o="urn:schemas-microsoft-com:office:office" xmlns:oel="http://schemas.microsoft.com/office/2019/extlst" xmlns:r="http://schemas.openxmlformats.org/officeDocument/2006/relationships" xmlns:m="http://schemas.openxmlformats.org/officeDocument/2006/math" xmlns:v="urn:schemas-microsoft-com:vml" xmlns:wp14="http://schemas.microsoft.com/office/word/2010/wordprocessingDrawing" xmlns:wp="http://schemas.openxmlformats.org/drawingml/2006/wordprocessingDrawing" xmlns:w10="urn:schemas-microsoft-com:office:word" xmlns:w="http://schemas.openxmlformats.org/wordprocessingml/2006/main" xmlns:w14="http://schemas.microsoft.com/office/word/2010/wordml" xmlns:w15="http://schemas.microsoft.com/office/word/2012/wordml" xmlns:w16cex="http://schemas.microsoft.com/office/word/2018/wordml/cex" xmlns:w16cid="http://schemas.microsoft.com/office/word/2016/wordml/cid" xmlns:w16="http://schemas.microsoft.com/office/word/2018/wordml" xmlns:w16du="http://schemas.microsoft.com/office/word/2023/wordml/word16du" xmlns:w16sdtdh="http://schemas.microsoft.com/office/word/2020/wordml/sdtdatahash" xmlns:w16se="http://schemas.microsoft.com/office/word/2015/wordml/symex" xmlns:wpg="http://schemas.microsoft.com/office/word/2010/wordprocessingGroup" xmlns:wpi="http://schemas.microsoft.com/office/word/2010/wordprocessingInk" xmlns:wne="http://schemas.microsoft.com/office/word/2006/wordml" xmlns:wps="http://schemas.microsoft.com/office/word/2010/wordprocessingShape" mc:Ignorable="w14 w15 w16se w16cid w16 w16cex w16sdtdh wp14">
   <w:p>
     <w:pPr>
       <w:pStyle w:val="Footer"/>
@@ -25429,7 +25568,7 @@
 </file>
 
 <file path=word/footnotes.xml><?xml version="1.0" encoding="utf-8"?>
-<w:footnotes xmlns:wpc="http://schemas.microsoft.com/office/word/2010/wordprocessingCanvas" xmlns:cx="http://schemas.microsoft.com/office/drawing/2014/chartex" xmlns:cx1="http://schemas.microsoft.com/office/drawing/2015/9/8/chartex" xmlns:mc="http://schemas.openxmlformats.org/markup-compatibility/2006" xmlns:o="urn:schemas-microsoft-com:office:office" xmlns:r="http://schemas.openxmlformats.org/officeDocument/2006/relationships" xmlns:m="http://schemas.openxmlformats.org/officeDocument/2006/math" xmlns:v="urn:schemas-microsoft-com:vml" xmlns:wp14="http://schemas.microsoft.com/office/word/2010/wordprocessingDrawing" xmlns:wp="http://schemas.openxmlformats.org/drawingml/2006/wordprocessingDrawing" xmlns:w10="urn:schemas-microsoft-com:office:word" xmlns:w="http://schemas.openxmlformats.org/wordprocessingml/2006/main" xmlns:w14="http://schemas.microsoft.com/office/word/2010/wordml" xmlns:w15="http://schemas.microsoft.com/office/word/2012/wordml" xmlns:w16se="http://schemas.microsoft.com/office/word/2015/wordml/symex" xmlns:wpg="http://schemas.microsoft.com/office/word/2010/wordprocessingGroup" xmlns:wpi="http://schemas.microsoft.com/office/word/2010/wordprocessingInk" xmlns:wne="http://schemas.microsoft.com/office/word/2006/wordml" xmlns:wps="http://schemas.microsoft.com/office/word/2010/wordprocessingShape" mc:Ignorable="w14 w15 w16se wp14">
+<w:footnotes xmlns:wpc="http://schemas.microsoft.com/office/word/2010/wordprocessingCanvas" xmlns:cx="http://schemas.microsoft.com/office/drawing/2014/chartex" xmlns:cx1="http://schemas.microsoft.com/office/drawing/2015/9/8/chartex" xmlns:cx2="http://schemas.microsoft.com/office/drawing/2015/10/21/chartex" xmlns:cx3="http://schemas.microsoft.com/office/drawing/2016/5/9/chartex" xmlns:cx4="http://schemas.microsoft.com/office/drawing/2016/5/10/chartex" xmlns:cx5="http://schemas.microsoft.com/office/drawing/2016/5/11/chartex" xmlns:cx6="http://schemas.microsoft.com/office/drawing/2016/5/12/chartex" xmlns:cx7="http://schemas.microsoft.com/office/drawing/2016/5/13/chartex" xmlns:cx8="http://schemas.microsoft.com/office/drawing/2016/5/14/chartex" xmlns:mc="http://schemas.openxmlformats.org/markup-compatibility/2006" xmlns:aink="http://schemas.microsoft.com/office/drawing/2016/ink" xmlns:am3d="http://schemas.microsoft.com/office/drawing/2017/model3d" xmlns:o="urn:schemas-microsoft-com:office:office" xmlns:oel="http://schemas.microsoft.com/office/2019/extlst" xmlns:r="http://schemas.openxmlformats.org/officeDocument/2006/relationships" xmlns:m="http://schemas.openxmlformats.org/officeDocument/2006/math" xmlns:v="urn:schemas-microsoft-com:vml" xmlns:wp14="http://schemas.microsoft.com/office/word/2010/wordprocessingDrawing" xmlns:wp="http://schemas.openxmlformats.org/drawingml/2006/wordprocessingDrawing" xmlns:w10="urn:schemas-microsoft-com:office:word" xmlns:w="http://schemas.openxmlformats.org/wordprocessingml/2006/main" xmlns:w14="http://schemas.microsoft.com/office/word/2010/wordml" xmlns:w15="http://schemas.microsoft.com/office/word/2012/wordml" xmlns:w16cex="http://schemas.microsoft.com/office/word/2018/wordml/cex" xmlns:w16cid="http://schemas.microsoft.com/office/word/2016/wordml/cid" xmlns:w16="http://schemas.microsoft.com/office/word/2018/wordml" xmlns:w16du="http://schemas.microsoft.com/office/word/2023/wordml/word16du" xmlns:w16sdtdh="http://schemas.microsoft.com/office/word/2020/wordml/sdtdatahash" xmlns:w16se="http://schemas.microsoft.com/office/word/2015/wordml/symex" xmlns:wpg="http://schemas.microsoft.com/office/word/2010/wordprocessingGroup" xmlns:wpi="http://schemas.microsoft.com/office/word/2010/wordprocessingInk" xmlns:wne="http://schemas.microsoft.com/office/word/2006/wordml" xmlns:wps="http://schemas.microsoft.com/office/word/2010/wordprocessingShape" mc:Ignorable="w14 w15 w16se w16cid w16 w16cex w16sdtdh wp14">
   <w:footnote w:type="separator" w:id="-1">
     <w:p>
       <w:r>
@@ -25448,7 +25587,7 @@
 </file>
 
 <file path=word/header1.xml><?xml version="1.0" encoding="utf-8"?>
-<w:hdr xmlns:wpc="http://schemas.microsoft.com/office/word/2010/wordprocessingCanvas" xmlns:cx="http://schemas.microsoft.com/office/drawing/2014/chartex" xmlns:cx1="http://schemas.microsoft.com/office/drawing/2015/9/8/chartex" xmlns:mc="http://schemas.openxmlformats.org/markup-compatibility/2006" xmlns:o="urn:schemas-microsoft-com:office:office" xmlns:r="http://schemas.openxmlformats.org/officeDocument/2006/relationships" xmlns:m="http://schemas.openxmlformats.org/officeDocument/2006/math" xmlns:v="urn:schemas-microsoft-com:vml" xmlns:wp14="http://schemas.microsoft.com/office/word/2010/wordprocessingDrawing" xmlns:wp="http://schemas.openxmlformats.org/drawingml/2006/wordprocessingDrawing" xmlns:w10="urn:schemas-microsoft-com:office:word" xmlns:w="http://schemas.openxmlformats.org/wordprocessingml/2006/main" xmlns:w14="http://schemas.microsoft.com/office/word/2010/wordml" xmlns:w15="http://schemas.microsoft.com/office/word/2012/wordml" xmlns:w16se="http://schemas.microsoft.com/office/word/2015/wordml/symex" xmlns:wpg="http://schemas.microsoft.com/office/word/2010/wordprocessingGroup" xmlns:wpi="http://schemas.microsoft.com/office/word/2010/wordprocessingInk" xmlns:wne="http://schemas.microsoft.com/office/word/2006/wordml" xmlns:wps="http://schemas.microsoft.com/office/word/2010/wordprocessingShape" mc:Ignorable="w14 w15 w16se wp14">
+<w:hdr xmlns:wpc="http://schemas.microsoft.com/office/word/2010/wordprocessingCanvas" xmlns:cx="http://schemas.microsoft.com/office/drawing/2014/chartex" xmlns:cx1="http://schemas.microsoft.com/office/drawing/2015/9/8/chartex" xmlns:cx2="http://schemas.microsoft.com/office/drawing/2015/10/21/chartex" xmlns:cx3="http://schemas.microsoft.com/office/drawing/2016/5/9/chartex" xmlns:cx4="http://schemas.microsoft.com/office/drawing/2016/5/10/chartex" xmlns:cx5="http://schemas.microsoft.com/office/drawing/2016/5/11/chartex" xmlns:cx6="http://schemas.microsoft.com/office/drawing/2016/5/12/chartex" xmlns:cx7="http://schemas.microsoft.com/office/drawing/2016/5/13/chartex" xmlns:cx8="http://schemas.microsoft.com/office/drawing/2016/5/14/chartex" xmlns:mc="http://schemas.openxmlformats.org/markup-compatibility/2006" xmlns:aink="http://schemas.microsoft.com/office/drawing/2016/ink" xmlns:am3d="http://schemas.microsoft.com/office/drawing/2017/model3d" xmlns:o="urn:schemas-microsoft-com:office:office" xmlns:oel="http://schemas.microsoft.com/office/2019/extlst" xmlns:r="http://schemas.openxmlformats.org/officeDocument/2006/relationships" xmlns:m="http://schemas.openxmlformats.org/officeDocument/2006/math" xmlns:v="urn:schemas-microsoft-com:vml" xmlns:wp14="http://schemas.microsoft.com/office/word/2010/wordprocessingDrawing" xmlns:wp="http://schemas.openxmlformats.org/drawingml/2006/wordprocessingDrawing" xmlns:w10="urn:schemas-microsoft-com:office:word" xmlns:w="http://schemas.openxmlformats.org/wordprocessingml/2006/main" xmlns:w14="http://schemas.microsoft.com/office/word/2010/wordml" xmlns:w15="http://schemas.microsoft.com/office/word/2012/wordml" xmlns:w16cex="http://schemas.microsoft.com/office/word/2018/wordml/cex" xmlns:w16cid="http://schemas.microsoft.com/office/word/2016/wordml/cid" xmlns:w16="http://schemas.microsoft.com/office/word/2018/wordml" xmlns:w16du="http://schemas.microsoft.com/office/word/2023/wordml/word16du" xmlns:w16sdtdh="http://schemas.microsoft.com/office/word/2020/wordml/sdtdatahash" xmlns:w16se="http://schemas.microsoft.com/office/word/2015/wordml/symex" xmlns:wpg="http://schemas.microsoft.com/office/word/2010/wordprocessingGroup" xmlns:wpi="http://schemas.microsoft.com/office/word/2010/wordprocessingInk" xmlns:wne="http://schemas.microsoft.com/office/word/2006/wordml" xmlns:wps="http://schemas.microsoft.com/office/word/2010/wordprocessingShape" mc:Ignorable="w14 w15 w16se w16cid w16 w16cex w16sdtdh wp14">
   <w:p>
     <w:pPr>
       <w:pStyle w:val="Header"/>
@@ -25468,7 +25607,7 @@
 </file>
 
 <file path=word/header2.xml><?xml version="1.0" encoding="utf-8"?>
-<w:hdr xmlns:wpc="http://schemas.microsoft.com/office/word/2010/wordprocessingCanvas" xmlns:cx="http://schemas.microsoft.com/office/drawing/2014/chartex" xmlns:cx1="http://schemas.microsoft.com/office/drawing/2015/9/8/chartex" xmlns:mc="http://schemas.openxmlformats.org/markup-compatibility/2006" xmlns:o="urn:schemas-microsoft-com:office:office" xmlns:r="http://schemas.openxmlformats.org/officeDocument/2006/relationships" xmlns:m="http://schemas.openxmlformats.org/officeDocument/2006/math" xmlns:v="urn:schemas-microsoft-com:vml" xmlns:wp14="http://schemas.microsoft.com/office/word/2010/wordprocessingDrawing" xmlns:wp="http://schemas.openxmlformats.org/drawingml/2006/wordprocessingDrawing" xmlns:w10="urn:schemas-microsoft-com:office:word" xmlns:w="http://schemas.openxmlformats.org/wordprocessingml/2006/main" xmlns:w14="http://schemas.microsoft.com/office/word/2010/wordml" xmlns:w15="http://schemas.microsoft.com/office/word/2012/wordml" xmlns:w16se="http://schemas.microsoft.com/office/word/2015/wordml/symex" xmlns:wpg="http://schemas.microsoft.com/office/word/2010/wordprocessingGroup" xmlns:wpi="http://schemas.microsoft.com/office/word/2010/wordprocessingInk" xmlns:wne="http://schemas.microsoft.com/office/word/2006/wordml" xmlns:wps="http://schemas.microsoft.com/office/word/2010/wordprocessingShape" mc:Ignorable="w14 w15 w16se wp14">
+<w:hdr xmlns:wpc="http://schemas.microsoft.com/office/word/2010/wordprocessingCanvas" xmlns:cx="http://schemas.microsoft.com/office/drawing/2014/chartex" xmlns:cx1="http://schemas.microsoft.com/office/drawing/2015/9/8/chartex" xmlns:cx2="http://schemas.microsoft.com/office/drawing/2015/10/21/chartex" xmlns:cx3="http://schemas.microsoft.com/office/drawing/2016/5/9/chartex" xmlns:cx4="http://schemas.microsoft.com/office/drawing/2016/5/10/chartex" xmlns:cx5="http://schemas.microsoft.com/office/drawing/2016/5/11/chartex" xmlns:cx6="http://schemas.microsoft.com/office/drawing/2016/5/12/chartex" xmlns:cx7="http://schemas.microsoft.com/office/drawing/2016/5/13/chartex" xmlns:cx8="http://schemas.microsoft.com/office/drawing/2016/5/14/chartex" xmlns:mc="http://schemas.openxmlformats.org/markup-compatibility/2006" xmlns:aink="http://schemas.microsoft.com/office/drawing/2016/ink" xmlns:am3d="http://schemas.microsoft.com/office/drawing/2017/model3d" xmlns:o="urn:schemas-microsoft-com:office:office" xmlns:oel="http://schemas.microsoft.com/office/2019/extlst" xmlns:r="http://schemas.openxmlformats.org/officeDocument/2006/relationships" xmlns:m="http://schemas.openxmlformats.org/officeDocument/2006/math" xmlns:v="urn:schemas-microsoft-com:vml" xmlns:wp14="http://schemas.microsoft.com/office/word/2010/wordprocessingDrawing" xmlns:wp="http://schemas.openxmlformats.org/drawingml/2006/wordprocessingDrawing" xmlns:w10="urn:schemas-microsoft-com:office:word" xmlns:w="http://schemas.openxmlformats.org/wordprocessingml/2006/main" xmlns:w14="http://schemas.microsoft.com/office/word/2010/wordml" xmlns:w15="http://schemas.microsoft.com/office/word/2012/wordml" xmlns:w16cex="http://schemas.microsoft.com/office/word/2018/wordml/cex" xmlns:w16cid="http://schemas.microsoft.com/office/word/2016/wordml/cid" xmlns:w16="http://schemas.microsoft.com/office/word/2018/wordml" xmlns:w16du="http://schemas.microsoft.com/office/word/2023/wordml/word16du" xmlns:w16sdtdh="http://schemas.microsoft.com/office/word/2020/wordml/sdtdatahash" xmlns:w16se="http://schemas.microsoft.com/office/word/2015/wordml/symex" xmlns:wpg="http://schemas.microsoft.com/office/word/2010/wordprocessingGroup" xmlns:wpi="http://schemas.microsoft.com/office/word/2010/wordprocessingInk" xmlns:wne="http://schemas.microsoft.com/office/word/2006/wordml" xmlns:wps="http://schemas.microsoft.com/office/word/2010/wordprocessingShape" mc:Ignorable="w14 w15 w16se w16cid w16 w16cex w16sdtdh wp14">
   <w:p>
     <w:pPr>
       <w:pStyle w:val="Header"/>
@@ -25502,7 +25641,7 @@
 </file>
 
 <file path=word/numbering.xml><?xml version="1.0" encoding="utf-8"?>
-<w:numbering xmlns:wpc="http://schemas.microsoft.com/office/word/2010/wordprocessingCanvas" xmlns:cx="http://schemas.microsoft.com/office/drawing/2014/chartex" xmlns:cx1="http://schemas.microsoft.com/office/drawing/2015/9/8/chartex" xmlns:mc="http://schemas.openxmlformats.org/markup-compatibility/2006" xmlns:o="urn:schemas-microsoft-com:office:office" xmlns:r="http://schemas.openxmlformats.org/officeDocument/2006/relationships" xmlns:m="http://schemas.openxmlformats.org/officeDocument/2006/math" xmlns:v="urn:schemas-microsoft-com:vml" xmlns:wp14="http://schemas.microsoft.com/office/word/2010/wordprocessingDrawing" xmlns:wp="http://schemas.openxmlformats.org/drawingml/2006/wordprocessingDrawing" xmlns:w10="urn:schemas-microsoft-com:office:word" xmlns:w="http://schemas.openxmlformats.org/wordprocessingml/2006/main" xmlns:w14="http://schemas.microsoft.com/office/word/2010/wordml" xmlns:w15="http://schemas.microsoft.com/office/word/2012/wordml" xmlns:w16se="http://schemas.microsoft.com/office/word/2015/wordml/symex" xmlns:wpg="http://schemas.microsoft.com/office/word/2010/wordprocessingGroup" xmlns:wpi="http://schemas.microsoft.com/office/word/2010/wordprocessingInk" xmlns:wne="http://schemas.microsoft.com/office/word/2006/wordml" xmlns:wps="http://schemas.microsoft.com/office/word/2010/wordprocessingShape" mc:Ignorable="w14 w15 w16se wp14">
+<w:numbering xmlns:wpc="http://schemas.microsoft.com/office/word/2010/wordprocessingCanvas" xmlns:cx="http://schemas.microsoft.com/office/drawing/2014/chartex" xmlns:cx1="http://schemas.microsoft.com/office/drawing/2015/9/8/chartex" xmlns:cx2="http://schemas.microsoft.com/office/drawing/2015/10/21/chartex" xmlns:cx3="http://schemas.microsoft.com/office/drawing/2016/5/9/chartex" xmlns:cx4="http://schemas.microsoft.com/office/drawing/2016/5/10/chartex" xmlns:cx5="http://schemas.microsoft.com/office/drawing/2016/5/11/chartex" xmlns:cx6="http://schemas.microsoft.com/office/drawing/2016/5/12/chartex" xmlns:cx7="http://schemas.microsoft.com/office/drawing/2016/5/13/chartex" xmlns:cx8="http://schemas.microsoft.com/office/drawing/2016/5/14/chartex" xmlns:mc="http://schemas.openxmlformats.org/markup-compatibility/2006" xmlns:aink="http://schemas.microsoft.com/office/drawing/2016/ink" xmlns:am3d="http://schemas.microsoft.com/office/drawing/2017/model3d" xmlns:o="urn:schemas-microsoft-com:office:office" xmlns:oel="http://schemas.microsoft.com/office/2019/extlst" xmlns:r="http://schemas.openxmlformats.org/officeDocument/2006/relationships" xmlns:m="http://schemas.openxmlformats.org/officeDocument/2006/math" xmlns:v="urn:schemas-microsoft-com:vml" xmlns:wp14="http://schemas.microsoft.com/office/word/2010/wordprocessingDrawing" xmlns:wp="http://schemas.openxmlformats.org/drawingml/2006/wordprocessingDrawing" xmlns:w10="urn:schemas-microsoft-com:office:word" xmlns:w="http://schemas.openxmlformats.org/wordprocessingml/2006/main" xmlns:w14="http://schemas.microsoft.com/office/word/2010/wordml" xmlns:w15="http://schemas.microsoft.com/office/word/2012/wordml" xmlns:w16cex="http://schemas.microsoft.com/office/word/2018/wordml/cex" xmlns:w16cid="http://schemas.microsoft.com/office/word/2016/wordml/cid" xmlns:w16="http://schemas.microsoft.com/office/word/2018/wordml" xmlns:w16du="http://schemas.microsoft.com/office/word/2023/wordml/word16du" xmlns:w16sdtdh="http://schemas.microsoft.com/office/word/2020/wordml/sdtdatahash" xmlns:w16se="http://schemas.microsoft.com/office/word/2015/wordml/symex" xmlns:wpg="http://schemas.microsoft.com/office/word/2010/wordprocessingGroup" xmlns:wpi="http://schemas.microsoft.com/office/word/2010/wordprocessingInk" xmlns:wne="http://schemas.microsoft.com/office/word/2006/wordml" xmlns:wps="http://schemas.microsoft.com/office/word/2010/wordprocessingShape" mc:Ignorable="w14 w15 w16se w16cid w16 w16cex w16sdtdh wp14">
   <w:abstractNum w:abstractNumId="0" w15:restartNumberingAfterBreak="0">
     <w:nsid w:val="027F602A"/>
     <w:multiLevelType w:val="multilevel"/>
@@ -25678,6 +25817,92 @@
     </w:lvl>
   </w:abstractNum>
   <w:abstractNum w:abstractNumId="1" w15:restartNumberingAfterBreak="0">
+    <w:nsid w:val="04240335"/>
+    <w:multiLevelType w:val="hybridMultilevel"/>
+    <w:tmpl w:val="5E520E6A"/>
+    <w:lvl w:ilvl="0" w:tplc="0409000F">
+      <w:start w:val="1"/>
+      <w:numFmt w:val="decimal"/>
+      <w:lvlText w:val="%1."/>
+      <w:lvlJc w:val="left"/>
+      <w:pPr>
+        <w:ind w:left="1872" w:hanging="360"/>
+      </w:pPr>
+    </w:lvl>
+    <w:lvl w:ilvl="1" w:tplc="04090019" w:tentative="1">
+      <w:start w:val="1"/>
+      <w:numFmt w:val="lowerLetter"/>
+      <w:lvlText w:val="%2."/>
+      <w:lvlJc w:val="left"/>
+      <w:pPr>
+        <w:ind w:left="2592" w:hanging="360"/>
+      </w:pPr>
+    </w:lvl>
+    <w:lvl w:ilvl="2" w:tplc="0409001B" w:tentative="1">
+      <w:start w:val="1"/>
+      <w:numFmt w:val="lowerRoman"/>
+      <w:lvlText w:val="%3."/>
+      <w:lvlJc w:val="right"/>
+      <w:pPr>
+        <w:ind w:left="3312" w:hanging="180"/>
+      </w:pPr>
+    </w:lvl>
+    <w:lvl w:ilvl="3" w:tplc="0409000F" w:tentative="1">
+      <w:start w:val="1"/>
+      <w:numFmt w:val="decimal"/>
+      <w:lvlText w:val="%4."/>
+      <w:lvlJc w:val="left"/>
+      <w:pPr>
+        <w:ind w:left="4032" w:hanging="360"/>
+      </w:pPr>
+    </w:lvl>
+    <w:lvl w:ilvl="4" w:tplc="04090019" w:tentative="1">
+      <w:start w:val="1"/>
+      <w:numFmt w:val="lowerLetter"/>
+      <w:lvlText w:val="%5."/>
+      <w:lvlJc w:val="left"/>
+      <w:pPr>
+        <w:ind w:left="4752" w:hanging="360"/>
+      </w:pPr>
+    </w:lvl>
+    <w:lvl w:ilvl="5" w:tplc="0409001B" w:tentative="1">
+      <w:start w:val="1"/>
+      <w:numFmt w:val="lowerRoman"/>
+      <w:lvlText w:val="%6."/>
+      <w:lvlJc w:val="right"/>
+      <w:pPr>
+        <w:ind w:left="5472" w:hanging="180"/>
+      </w:pPr>
+    </w:lvl>
+    <w:lvl w:ilvl="6" w:tplc="0409000F" w:tentative="1">
+      <w:start w:val="1"/>
+      <w:numFmt w:val="decimal"/>
+      <w:lvlText w:val="%7."/>
+      <w:lvlJc w:val="left"/>
+      <w:pPr>
+        <w:ind w:left="6192" w:hanging="360"/>
+      </w:pPr>
+    </w:lvl>
+    <w:lvl w:ilvl="7" w:tplc="04090019" w:tentative="1">
+      <w:start w:val="1"/>
+      <w:numFmt w:val="lowerLetter"/>
+      <w:lvlText w:val="%8."/>
+      <w:lvlJc w:val="left"/>
+      <w:pPr>
+        <w:ind w:left="6912" w:hanging="360"/>
+      </w:pPr>
+    </w:lvl>
+    <w:lvl w:ilvl="8" w:tplc="0409001B" w:tentative="1">
+      <w:start w:val="1"/>
+      <w:numFmt w:val="lowerRoman"/>
+      <w:lvlText w:val="%9."/>
+      <w:lvlJc w:val="right"/>
+      <w:pPr>
+        <w:ind w:left="7632" w:hanging="180"/>
+      </w:pPr>
+    </w:lvl>
+  </w:abstractNum>
+  <w:abstractNum w:abstractNumId="2" w15:restartNumberingAfterBreak="0">
     <w:nsid w:val="10E96ACE"/>
     <w:multiLevelType w:val="hybridMultilevel"/>
     <w:tmpl w:val="0DF84C60"/>
@@ -25766,7 +25991,7 @@
       </w:pPr>
     </w:lvl>
   </w:abstractNum>
-  <w:abstractNum w:abstractNumId="2" w15:restartNumberingAfterBreak="0">
+  <w:abstractNum w:abstractNumId="3" w15:restartNumberingAfterBreak="0">
     <w:nsid w:val="1E584F4D"/>
     <w:multiLevelType w:val="hybridMultilevel"/>
     <w:tmpl w:val="F92CBA28"/>
@@ -25852,7 +26077,7 @@
       </w:pPr>
     </w:lvl>
   </w:abstractNum>
-  <w:abstractNum w:abstractNumId="3" w15:restartNumberingAfterBreak="0">
+  <w:abstractNum w:abstractNumId="4" w15:restartNumberingAfterBreak="0">
     <w:nsid w:val="1F1E06D8"/>
     <w:multiLevelType w:val="hybridMultilevel"/>
     <w:tmpl w:val="0AE68546"/>
@@ -25965,7 +26190,7 @@
       </w:rPr>
     </w:lvl>
   </w:abstractNum>
-  <w:abstractNum w:abstractNumId="4" w15:restartNumberingAfterBreak="0">
+  <w:abstractNum w:abstractNumId="5" w15:restartNumberingAfterBreak="0">
     <w:nsid w:val="1FE416DE"/>
     <w:multiLevelType w:val="hybridMultilevel"/>
     <w:tmpl w:val="C34A70A0"/>
@@ -26077,7 +26302,7 @@
       </w:rPr>
     </w:lvl>
   </w:abstractNum>
-  <w:abstractNum w:abstractNumId="5" w15:restartNumberingAfterBreak="0">
+  <w:abstractNum w:abstractNumId="6" w15:restartNumberingAfterBreak="0">
     <w:nsid w:val="27D306C7"/>
     <w:multiLevelType w:val="hybridMultilevel"/>
     <w:tmpl w:val="6D84E57A"/>
@@ -26190,7 +26415,123 @@
       </w:rPr>
     </w:lvl>
   </w:abstractNum>
-  <w:abstractNum w:abstractNumId="6" w15:restartNumberingAfterBreak="0">
+  <w:abstractNum w:abstractNumId="7" w15:restartNumberingAfterBreak="0">
+    <w:nsid w:val="37063214"/>
+    <w:multiLevelType w:val="hybridMultilevel"/>
+    <w:tmpl w:val="FFFFFFFF"/>
+    <w:lvl w:ilvl="0" w:tplc="CA6ADBE4">
+      <w:start w:val="1"/>
+      <w:numFmt w:val="lowerLetter"/>
+      <w:lvlText w:val="%1."/>
+      <w:lvlJc w:val="left"/>
+      <w:pPr>
+        <w:tabs>
+          <w:tab w:val="num" w:pos="1080"/>
+        </w:tabs>
+        <w:ind w:left="1080" w:hanging="720"/>
+      </w:pPr>
+      <w:rPr>
+        <w:rFonts w:hint="default"/>
+      </w:rPr>
+    </w:lvl>
+    <w:lvl w:ilvl="1" w:tplc="04090019">
+      <w:start w:val="1"/>
+      <w:numFmt w:val="lowerLetter"/>
+      <w:lvlText w:val="%2."/>
+      <w:lvlJc w:val="left"/>
+      <w:pPr>
+        <w:tabs>
+          <w:tab w:val="num" w:pos="1440"/>
+        </w:tabs>
+        <w:ind w:left="1440" w:hanging="360"/>
+      </w:pPr>
+    </w:lvl>
+    <w:lvl w:ilvl="2" w:tplc="0409001B">
+      <w:start w:val="1"/>
+      <w:numFmt w:val="lowerRoman"/>
+      <w:lvlText w:val="%3."/>
+      <w:lvlJc w:val="right"/>
+      <w:pPr>
+        <w:tabs>
+          <w:tab w:val="num" w:pos="2160"/>
+        </w:tabs>
+        <w:ind w:left="2160" w:hanging="180"/>
+      </w:pPr>
+    </w:lvl>
+    <w:lvl w:ilvl="3" w:tplc="0409000F">
+      <w:start w:val="1"/>
+      <w:numFmt w:val="decimal"/>
+      <w:lvlText w:val="%4."/>
+      <w:lvlJc w:val="left"/>
+      <w:pPr>
+        <w:tabs>
+          <w:tab w:val="num" w:pos="2880"/>
+        </w:tabs>
+        <w:ind w:left="2880" w:hanging="360"/>
+      </w:pPr>
+    </w:lvl>
+    <w:lvl w:ilvl="4" w:tplc="04090019">
+      <w:start w:val="1"/>
+      <w:numFmt w:val="lowerLetter"/>
+      <w:lvlText w:val="%5."/>
+      <w:lvlJc w:val="left"/>
+      <w:pPr>
+        <w:tabs>
+          <w:tab w:val="num" w:pos="3600"/>
+        </w:tabs>
+        <w:ind w:left="3600" w:hanging="360"/>
+      </w:pPr>
+    </w:lvl>
+    <w:lvl w:ilvl="5" w:tplc="0409001B">
+      <w:start w:val="1"/>
+      <w:numFmt w:val="lowerRoman"/>
+      <w:lvlText w:val="%6."/>
+      <w:lvlJc w:val="right"/>
+      <w:pPr>
+        <w:tabs>
+          <w:tab w:val="num" w:pos="4320"/>
+        </w:tabs>
+        <w:ind w:left="4320" w:hanging="180"/>
+      </w:pPr>
+    </w:lvl>
+    <w:lvl w:ilvl="6" w:tplc="0409000F">
+      <w:start w:val="1"/>
+      <w:numFmt w:val="decimal"/>
+      <w:lvlText w:val="%7."/>
+      <w:lvlJc w:val="left"/>
+      <w:pPr>
+        <w:tabs>
+          <w:tab w:val="num" w:pos="5040"/>
+        </w:tabs>
+        <w:ind w:left="5040" w:hanging="360"/>
+      </w:pPr>
+    </w:lvl>
+    <w:lvl w:ilvl="7" w:tplc="04090019">
+      <w:start w:val="1"/>
+      <w:numFmt w:val="lowerLetter"/>
+      <w:lvlText w:val="%8."/>
+      <w:lvlJc w:val="left"/>
+      <w:pPr>
+        <w:tabs>
+          <w:tab w:val="num" w:pos="5760"/>
+        </w:tabs>
+        <w:ind w:left="5760" w:hanging="360"/>
+      </w:pPr>
+    </w:lvl>
+    <w:lvl w:ilvl="8" w:tplc="0409001B">
+      <w:start w:val="1"/>
+      <w:numFmt w:val="lowerRoman"/>
+      <w:lvlText w:val="%9."/>
+      <w:lvlJc w:val="right"/>
+      <w:pPr>
+        <w:tabs>
+          <w:tab w:val="num" w:pos="6480"/>
+        </w:tabs>
+        <w:ind w:left="6480" w:hanging="180"/>
+      </w:pPr>
+    </w:lvl>
+  </w:abstractNum>
+  <w:abstractNum w:abstractNumId="8" w15:restartNumberingAfterBreak="0">
     <w:nsid w:val="42F33700"/>
     <w:multiLevelType w:val="hybridMultilevel"/>
     <w:tmpl w:val="7EA04F4A"/>
@@ -26279,7 +26620,7 @@
       </w:pPr>
     </w:lvl>
   </w:abstractNum>
-  <w:abstractNum w:abstractNumId="7" w15:restartNumberingAfterBreak="0">
+  <w:abstractNum w:abstractNumId="9" w15:restartNumberingAfterBreak="0">
     <w:nsid w:val="48466F35"/>
     <w:multiLevelType w:val="hybridMultilevel"/>
     <w:tmpl w:val="0EDA19F4"/>
@@ -26392,7 +26733,7 @@
       </w:rPr>
     </w:lvl>
   </w:abstractNum>
-  <w:abstractNum w:abstractNumId="8" w15:restartNumberingAfterBreak="0">
+  <w:abstractNum w:abstractNumId="10" w15:restartNumberingAfterBreak="0">
     <w:nsid w:val="4A1420C5"/>
     <w:multiLevelType w:val="multilevel"/>
     <w:tmpl w:val="B73E67B2"/>
@@ -26488,7 +26829,7 @@
       </w:pPr>
     </w:lvl>
   </w:abstractNum>
-  <w:abstractNum w:abstractNumId="9" w15:restartNumberingAfterBreak="0">
+  <w:abstractNum w:abstractNumId="11" w15:restartNumberingAfterBreak="0">
     <w:nsid w:val="4BEE403B"/>
     <w:multiLevelType w:val="multilevel"/>
     <w:tmpl w:val="9B34C32A"/>
@@ -26601,7 +26942,7 @@
       </w:rPr>
     </w:lvl>
   </w:abstractNum>
-  <w:abstractNum w:abstractNumId="10" w15:restartNumberingAfterBreak="0">
+  <w:abstractNum w:abstractNumId="12" w15:restartNumberingAfterBreak="0">
     <w:nsid w:val="625B0EDD"/>
     <w:multiLevelType w:val="multilevel"/>
     <w:tmpl w:val="B73E67B2"/>
@@ -26697,7 +27038,7 @@
       </w:pPr>
     </w:lvl>
   </w:abstractNum>
-  <w:abstractNum w:abstractNumId="11" w15:restartNumberingAfterBreak="0">
+  <w:abstractNum w:abstractNumId="13" w15:restartNumberingAfterBreak="0">
     <w:nsid w:val="654B3C70"/>
     <w:multiLevelType w:val="multilevel"/>
     <w:tmpl w:val="9DA2F63C"/>
@@ -26832,7 +27173,7 @@
       </w:rPr>
     </w:lvl>
   </w:abstractNum>
-  <w:abstractNum w:abstractNumId="12" w15:restartNumberingAfterBreak="0">
+  <w:abstractNum w:abstractNumId="14" w15:restartNumberingAfterBreak="0">
     <w:nsid w:val="6CD045EB"/>
     <w:multiLevelType w:val="hybridMultilevel"/>
     <w:tmpl w:val="F9EA342A"/>
@@ -26972,7 +27313,7 @@
       </w:rPr>
     </w:lvl>
   </w:abstractNum>
-  <w:abstractNum w:abstractNumId="13" w15:restartNumberingAfterBreak="0">
+  <w:abstractNum w:abstractNumId="15" w15:restartNumberingAfterBreak="0">
     <w:nsid w:val="6E3F3B01"/>
     <w:multiLevelType w:val="hybridMultilevel"/>
     <w:tmpl w:val="327E68F0"/>
@@ -27061,7 +27402,7 @@
       </w:pPr>
     </w:lvl>
   </w:abstractNum>
-  <w:abstractNum w:abstractNumId="14" w15:restartNumberingAfterBreak="0">
+  <w:abstractNum w:abstractNumId="16" w15:restartNumberingAfterBreak="0">
     <w:nsid w:val="7A456EA4"/>
     <w:multiLevelType w:val="hybridMultilevel"/>
     <w:tmpl w:val="C504B852"/>
@@ -27174,7 +27515,7 @@
       </w:rPr>
     </w:lvl>
   </w:abstractNum>
-  <w:abstractNum w:abstractNumId="15" w15:restartNumberingAfterBreak="0">
+  <w:abstractNum w:abstractNumId="17" w15:restartNumberingAfterBreak="0">
     <w:nsid w:val="7D7A739B"/>
     <w:multiLevelType w:val="hybridMultilevel"/>
     <w:tmpl w:val="9900FF56"/>
@@ -27263,7 +27604,7 @@
       </w:pPr>
     </w:lvl>
   </w:abstractNum>
-  <w:abstractNum w:abstractNumId="16" w15:restartNumberingAfterBreak="0">
+  <w:abstractNum w:abstractNumId="18" w15:restartNumberingAfterBreak="0">
     <w:nsid w:val="7DEA5DB6"/>
     <w:multiLevelType w:val="hybridMultilevel"/>
     <w:tmpl w:val="917A6130"/>
@@ -27376,141 +27717,237 @@
       </w:rPr>
     </w:lvl>
   </w:abstractNum>
-  <w:num w:numId="1">
+  <w:num w:numId="1" w16cid:durableId="527181909">
+    <w:abstractNumId w:val="13"/>
+  </w:num>
+  <w:num w:numId="2" w16cid:durableId="695158843">
+    <w:abstractNumId w:val="14"/>
+  </w:num>
+  <w:num w:numId="3" w16cid:durableId="575865727">
+    <w:abstractNumId w:val="0"/>
+  </w:num>
+  <w:num w:numId="4" w16cid:durableId="652877183">
+    <w:abstractNumId w:val="6"/>
+  </w:num>
+  <w:num w:numId="5" w16cid:durableId="1304239634">
+    <w:abstractNumId w:val="18"/>
+  </w:num>
+  <w:num w:numId="6" w16cid:durableId="852113446">
+    <w:abstractNumId w:val="16"/>
+  </w:num>
+  <w:num w:numId="7" w16cid:durableId="675887745">
+    <w:abstractNumId w:val="5"/>
+  </w:num>
+  <w:num w:numId="8" w16cid:durableId="1138380656">
+    <w:abstractNumId w:val="9"/>
+  </w:num>
+  <w:num w:numId="9" w16cid:durableId="963999382">
     <w:abstractNumId w:val="11"/>
   </w:num>
-  <w:num w:numId="2">
+  <w:num w:numId="10" w16cid:durableId="536703488">
     <w:abstractNumId w:val="12"/>
   </w:num>
-  <w:num w:numId="3">
+  <w:num w:numId="11" w16cid:durableId="1862084246">
+    <w:abstractNumId w:val="15"/>
+  </w:num>
+  <w:num w:numId="12" w16cid:durableId="803543338">
+    <w:abstractNumId w:val="4"/>
+  </w:num>
+  <w:num w:numId="13" w16cid:durableId="367336381">
     <w:abstractNumId w:val="0"/>
   </w:num>
-  <w:num w:numId="4">
-    <w:abstractNumId w:val="5"/>
+  <w:num w:numId="14" w16cid:durableId="1358626830">
+    <w:abstractNumId w:val="0"/>
   </w:num>
-  <w:num w:numId="5">
-    <w:abstractNumId w:val="16"/>
+  <w:num w:numId="15" w16cid:durableId="763957621">
+    <w:abstractNumId w:val="0"/>
   </w:num>
-  <w:num w:numId="6">
-    <w:abstractNumId w:val="14"/>
+  <w:num w:numId="16" w16cid:durableId="378671326">
+    <w:abstractNumId w:val="17"/>
   </w:num>
-  <w:num w:numId="7">
-    <w:abstractNumId w:val="4"/>
+  <w:num w:numId="17" w16cid:durableId="107244205">
+    <w:abstractNumId w:val="0"/>
   </w:num>
-  <w:num w:numId="8">
+  <w:num w:numId="18" w16cid:durableId="983434043">
+    <w:abstractNumId w:val="2"/>
+  </w:num>
+  <w:num w:numId="19" w16cid:durableId="613830364">
+    <w:abstractNumId w:val="3"/>
+  </w:num>
+  <w:num w:numId="20" w16cid:durableId="2019647984">
+    <w:abstractNumId w:val="10"/>
+  </w:num>
+  <w:num w:numId="21" w16cid:durableId="1366826244">
+    <w:abstractNumId w:val="0"/>
+  </w:num>
+  <w:num w:numId="22" w16cid:durableId="454057247">
+    <w:abstractNumId w:val="0"/>
+  </w:num>
+  <w:num w:numId="23" w16cid:durableId="2047560753">
+    <w:abstractNumId w:val="0"/>
+  </w:num>
+  <w:num w:numId="24" w16cid:durableId="296185294">
+    <w:abstractNumId w:val="0"/>
+  </w:num>
+  <w:num w:numId="25" w16cid:durableId="994341411">
+    <w:abstractNumId w:val="0"/>
+  </w:num>
+  <w:num w:numId="26" w16cid:durableId="329019889">
+    <w:abstractNumId w:val="0"/>
+  </w:num>
+  <w:num w:numId="27" w16cid:durableId="1731028685">
+    <w:abstractNumId w:val="0"/>
+  </w:num>
+  <w:num w:numId="28" w16cid:durableId="1678338366">
+    <w:abstractNumId w:val="0"/>
+  </w:num>
+  <w:num w:numId="29" w16cid:durableId="2130319602">
+    <w:abstractNumId w:val="0"/>
+  </w:num>
+  <w:num w:numId="30" w16cid:durableId="922645017">
+    <w:abstractNumId w:val="0"/>
+  </w:num>
+  <w:num w:numId="31" w16cid:durableId="543761152">
+    <w:abstractNumId w:val="0"/>
+  </w:num>
+  <w:num w:numId="32" w16cid:durableId="1863396744">
+    <w:abstractNumId w:val="0"/>
+  </w:num>
+  <w:num w:numId="33" w16cid:durableId="2013953157">
+    <w:abstractNumId w:val="0"/>
+  </w:num>
+  <w:num w:numId="34" w16cid:durableId="219170819">
+    <w:abstractNumId w:val="0"/>
+  </w:num>
+  <w:num w:numId="35" w16cid:durableId="1116949552">
+    <w:abstractNumId w:val="0"/>
+  </w:num>
+  <w:num w:numId="36" w16cid:durableId="1046878106">
+    <w:abstractNumId w:val="0"/>
+  </w:num>
+  <w:num w:numId="37" w16cid:durableId="1132019737">
+    <w:abstractNumId w:val="0"/>
+  </w:num>
+  <w:num w:numId="38" w16cid:durableId="113911748">
+    <w:abstractNumId w:val="0"/>
+  </w:num>
+  <w:num w:numId="39" w16cid:durableId="485631726">
+    <w:abstractNumId w:val="0"/>
+  </w:num>
+  <w:num w:numId="40" w16cid:durableId="1808165791">
+    <w:abstractNumId w:val="0"/>
+  </w:num>
+  <w:num w:numId="41" w16cid:durableId="981423948">
+    <w:abstractNumId w:val="0"/>
+  </w:num>
+  <w:num w:numId="42" w16cid:durableId="207880725">
+    <w:abstractNumId w:val="0"/>
+  </w:num>
+  <w:num w:numId="43" w16cid:durableId="1083842387">
+    <w:abstractNumId w:val="8"/>
+  </w:num>
+  <w:num w:numId="44" w16cid:durableId="1070226314">
+    <w:abstractNumId w:val="1"/>
+  </w:num>
+  <w:num w:numId="45" w16cid:durableId="1811897737">
     <w:abstractNumId w:val="7"/>
   </w:num>
-  <w:num w:numId="9">
-    <w:abstractNumId w:val="9"/>
+  <w:num w:numId="46" w16cid:durableId="1061099255">
+    <w:abstractNumId w:val="0"/>
+    <w:lvlOverride w:ilvl="0">
+      <w:startOverride w:val="1"/>
+    </w:lvlOverride>
+    <w:lvlOverride w:ilvl="1">
+      <w:startOverride w:val="1"/>
+    </w:lvlOverride>
+    <w:lvlOverride w:ilvl="2">
+      <w:startOverride w:val="1"/>
+    </w:lvlOverride>
+    <w:lvlOverride w:ilvl="3">
+      <w:startOverride w:val="1"/>
+    </w:lvlOverride>
+    <w:lvlOverride w:ilvl="4">
+      <w:startOverride w:val="1"/>
+    </w:lvlOverride>
+    <w:lvlOverride w:ilvl="5">
+      <w:startOverride w:val="1"/>
+    </w:lvlOverride>
+    <w:lvlOverride w:ilvl="6">
+      <w:startOverride w:val="1"/>
+    </w:lvlOverride>
+    <w:lvlOverride w:ilvl="7">
+      <w:startOverride w:val="1"/>
+    </w:lvlOverride>
+    <w:lvlOverride w:ilvl="8">
+      <w:startOverride w:val="1"/>
+    </w:lvlOverride>
   </w:num>
-  <w:num w:numId="10">
-    <w:abstractNumId w:val="10"/>
+  <w:num w:numId="47" w16cid:durableId="689255463">
+    <w:abstractNumId w:val="0"/>
+    <w:lvlOverride w:ilvl="0">
+      <w:startOverride w:val="1"/>
+    </w:lvlOverride>
+    <w:lvlOverride w:ilvl="1">
+      <w:startOverride w:val="1"/>
+    </w:lvlOverride>
+    <w:lvlOverride w:ilvl="2">
+      <w:startOverride w:val="1"/>
+    </w:lvlOverride>
+    <w:lvlOverride w:ilvl="3">
+      <w:startOverride w:val="1"/>
+    </w:lvlOverride>
+    <w:lvlOverride w:ilvl="4">
+      <w:startOverride w:val="1"/>
+    </w:lvlOverride>
+    <w:lvlOverride w:ilvl="5">
+      <w:startOverride w:val="1"/>
+    </w:lvlOverride>
+    <w:lvlOverride w:ilvl="6">
+      <w:startOverride w:val="1"/>
+    </w:lvlOverride>
+    <w:lvlOverride w:ilvl="7">
+      <w:startOverride w:val="1"/>
+    </w:lvlOverride>
+    <w:lvlOverride w:ilvl="8">
+      <w:startOverride w:val="1"/>
+    </w:lvlOverride>
   </w:num>
-  <w:num w:numId="11">
-    <w:abstractNumId w:val="13"/>
-  </w:num>
-  <w:num w:numId="12">
-    <w:abstractNumId w:val="3"/>
-  </w:num>
-  <w:num w:numId="13">
+  <w:num w:numId="48" w16cid:durableId="572011392">
     <w:abstractNumId w:val="0"/>
-  </w:num>
-  <w:num w:numId="14">
-    <w:abstractNumId w:val="0"/>
-  </w:num>
-  <w:num w:numId="15">
-    <w:abstractNumId w:val="0"/>
-  </w:num>
-  <w:num w:numId="16">
-    <w:abstractNumId w:val="15"/>
-  </w:num>
-  <w:num w:numId="17">
-    <w:abstractNumId w:val="0"/>
-  </w:num>
-  <w:num w:numId="18">
-    <w:abstractNumId w:val="1"/>
-  </w:num>
-  <w:num w:numId="19">
-    <w:abstractNumId w:val="2"/>
-  </w:num>
-  <w:num w:numId="20">
-    <w:abstractNumId w:val="8"/>
-  </w:num>
-  <w:num w:numId="21">
-    <w:abstractNumId w:val="0"/>
-  </w:num>
-  <w:num w:numId="22">
-    <w:abstractNumId w:val="0"/>
-  </w:num>
-  <w:num w:numId="23">
-    <w:abstractNumId w:val="0"/>
-  </w:num>
-  <w:num w:numId="24">
-    <w:abstractNumId w:val="0"/>
-  </w:num>
-  <w:num w:numId="25">
-    <w:abstractNumId w:val="0"/>
-  </w:num>
-  <w:num w:numId="26">
-    <w:abstractNumId w:val="0"/>
-  </w:num>
-  <w:num w:numId="27">
-    <w:abstractNumId w:val="0"/>
-  </w:num>
-  <w:num w:numId="28">
-    <w:abstractNumId w:val="0"/>
-  </w:num>
-  <w:num w:numId="29">
-    <w:abstractNumId w:val="0"/>
-  </w:num>
-  <w:num w:numId="30">
-    <w:abstractNumId w:val="0"/>
-  </w:num>
-  <w:num w:numId="31">
-    <w:abstractNumId w:val="0"/>
-  </w:num>
-  <w:num w:numId="32">
-    <w:abstractNumId w:val="0"/>
-  </w:num>
-  <w:num w:numId="33">
-    <w:abstractNumId w:val="0"/>
-  </w:num>
-  <w:num w:numId="34">
-    <w:abstractNumId w:val="0"/>
-  </w:num>
-  <w:num w:numId="35">
-    <w:abstractNumId w:val="0"/>
-  </w:num>
-  <w:num w:numId="36">
-    <w:abstractNumId w:val="0"/>
-  </w:num>
-  <w:num w:numId="37">
-    <w:abstractNumId w:val="0"/>
-  </w:num>
-  <w:num w:numId="38">
-    <w:abstractNumId w:val="0"/>
-  </w:num>
-  <w:num w:numId="39">
-    <w:abstractNumId w:val="0"/>
-  </w:num>
-  <w:num w:numId="40">
-    <w:abstractNumId w:val="0"/>
-  </w:num>
-  <w:num w:numId="41">
-    <w:abstractNumId w:val="0"/>
-  </w:num>
-  <w:num w:numId="42">
-    <w:abstractNumId w:val="0"/>
-  </w:num>
-  <w:num w:numId="43">
-    <w:abstractNumId w:val="6"/>
+    <w:lvlOverride w:ilvl="0">
+      <w:startOverride w:val="1"/>
+    </w:lvlOverride>
+    <w:lvlOverride w:ilvl="1">
+      <w:startOverride w:val="1"/>
+    </w:lvlOverride>
+    <w:lvlOverride w:ilvl="2">
+      <w:startOverride w:val="1"/>
+    </w:lvlOverride>
+    <w:lvlOverride w:ilvl="3">
+      <w:startOverride w:val="1"/>
+    </w:lvlOverride>
+    <w:lvlOverride w:ilvl="4">
+      <w:startOverride w:val="1"/>
+    </w:lvlOverride>
+    <w:lvlOverride w:ilvl="5">
+      <w:startOverride w:val="1"/>
+    </w:lvlOverride>
+    <w:lvlOverride w:ilvl="6">
+      <w:startOverride w:val="1"/>
+    </w:lvlOverride>
+    <w:lvlOverride w:ilvl="7">
+      <w:startOverride w:val="1"/>
+    </w:lvlOverride>
+    <w:lvlOverride w:ilvl="8">
+      <w:startOverride w:val="1"/>
+    </w:lvlOverride>
   </w:num>
   <w:numIdMacAtCleanup w:val="6"/>
 </w:numbering>
 </file>
 
 <file path=word/styles.xml><?xml version="1.0" encoding="utf-8"?>
-<w:styles xmlns:mc="http://schemas.openxmlformats.org/markup-compatibility/2006" xmlns:r="http://schemas.openxmlformats.org/officeDocument/2006/relationships" xmlns:w="http://schemas.openxmlformats.org/wordprocessingml/2006/main" xmlns:w14="http://schemas.microsoft.com/office/word/2010/wordml" xmlns:w15="http://schemas.microsoft.com/office/word/2012/wordml" xmlns:w16se="http://schemas.microsoft.com/office/word/2015/wordml/symex" mc:Ignorable="w14 w15 w16se">
+<w:styles xmlns:mc="http://schemas.openxmlformats.org/markup-compatibility/2006" xmlns:r="http://schemas.openxmlformats.org/officeDocument/2006/relationships" xmlns:w="http://schemas.openxmlformats.org/wordprocessingml/2006/main" xmlns:w14="http://schemas.microsoft.com/office/word/2010/wordml" xmlns:w15="http://schemas.microsoft.com/office/word/2012/wordml" xmlns:w16cex="http://schemas.microsoft.com/office/word/2018/wordml/cex" xmlns:w16cid="http://schemas.microsoft.com/office/word/2016/wordml/cid" xmlns:w16="http://schemas.microsoft.com/office/word/2018/wordml" xmlns:w16sdtdh="http://schemas.microsoft.com/office/word/2020/wordml/sdtdatahash" xmlns:w16se="http://schemas.microsoft.com/office/word/2015/wordml/symex" mc:Ignorable="w14 w15 w16se w16cid w16 w16cex w16sdtdh">
   <w:docDefaults>
     <w:rPrDefault>
       <w:rPr>
@@ -27520,7 +27957,7 @@
     </w:rPrDefault>
     <w:pPrDefault/>
   </w:docDefaults>
-  <w:latentStyles w:defLockedState="0" w:defUIPriority="0" w:defSemiHidden="0" w:defUnhideWhenUsed="0" w:defQFormat="0" w:count="371">
+  <w:latentStyles w:defLockedState="0" w:defUIPriority="0" w:defSemiHidden="0" w:defUnhideWhenUsed="0" w:defQFormat="0" w:count="376">
     <w:lsdException w:name="Normal" w:qFormat="1"/>
     <w:lsdException w:name="heading 1" w:uiPriority="99" w:qFormat="1"/>
     <w:lsdException w:name="heading 2" w:uiPriority="99" w:qFormat="1"/>
@@ -27620,7 +28057,6 @@
     <w:lsdException w:name="HTML Sample" w:semiHidden="1" w:unhideWhenUsed="1"/>
     <w:lsdException w:name="HTML Typewriter" w:semiHidden="1" w:unhideWhenUsed="1"/>
     <w:lsdException w:name="HTML Variable" w:semiHidden="1" w:unhideWhenUsed="1"/>
-    <w:lsdException w:name="Normal Table" w:semiHidden="1" w:unhideWhenUsed="1"/>
     <w:lsdException w:name="annotation subject" w:semiHidden="1" w:unhideWhenUsed="1"/>
     <w:lsdException w:name="No List" w:semiHidden="1" w:uiPriority="99" w:unhideWhenUsed="1"/>
     <w:lsdException w:name="Outline List 1" w:semiHidden="1" w:unhideWhenUsed="1"/>
@@ -27663,11 +28099,8 @@
     <w:lsdException w:name="Table Contemporary" w:semiHidden="1" w:unhideWhenUsed="1"/>
     <w:lsdException w:name="Table Elegant" w:semiHidden="1" w:unhideWhenUsed="1"/>
     <w:lsdException w:name="Table Professional" w:semiHidden="1" w:unhideWhenUsed="1"/>
-    <w:lsdException w:name="Table Subtle 1" w:semiHidden="1" w:unhideWhenUsed="1"/>
     <w:lsdException w:name="Table Subtle 2" w:semiHidden="1" w:unhideWhenUsed="1"/>
     <w:lsdException w:name="Table Web 1" w:semiHidden="1" w:unhideWhenUsed="1"/>
-    <w:lsdException w:name="Table Web 2" w:semiHidden="1" w:unhideWhenUsed="1"/>
-    <w:lsdException w:name="Table Web 3" w:semiHidden="1" w:unhideWhenUsed="1"/>
     <w:lsdException w:name="Balloon Text" w:semiHidden="1" w:unhideWhenUsed="1"/>
     <w:lsdException w:name="Table Grid" w:uiPriority="39"/>
     <w:lsdException w:name="Table Theme" w:semiHidden="1" w:unhideWhenUsed="1"/>
@@ -27886,6 +28319,11 @@
     <w:lsdException w:name="List Table 5 Dark Accent 6" w:uiPriority="50"/>
     <w:lsdException w:name="List Table 6 Colorful Accent 6" w:uiPriority="51"/>
     <w:lsdException w:name="List Table 7 Colorful Accent 6" w:uiPriority="52"/>
+    <w:lsdException w:name="Mention" w:semiHidden="1" w:uiPriority="99" w:unhideWhenUsed="1"/>
+    <w:lsdException w:name="Smart Hyperlink" w:semiHidden="1" w:uiPriority="99" w:unhideWhenUsed="1"/>
+    <w:lsdException w:name="Hashtag" w:semiHidden="1" w:uiPriority="99" w:unhideWhenUsed="1"/>
+    <w:lsdException w:name="Unresolved Mention" w:semiHidden="1" w:uiPriority="99" w:unhideWhenUsed="1"/>
+    <w:lsdException w:name="Smart Link" w:semiHidden="1" w:uiPriority="99" w:unhideWhenUsed="1"/>
   </w:latentStyles>
   <w:style w:type="paragraph" w:default="1" w:styleId="Normal">
     <w:name w:val="Normal"/>
@@ -28785,8 +29223,8 @@
       <w:szCs w:val="24"/>
     </w:rPr>
   </w:style>
-  <w:style w:type="character" w:customStyle="1" w:styleId="UnresolvedMention">
-    <w:name w:val="Unresolved Mention"/>
+  <w:style w:type="character" w:customStyle="1" w:styleId="UnresolvedMention1">
+    <w:name w:val="Unresolved Mention1"/>
     <w:basedOn w:val="DefaultParagraphFont"/>
     <w:uiPriority w:val="99"/>
     <w:semiHidden/>

</xml_diff>